<commit_message>
updated db design, missing user model table, incoming and outgoing donations combined in a single donation_table
</commit_message>
<xml_diff>
--- a/Database Design.docx
+++ b/Database Design.docx
@@ -101,74 +101,6 @@
           </w:p>
         </w:tc>
       </w:tr>
-      <w:tr>
-        <w:trPr>
-          <w:trHeight w:val="675"/>
-        </w:trPr>
-        <w:tc>
-          <w:tcPr>
-            <w:tcW w:w="3426" w:type="dxa"/>
-          </w:tcPr>
-          <w:p>
-            <w:pPr>
-              <w:rPr>
-                <w:highlight w:val="yellow"/>
-              </w:rPr>
-            </w:pPr>
-            <w:proofErr w:type="spellStart"/>
-            <w:r>
-              <w:rPr>
-                <w:highlight w:val="yellow"/>
-              </w:rPr>
-              <w:t>date_created</w:t>
-            </w:r>
-            <w:proofErr w:type="spellEnd"/>
-            <w:r>
-              <w:rPr>
-                <w:highlight w:val="yellow"/>
-              </w:rPr>
-              <w:t xml:space="preserve"> (</w:t>
-            </w:r>
-            <w:r>
-              <w:rPr>
-                <w:highlight w:val="yellow"/>
-              </w:rPr>
-              <w:t>DATETIME)</w:t>
-            </w:r>
-          </w:p>
-        </w:tc>
-      </w:tr>
-      <w:tr>
-        <w:trPr>
-          <w:trHeight w:val="675"/>
-        </w:trPr>
-        <w:tc>
-          <w:tcPr>
-            <w:tcW w:w="3426" w:type="dxa"/>
-          </w:tcPr>
-          <w:p>
-            <w:pPr>
-              <w:rPr>
-                <w:highlight w:val="yellow"/>
-              </w:rPr>
-            </w:pPr>
-            <w:proofErr w:type="spellStart"/>
-            <w:r>
-              <w:rPr>
-                <w:highlight w:val="yellow"/>
-              </w:rPr>
-              <w:t>last_modified</w:t>
-            </w:r>
-            <w:proofErr w:type="spellEnd"/>
-            <w:r>
-              <w:rPr>
-                <w:highlight w:val="yellow"/>
-              </w:rPr>
-              <w:t xml:space="preserve"> (DATETIME)</w:t>
-            </w:r>
-          </w:p>
-        </w:tc>
-      </w:tr>
     </w:tbl>
     <w:p/>
     <w:p>
@@ -213,15 +145,6 @@
       </w:r>
       <w:proofErr w:type="spellEnd"/>
       <w:r>
-        <w:t xml:space="preserve">, </w:t>
-      </w:r>
-      <w:r>
-        <w:rPr>
-          <w:highlight w:val="yellow"/>
-        </w:rPr>
-        <w:t>datetime, datetime</w:t>
-      </w:r>
-      <w:r>
         <w:t xml:space="preserve">) – insert everything into the </w:t>
       </w:r>
       <w:proofErr w:type="spellStart"/>
@@ -249,146 +172,58 @@
     <w:p>
       <w:proofErr w:type="spellStart"/>
       <w:r>
-        <w:rPr>
-          <w:highlight w:val="yellow"/>
-        </w:rPr>
-        <w:t>ChangeUsername</w:t>
-      </w:r>
-      <w:proofErr w:type="spellEnd"/>
-      <w:r>
-        <w:rPr>
-          <w:highlight w:val="yellow"/>
-        </w:rPr>
+        <w:t>ChangePassword</w:t>
+      </w:r>
+      <w:proofErr w:type="spellEnd"/>
+      <w:r>
         <w:t>(</w:t>
       </w:r>
       <w:proofErr w:type="spellStart"/>
       <w:r>
-        <w:rPr>
-          <w:highlight w:val="yellow"/>
-        </w:rPr>
         <w:t>user_id</w:t>
       </w:r>
       <w:proofErr w:type="spellEnd"/>
       <w:r>
-        <w:rPr>
-          <w:highlight w:val="yellow"/>
-        </w:rPr>
         <w:t xml:space="preserve">, </w:t>
       </w:r>
       <w:proofErr w:type="spellStart"/>
       <w:r>
-        <w:rPr>
-          <w:highlight w:val="yellow"/>
-        </w:rPr>
-        <w:t>new</w:t>
-      </w:r>
-      <w:r>
-        <w:rPr>
-          <w:highlight w:val="yellow"/>
-        </w:rPr>
-        <w:t>username</w:t>
-      </w:r>
-      <w:proofErr w:type="spellEnd"/>
-      <w:r>
-        <w:rPr>
-          <w:highlight w:val="yellow"/>
-        </w:rPr>
+        <w:t>old</w:t>
+      </w:r>
+      <w:r>
+        <w:t>password</w:t>
+      </w:r>
+      <w:proofErr w:type="spellEnd"/>
+      <w:r>
+        <w:t xml:space="preserve">, </w:t>
+      </w:r>
+      <w:proofErr w:type="spellStart"/>
+      <w:r>
+        <w:t>newpassword</w:t>
+      </w:r>
+      <w:proofErr w:type="spellEnd"/>
+      <w:r>
         <w:t xml:space="preserve">) – find user by </w:t>
       </w:r>
       <w:proofErr w:type="spellStart"/>
       <w:r>
-        <w:rPr>
-          <w:highlight w:val="yellow"/>
-        </w:rPr>
         <w:t>user_id</w:t>
       </w:r>
       <w:proofErr w:type="spellEnd"/>
       <w:r>
-        <w:rPr>
-          <w:highlight w:val="yellow"/>
-        </w:rPr>
-        <w:t xml:space="preserve"> and then update existing username with the one provided by the user</w:t>
+        <w:t xml:space="preserve"> and then</w:t>
+      </w:r>
+      <w:r>
+        <w:t xml:space="preserve"> confirm old password matches before updating it with the new password</w:t>
       </w:r>
     </w:p>
-    <w:p>
-      <w:proofErr w:type="spellStart"/>
-      <w:r>
-        <w:t>ChangePassword</w:t>
-      </w:r>
-      <w:proofErr w:type="spellEnd"/>
-      <w:r>
-        <w:t>(</w:t>
-      </w:r>
-      <w:proofErr w:type="spellStart"/>
-      <w:r>
-        <w:t>user_id</w:t>
-      </w:r>
-      <w:proofErr w:type="spellEnd"/>
-      <w:r>
-        <w:t xml:space="preserve">, </w:t>
-      </w:r>
-      <w:proofErr w:type="spellStart"/>
-      <w:r>
-        <w:t>old</w:t>
-      </w:r>
-      <w:r>
-        <w:t>password</w:t>
-      </w:r>
-      <w:proofErr w:type="spellEnd"/>
-      <w:r>
-        <w:t xml:space="preserve">, </w:t>
-      </w:r>
-      <w:proofErr w:type="spellStart"/>
-      <w:r>
-        <w:t>newpassword</w:t>
-      </w:r>
-      <w:proofErr w:type="spellEnd"/>
-      <w:r>
-        <w:t xml:space="preserve">) – find user by </w:t>
-      </w:r>
-      <w:proofErr w:type="spellStart"/>
-      <w:r>
-        <w:t>user_id</w:t>
-      </w:r>
-      <w:proofErr w:type="spellEnd"/>
-      <w:r>
-        <w:t xml:space="preserve"> and then</w:t>
-      </w:r>
-      <w:r>
-        <w:t xml:space="preserve"> confirm old password matches before updating it with the new password</w:t>
-      </w:r>
-    </w:p>
-    <w:p>
-      <w:pPr>
-        <w:rPr>
-          <w:highlight w:val="yellow"/>
-        </w:rPr>
-      </w:pPr>
-      <w:proofErr w:type="spellStart"/>
-      <w:r>
-        <w:rPr>
-          <w:highlight w:val="yellow"/>
-        </w:rPr>
-        <w:t>Forgot</w:t>
-      </w:r>
-      <w:r>
-        <w:rPr>
-          <w:highlight w:val="yellow"/>
-        </w:rPr>
-        <w:t>Username</w:t>
-      </w:r>
-      <w:proofErr w:type="spellEnd"/>
-    </w:p>
-    <w:p>
-      <w:proofErr w:type="spellStart"/>
-      <w:r>
-        <w:rPr>
-          <w:highlight w:val="yellow"/>
-        </w:rPr>
-        <w:t>ForgotPassword</w:t>
-      </w:r>
-      <w:proofErr w:type="spellEnd"/>
-    </w:p>
+    <w:p/>
+    <w:p/>
+    <w:p/>
+    <w:p/>
+    <w:p/>
+    <w:p/>
+    <w:p/>
     <w:p/>
     <w:p/>
     <w:p/>
@@ -541,105 +376,352 @@
           </w:tcPr>
           <w:p>
             <w:r>
-              <w:t>notes (TEXT/MEDIUMTEXT/LONGTEXT)</w:t>
-            </w:r>
-            <w:r>
-              <w:t xml:space="preserve"> ???????</w:t>
-            </w:r>
-            <w:r>
-              <w:t>?</w:t>
-            </w:r>
-          </w:p>
-        </w:tc>
-        <w:bookmarkStart w:id="0" w:name="_GoBack"/>
-        <w:bookmarkEnd w:id="0"/>
-      </w:tr>
-      <w:tr>
-        <w:trPr>
-          <w:trHeight w:val="837"/>
-        </w:trPr>
-        <w:tc>
-          <w:tcPr>
-            <w:tcW w:w="4681" w:type="dxa"/>
+              <w:t>notes (MEDIUMTEXT</w:t>
+            </w:r>
+            <w:r>
+              <w:t>)</w:t>
+            </w:r>
+          </w:p>
+        </w:tc>
+      </w:tr>
+    </w:tbl>
+    <w:p/>
+    <w:p/>
+    <w:p>
+      <w:pPr>
+        <w:rPr>
+          <w:b/>
+        </w:rPr>
+      </w:pPr>
+      <w:r>
+        <w:rPr>
+          <w:b/>
+        </w:rPr>
+        <w:t xml:space="preserve">Stored procedures for </w:t>
+      </w:r>
+      <w:proofErr w:type="spellStart"/>
+      <w:r>
+        <w:rPr>
+          <w:b/>
+        </w:rPr>
+        <w:t>org_table</w:t>
+      </w:r>
+      <w:proofErr w:type="spellEnd"/>
+      <w:r>
+        <w:rPr>
+          <w:b/>
+        </w:rPr>
+        <w:t>:</w:t>
+      </w:r>
+    </w:p>
+    <w:p>
+      <w:proofErr w:type="spellStart"/>
+      <w:r>
+        <w:t>CreateOrg</w:t>
+      </w:r>
+      <w:proofErr w:type="spellEnd"/>
+      <w:r>
+        <w:t>(</w:t>
+      </w:r>
+      <w:proofErr w:type="spellStart"/>
+      <w:r>
+        <w:t>org_name</w:t>
+      </w:r>
+      <w:proofErr w:type="spellEnd"/>
+      <w:r>
+        <w:t xml:space="preserve">, </w:t>
+      </w:r>
+      <w:proofErr w:type="spellStart"/>
+      <w:r>
+        <w:t>contact_name</w:t>
+      </w:r>
+      <w:proofErr w:type="spellEnd"/>
+      <w:r>
+        <w:t xml:space="preserve">, </w:t>
+      </w:r>
+      <w:proofErr w:type="spellStart"/>
+      <w:r>
+        <w:t>contact_number</w:t>
+      </w:r>
+      <w:proofErr w:type="spellEnd"/>
+      <w:r>
+        <w:t xml:space="preserve">, </w:t>
+      </w:r>
+      <w:proofErr w:type="spellStart"/>
+      <w:r>
+        <w:t>contact_email</w:t>
+      </w:r>
+      <w:proofErr w:type="spellEnd"/>
+      <w:r>
+        <w:t xml:space="preserve">, notes) – insert everything into the </w:t>
+      </w:r>
+      <w:proofErr w:type="spellStart"/>
+      <w:r>
+        <w:t>org_table</w:t>
+      </w:r>
+      <w:proofErr w:type="spellEnd"/>
+    </w:p>
+    <w:p>
+      <w:proofErr w:type="spellStart"/>
+      <w:r>
+        <w:t>UpdateOrg</w:t>
+      </w:r>
+      <w:proofErr w:type="spellEnd"/>
+      <w:r>
+        <w:t>(</w:t>
+      </w:r>
+      <w:proofErr w:type="spellStart"/>
+      <w:r>
+        <w:t>org_name</w:t>
+      </w:r>
+      <w:proofErr w:type="spellEnd"/>
+      <w:r>
+        <w:t xml:space="preserve">, </w:t>
+      </w:r>
+      <w:proofErr w:type="spellStart"/>
+      <w:r>
+        <w:t>contact_name</w:t>
+      </w:r>
+      <w:proofErr w:type="spellEnd"/>
+      <w:r>
+        <w:t xml:space="preserve">, </w:t>
+      </w:r>
+      <w:proofErr w:type="spellStart"/>
+      <w:r>
+        <w:t>contact_number</w:t>
+      </w:r>
+      <w:proofErr w:type="spellEnd"/>
+      <w:r>
+        <w:t xml:space="preserve">, </w:t>
+      </w:r>
+      <w:proofErr w:type="spellStart"/>
+      <w:r>
+        <w:t>contact_email</w:t>
+      </w:r>
+      <w:proofErr w:type="spellEnd"/>
+      <w:r>
+        <w:t>, notes) – update the table with all values</w:t>
+      </w:r>
+    </w:p>
+    <w:p/>
+    <w:p/>
+    <w:p/>
+    <w:p/>
+    <w:p/>
+    <w:p/>
+    <w:p/>
+    <w:p/>
+    <w:tbl>
+      <w:tblPr>
+        <w:tblStyle w:val="TableGrid"/>
+        <w:tblW w:w="0" w:type="auto"/>
+        <w:tblLook w:val="04A0" w:firstRow="1" w:lastRow="0" w:firstColumn="1" w:lastColumn="0" w:noHBand="0" w:noVBand="1"/>
+      </w:tblPr>
+      <w:tblGrid>
+        <w:gridCol w:w="5093"/>
+      </w:tblGrid>
+      <w:tr>
+        <w:trPr>
+          <w:trHeight w:val="644"/>
+        </w:trPr>
+        <w:tc>
+          <w:tcPr>
+            <w:tcW w:w="5093" w:type="dxa"/>
           </w:tcPr>
           <w:p>
             <w:pPr>
-              <w:rPr>
-                <w:highlight w:val="yellow"/>
-              </w:rPr>
+              <w:jc w:val="center"/>
             </w:pPr>
             <w:proofErr w:type="spellStart"/>
             <w:r>
-              <w:rPr>
-                <w:highlight w:val="yellow"/>
-              </w:rPr>
+              <w:lastRenderedPageBreak/>
+              <w:t>donation_table</w:t>
+            </w:r>
+            <w:proofErr w:type="spellEnd"/>
+          </w:p>
+        </w:tc>
+      </w:tr>
+      <w:tr>
+        <w:trPr>
+          <w:trHeight w:val="644"/>
+        </w:trPr>
+        <w:tc>
+          <w:tcPr>
+            <w:tcW w:w="5093" w:type="dxa"/>
+          </w:tcPr>
+          <w:p>
+            <w:proofErr w:type="spellStart"/>
+            <w:r>
+              <w:t>order_id</w:t>
+            </w:r>
+            <w:proofErr w:type="spellEnd"/>
+            <w:r>
+              <w:t xml:space="preserve"> (primary key)</w:t>
+            </w:r>
+          </w:p>
+        </w:tc>
+      </w:tr>
+      <w:tr>
+        <w:trPr>
+          <w:trHeight w:val="673"/>
+        </w:trPr>
+        <w:tc>
+          <w:tcPr>
+            <w:tcW w:w="5093" w:type="dxa"/>
+          </w:tcPr>
+          <w:p>
+            <w:proofErr w:type="spellStart"/>
+            <w:r>
+              <w:t>org_id</w:t>
+            </w:r>
+            <w:proofErr w:type="spellEnd"/>
+            <w:r>
+              <w:t xml:space="preserve"> (foreign key)</w:t>
+            </w:r>
+          </w:p>
+        </w:tc>
+      </w:tr>
+      <w:tr>
+        <w:trPr>
+          <w:trHeight w:val="644"/>
+        </w:trPr>
+        <w:tc>
+          <w:tcPr>
+            <w:tcW w:w="5093" w:type="dxa"/>
+          </w:tcPr>
+          <w:p>
+            <w:proofErr w:type="spellStart"/>
+            <w:r>
+              <w:t>org_name</w:t>
+            </w:r>
+            <w:proofErr w:type="spellEnd"/>
+            <w:r>
+              <w:t xml:space="preserve"> (TINYTEXT)</w:t>
+            </w:r>
+          </w:p>
+        </w:tc>
+      </w:tr>
+      <w:tr>
+        <w:trPr>
+          <w:trHeight w:val="644"/>
+        </w:trPr>
+        <w:tc>
+          <w:tcPr>
+            <w:tcW w:w="5093" w:type="dxa"/>
+          </w:tcPr>
+          <w:p>
+            <w:r>
+              <w:t>category (TINYTEXT)</w:t>
+            </w:r>
+          </w:p>
+        </w:tc>
+      </w:tr>
+      <w:tr>
+        <w:trPr>
+          <w:trHeight w:val="644"/>
+        </w:trPr>
+        <w:tc>
+          <w:tcPr>
+            <w:tcW w:w="5093" w:type="dxa"/>
+          </w:tcPr>
+          <w:p>
+            <w:r>
+              <w:t>weight (INT</w:t>
+            </w:r>
+            <w:r>
+              <w:t>(</w:t>
+            </w:r>
+            <w:r>
+              <w:t>1000000</w:t>
+            </w:r>
+            <w:r>
+              <w:t>)</w:t>
+            </w:r>
+            <w:r>
+              <w:t>)</w:t>
+            </w:r>
+          </w:p>
+        </w:tc>
+      </w:tr>
+      <w:tr>
+        <w:trPr>
+          <w:trHeight w:val="644"/>
+        </w:trPr>
+        <w:tc>
+          <w:tcPr>
+            <w:tcW w:w="5093" w:type="dxa"/>
+          </w:tcPr>
+          <w:p>
+            <w:r>
+              <w:t>donation</w:t>
+            </w:r>
+            <w:r>
+              <w:t xml:space="preserve"> </w:t>
+            </w:r>
+            <w:r>
+              <w:t>(INT(1))</w:t>
+            </w:r>
+            <w:r>
+              <w:t xml:space="preserve"> – </w:t>
+            </w:r>
+            <w:r>
+              <w:t>0 for outgoing/ 1 for incoming</w:t>
+            </w:r>
+          </w:p>
+        </w:tc>
+      </w:tr>
+      <w:tr>
+        <w:trPr>
+          <w:trHeight w:val="673"/>
+        </w:trPr>
+        <w:tc>
+          <w:tcPr>
+            <w:tcW w:w="5093" w:type="dxa"/>
+          </w:tcPr>
+          <w:p>
+            <w:proofErr w:type="spellStart"/>
+            <w:r>
               <w:t>date_created</w:t>
             </w:r>
             <w:proofErr w:type="spellEnd"/>
             <w:r>
-              <w:rPr>
-                <w:highlight w:val="yellow"/>
-              </w:rPr>
-              <w:t xml:space="preserve"> (DATETIME)</w:t>
-            </w:r>
-          </w:p>
-        </w:tc>
-      </w:tr>
-      <w:tr>
-        <w:trPr>
-          <w:trHeight w:val="837"/>
-        </w:trPr>
-        <w:tc>
-          <w:tcPr>
-            <w:tcW w:w="4681" w:type="dxa"/>
-          </w:tcPr>
-          <w:p>
-            <w:pPr>
-              <w:rPr>
-                <w:highlight w:val="yellow"/>
-              </w:rPr>
-            </w:pPr>
-            <w:proofErr w:type="spellStart"/>
-            <w:r>
-              <w:rPr>
-                <w:highlight w:val="yellow"/>
-              </w:rPr>
-              <w:t>last_modified</w:t>
-            </w:r>
-            <w:proofErr w:type="spellEnd"/>
-            <w:r>
-              <w:rPr>
-                <w:highlight w:val="yellow"/>
-              </w:rPr>
-              <w:t xml:space="preserve"> (DATETIME)</w:t>
+              <w:t>(DATETIME)</w:t>
             </w:r>
           </w:p>
         </w:tc>
       </w:tr>
     </w:tbl>
     <w:p/>
-    <w:p/>
     <w:p>
-      <w:r>
+      <w:pPr>
+        <w:rPr>
+          <w:b/>
+        </w:rPr>
+      </w:pPr>
+      <w:r>
+        <w:rPr>
+          <w:b/>
+        </w:rPr>
         <w:t xml:space="preserve">Stored procedures for </w:t>
       </w:r>
       <w:proofErr w:type="spellStart"/>
       <w:r>
-        <w:t>org_table</w:t>
-      </w:r>
-      <w:proofErr w:type="spellEnd"/>
-      <w:r>
+        <w:rPr>
+          <w:b/>
+        </w:rPr>
+        <w:t>donation_table</w:t>
+      </w:r>
+      <w:proofErr w:type="spellEnd"/>
+      <w:r>
+        <w:rPr>
+          <w:b/>
+        </w:rPr>
         <w:t>:</w:t>
       </w:r>
     </w:p>
     <w:p>
-      <w:proofErr w:type="spellStart"/>
-      <w:r>
-        <w:t>CreateOrg</w:t>
-      </w:r>
-      <w:proofErr w:type="spellEnd"/>
-      <w:r>
-        <w:t>(</w:t>
+      <w:r>
+        <w:t>Donation(</w:t>
       </w:r>
       <w:proofErr w:type="spellStart"/>
       <w:r>
@@ -647,85 +729,200 @@
       </w:r>
       <w:proofErr w:type="spellEnd"/>
       <w:r>
+        <w:t xml:space="preserve">, category, weight, </w:t>
+      </w:r>
+      <w:r>
+        <w:t>donation</w:t>
+      </w:r>
+      <w:r>
         <w:t xml:space="preserve">, </w:t>
       </w:r>
       <w:proofErr w:type="spellStart"/>
       <w:r>
-        <w:t>contact_name</w:t>
-      </w:r>
-      <w:proofErr w:type="spellEnd"/>
-      <w:r>
-        <w:t xml:space="preserve">, </w:t>
-      </w:r>
-      <w:proofErr w:type="spellStart"/>
-      <w:r>
-        <w:t>contact_number</w:t>
-      </w:r>
-      <w:proofErr w:type="spellEnd"/>
-      <w:r>
-        <w:t xml:space="preserve">, </w:t>
-      </w:r>
-      <w:proofErr w:type="spellStart"/>
-      <w:r>
-        <w:t>contact_email</w:t>
-      </w:r>
-      <w:proofErr w:type="spellEnd"/>
-      <w:r>
-        <w:t xml:space="preserve">, notes) – insert everything into the </w:t>
-      </w:r>
-      <w:proofErr w:type="spellStart"/>
-      <w:r>
-        <w:t>org_table</w:t>
-      </w:r>
-      <w:proofErr w:type="spellEnd"/>
+        <w:t>date_created</w:t>
+      </w:r>
+      <w:proofErr w:type="spellEnd"/>
+      <w:r>
+        <w:t>)</w:t>
+      </w:r>
+      <w:r>
+        <w:t xml:space="preserve"> – add entry to the donation table with </w:t>
+      </w:r>
+      <w:r>
+        <w:t xml:space="preserve">incoming or </w:t>
+      </w:r>
+      <w:r>
+        <w:t>outgoing donation</w:t>
+      </w:r>
+      <w:r>
+        <w:t xml:space="preserve"> flag</w:t>
+      </w:r>
     </w:p>
     <w:p>
       <w:proofErr w:type="spellStart"/>
       <w:r>
-        <w:t>UpdateOrg</w:t>
+        <w:t>List</w:t>
+      </w:r>
+      <w:r>
+        <w:t>Org</w:t>
       </w:r>
       <w:proofErr w:type="spellEnd"/>
       <w:r>
         <w:t>(</w:t>
       </w:r>
+      <w:r>
+        <w:t>donation</w:t>
+      </w:r>
+      <w:r>
+        <w:t>)</w:t>
+      </w:r>
+      <w:r>
+        <w:t xml:space="preserve"> – return </w:t>
+      </w:r>
       <w:proofErr w:type="spellStart"/>
       <w:r>
         <w:t>org_name</w:t>
       </w:r>
       <w:proofErr w:type="spellEnd"/>
       <w:r>
+        <w:t xml:space="preserve"> </w:t>
+      </w:r>
+      <w:r>
+        <w:t>for all incoming</w:t>
+      </w:r>
+      <w:r>
+        <w:t xml:space="preserve"> or </w:t>
+      </w:r>
+      <w:r>
+        <w:t>outgoing</w:t>
+      </w:r>
+      <w:r>
+        <w:t xml:space="preserve"> entries</w:t>
+      </w:r>
+    </w:p>
+    <w:p>
+      <w:proofErr w:type="spellStart"/>
+      <w:r>
+        <w:t>ListInfo</w:t>
+      </w:r>
+      <w:proofErr w:type="spellEnd"/>
+      <w:r>
+        <w:t>(</w:t>
+      </w:r>
+      <w:proofErr w:type="spellStart"/>
+      <w:r>
+        <w:t>org_name</w:t>
+      </w:r>
+      <w:proofErr w:type="spellEnd"/>
+      <w:r>
         <w:t xml:space="preserve">, </w:t>
       </w:r>
-      <w:proofErr w:type="spellStart"/>
-      <w:r>
-        <w:t>contact_name</w:t>
-      </w:r>
-      <w:proofErr w:type="spellEnd"/>
-      <w:r>
-        <w:t xml:space="preserve">, </w:t>
-      </w:r>
-      <w:proofErr w:type="spellStart"/>
-      <w:r>
-        <w:t>contact_number</w:t>
-      </w:r>
-      <w:proofErr w:type="spellEnd"/>
-      <w:r>
-        <w:t xml:space="preserve">, </w:t>
-      </w:r>
-      <w:proofErr w:type="spellStart"/>
-      <w:r>
-        <w:t>contact_email</w:t>
-      </w:r>
-      <w:proofErr w:type="spellEnd"/>
-      <w:r>
-        <w:t>, notes) – update the table with all values</w:t>
-      </w:r>
+      <w:r>
+        <w:t>donation</w:t>
+      </w:r>
+      <w:r>
+        <w:t>)</w:t>
+      </w:r>
+      <w:r>
+        <w:t xml:space="preserve"> </w:t>
+      </w:r>
+      <w:r>
+        <w:t>–</w:t>
+      </w:r>
+      <w:r>
+        <w:t xml:space="preserve"> </w:t>
+      </w:r>
+      <w:r>
+        <w:t xml:space="preserve">return </w:t>
+      </w:r>
+      <w:proofErr w:type="spellStart"/>
+      <w:r>
+        <w:t>org_name</w:t>
+      </w:r>
+      <w:proofErr w:type="spellEnd"/>
+      <w:r>
+        <w:t xml:space="preserve">, category, weight, </w:t>
+      </w:r>
+      <w:proofErr w:type="spellStart"/>
+      <w:r>
+        <w:t>date_created</w:t>
+      </w:r>
+      <w:proofErr w:type="spellEnd"/>
     </w:p>
     <w:p/>
     <w:p/>
-    <w:p/>
-    <w:p/>
-    <w:p/>
+    <w:p>
+      <w:pPr>
+        <w:rPr>
+          <w:b/>
+        </w:rPr>
+      </w:pPr>
+      <w:r>
+        <w:rPr>
+          <w:b/>
+        </w:rPr>
+        <w:t>Stored procedure to generate report data:</w:t>
+      </w:r>
+    </w:p>
+    <w:p>
+      <w:proofErr w:type="spellStart"/>
+      <w:r>
+        <w:t>GetReport</w:t>
+      </w:r>
+      <w:proofErr w:type="spellEnd"/>
+      <w:r>
+        <w:t>(</w:t>
+      </w:r>
+      <w:r>
+        <w:t xml:space="preserve">start date, end date, </w:t>
+      </w:r>
+      <w:r>
+        <w:t>donation</w:t>
+      </w:r>
+      <w:r>
+        <w:t>)</w:t>
+      </w:r>
+      <w:bookmarkStart w:id="0" w:name="_GoBack"/>
+      <w:bookmarkEnd w:id="0"/>
+    </w:p>
+    <w:p/>
+    <w:p/>
+    <w:p/>
+    <w:p>
+      <w:pPr>
+        <w:spacing w:before="240"/>
+      </w:pPr>
+      <w:r>
+        <w:t>***</w:t>
+      </w:r>
+      <w:r>
+        <w:t>Need to create</w:t>
+      </w:r>
+      <w:r>
+        <w:t xml:space="preserve"> a</w:t>
+      </w:r>
+      <w:r>
+        <w:t xml:space="preserve"> table for </w:t>
+      </w:r>
+      <w:r>
+        <w:t xml:space="preserve">the </w:t>
+      </w:r>
+      <w:r>
+        <w:t>user model</w:t>
+      </w:r>
+      <w:r>
+        <w:t xml:space="preserve"> and stored procedure</w:t>
+      </w:r>
+      <w:r>
+        <w:t>s</w:t>
+      </w:r>
+      <w:r>
+        <w:t xml:space="preserve"> to query table</w:t>
+      </w:r>
+      <w:r>
+        <w:t>***</w:t>
+      </w:r>
+    </w:p>
     <w:sectPr>
       <w:pgSz w:w="12240" w:h="15840"/>
       <w:pgMar w:top="1440" w:right="1440" w:bottom="1440" w:left="1440" w:header="720" w:footer="720" w:gutter="0"/>

</xml_diff>

<commit_message>
Added sphinx dependency to pom.xml and completed server logic for users and orgs
</commit_message>
<xml_diff>
--- a/Database Design.docx
+++ b/Database Design.docx
@@ -132,12 +132,17 @@
     </w:p>
     <w:p>
       <w:proofErr w:type="spellStart"/>
+      <w:proofErr w:type="gramStart"/>
       <w:r>
         <w:t>CreateUser</w:t>
       </w:r>
       <w:proofErr w:type="spellEnd"/>
       <w:r>
-        <w:t xml:space="preserve">(username, password, </w:t>
+        <w:t>(</w:t>
+      </w:r>
+      <w:proofErr w:type="gramEnd"/>
+      <w:r>
+        <w:t xml:space="preserve">username, password, </w:t>
       </w:r>
       <w:proofErr w:type="spellStart"/>
       <w:r>
@@ -155,22 +160,46 @@
     </w:p>
     <w:p>
       <w:r>
-        <w:t>Login(username, password) – find user by username and confirm if password matches</w:t>
-      </w:r>
-      <w:r>
-        <w:t xml:space="preserve">, then return </w:t>
-      </w:r>
-      <w:proofErr w:type="spellStart"/>
-      <w:r>
-        <w:t>user_id</w:t>
-      </w:r>
-      <w:proofErr w:type="spellEnd"/>
-      <w:r>
-        <w:t xml:space="preserve"> and username</w:t>
+        <w:tab/>
+        <w:t>Mapping</w:t>
+      </w:r>
+      <w:r>
+        <w:t>: /user/</w:t>
+      </w:r>
+      <w:r>
+        <w:t>create</w:t>
       </w:r>
     </w:p>
     <w:p>
-      <w:proofErr w:type="spellStart"/>
+      <w:proofErr w:type="gramStart"/>
+      <w:r>
+        <w:t>Login(</w:t>
+      </w:r>
+      <w:proofErr w:type="gramEnd"/>
+      <w:r>
+        <w:t>username, password) – find user by username and confirm if password matches</w:t>
+      </w:r>
+      <w:r>
+        <w:t xml:space="preserve">, then return </w:t>
+      </w:r>
+      <w:proofErr w:type="spellStart"/>
+      <w:r>
+        <w:t>user_id</w:t>
+      </w:r>
+      <w:proofErr w:type="spellEnd"/>
+      <w:r>
+        <w:t xml:space="preserve"> and username</w:t>
+      </w:r>
+    </w:p>
+    <w:p>
+      <w:r>
+        <w:tab/>
+        <w:t>Mapping: /user/login</w:t>
+      </w:r>
+    </w:p>
+    <w:p>
+      <w:proofErr w:type="spellStart"/>
+      <w:proofErr w:type="gramStart"/>
       <w:r>
         <w:t>ChangePassword</w:t>
       </w:r>
@@ -179,6 +208,7 @@
         <w:t>(</w:t>
       </w:r>
       <w:proofErr w:type="spellStart"/>
+      <w:proofErr w:type="gramEnd"/>
       <w:r>
         <w:t>user_id</w:t>
       </w:r>
@@ -217,7 +247,6 @@
         <w:t xml:space="preserve"> confirm old password matches before updating it with the new password</w:t>
       </w:r>
     </w:p>
-    <w:p/>
     <w:p/>
     <w:p/>
     <w:p/>
@@ -413,9 +442,12 @@
         </w:rPr>
         <w:t>:</w:t>
       </w:r>
+      <w:bookmarkStart w:id="0" w:name="_GoBack"/>
+      <w:bookmarkEnd w:id="0"/>
     </w:p>
     <w:p>
       <w:proofErr w:type="spellStart"/>
+      <w:proofErr w:type="gramStart"/>
       <w:r>
         <w:t>CreateOrg</w:t>
       </w:r>
@@ -424,6 +456,7 @@
         <w:t>(</w:t>
       </w:r>
       <w:proofErr w:type="spellStart"/>
+      <w:proofErr w:type="gramEnd"/>
       <w:r>
         <w:t>org_name</w:t>
       </w:r>
@@ -463,6 +496,7 @@
     </w:p>
     <w:p>
       <w:proofErr w:type="spellStart"/>
+      <w:proofErr w:type="gramStart"/>
       <w:r>
         <w:t>UpdateOrg</w:t>
       </w:r>
@@ -471,6 +505,7 @@
         <w:t>(</w:t>
       </w:r>
       <w:proofErr w:type="spellStart"/>
+      <w:proofErr w:type="gramEnd"/>
       <w:r>
         <w:t>org_name</w:t>
       </w:r>
@@ -626,11 +661,16 @@
           </w:tcPr>
           <w:p>
             <w:r>
-              <w:t>weight (INT</w:t>
+              <w:t>weight (</w:t>
+            </w:r>
+            <w:proofErr w:type="gramStart"/>
+            <w:r>
+              <w:t>INT</w:t>
             </w:r>
             <w:r>
               <w:t>(</w:t>
             </w:r>
+            <w:proofErr w:type="gramEnd"/>
             <w:r>
               <w:t>1000000</w:t>
             </w:r>
@@ -659,7 +699,15 @@
               <w:t xml:space="preserve"> </w:t>
             </w:r>
             <w:r>
-              <w:t>(INT(1))</w:t>
+              <w:t>(</w:t>
+            </w:r>
+            <w:proofErr w:type="gramStart"/>
+            <w:r>
+              <w:t>INT(</w:t>
+            </w:r>
+            <w:proofErr w:type="gramEnd"/>
+            <w:r>
+              <w:t>1))</w:t>
             </w:r>
             <w:r>
               <w:t xml:space="preserve"> – </w:t>
@@ -720,10 +768,12 @@
       </w:r>
     </w:p>
     <w:p>
+      <w:proofErr w:type="gramStart"/>
       <w:r>
         <w:t>Donation(</w:t>
       </w:r>
       <w:proofErr w:type="spellStart"/>
+      <w:proofErr w:type="gramEnd"/>
       <w:r>
         <w:t>org_name</w:t>
       </w:r>
@@ -802,6 +852,7 @@
     </w:p>
     <w:p>
       <w:proofErr w:type="spellStart"/>
+      <w:proofErr w:type="gramStart"/>
       <w:r>
         <w:t>ListInfo</w:t>
       </w:r>
@@ -810,6 +861,7 @@
         <w:t>(</w:t>
       </w:r>
       <w:proofErr w:type="spellStart"/>
+      <w:proofErr w:type="gramEnd"/>
       <w:r>
         <w:t>org_name</w:t>
       </w:r>
@@ -866,6 +918,7 @@
     </w:p>
     <w:p>
       <w:proofErr w:type="spellStart"/>
+      <w:proofErr w:type="gramStart"/>
       <w:r>
         <w:t>GetReport</w:t>
       </w:r>
@@ -873,6 +926,7 @@
       <w:r>
         <w:t>(</w:t>
       </w:r>
+      <w:proofErr w:type="gramEnd"/>
       <w:r>
         <w:t xml:space="preserve">start date, end date, </w:t>
       </w:r>
@@ -882,8 +936,6 @@
       <w:r>
         <w:t>)</w:t>
       </w:r>
-      <w:bookmarkStart w:id="0" w:name="_GoBack"/>
-      <w:bookmarkEnd w:id="0"/>
     </w:p>
     <w:p/>
     <w:p/>

</xml_diff>

<commit_message>
Completed more stored procedures. Check Database Design.doc for endpoint and return values. Stored procedures without endpoint/return values aren't completed yet
</commit_message>
<xml_diff>
--- a/Database Design.docx
+++ b/Database Design.docx
@@ -134,6 +134,32 @@
       <w:proofErr w:type="spellStart"/>
       <w:proofErr w:type="gramStart"/>
       <w:r>
+        <w:t>initUserTable</w:t>
+      </w:r>
+      <w:proofErr w:type="spellEnd"/>
+      <w:r>
+        <w:t>(</w:t>
+      </w:r>
+      <w:proofErr w:type="gramEnd"/>
+      <w:r>
+        <w:t>) – creates the table</w:t>
+      </w:r>
+    </w:p>
+    <w:p>
+      <w:r>
+        <w:tab/>
+        <w:t>Mapping: /user/</w:t>
+      </w:r>
+      <w:proofErr w:type="spellStart"/>
+      <w:r>
+        <w:t>init</w:t>
+      </w:r>
+      <w:proofErr w:type="spellEnd"/>
+    </w:p>
+    <w:p>
+      <w:proofErr w:type="spellStart"/>
+      <w:proofErr w:type="gramStart"/>
+      <w:r>
         <w:t>CreateUser</w:t>
       </w:r>
       <w:proofErr w:type="spellEnd"/>
@@ -169,6 +195,68 @@
       <w:r>
         <w:t>create</w:t>
       </w:r>
+      <w:bookmarkStart w:id="0" w:name="_GoBack"/>
+      <w:bookmarkEnd w:id="0"/>
+    </w:p>
+    <w:p>
+      <w:r>
+        <w:tab/>
+        <w:t>Returns:</w:t>
+      </w:r>
+    </w:p>
+    <w:p>
+      <w:pPr>
+        <w:pStyle w:val="ListParagraph"/>
+        <w:numPr>
+          <w:ilvl w:val="0"/>
+          <w:numId w:val="2"/>
+        </w:numPr>
+        <w:autoSpaceDE w:val="0"/>
+        <w:autoSpaceDN w:val="0"/>
+        <w:adjustRightInd w:val="0"/>
+        <w:spacing w:after="0" w:line="240" w:lineRule="auto"/>
+        <w:rPr>
+          <w:rFonts w:ascii="Consolas" w:hAnsi="Consolas" w:cs="Consolas"/>
+          <w:sz w:val="20"/>
+          <w:szCs w:val="20"/>
+        </w:rPr>
+      </w:pPr>
+      <w:r>
+        <w:rPr>
+          <w:rFonts w:ascii="Consolas" w:hAnsi="Consolas" w:cs="Consolas"/>
+          <w:color w:val="3F7F5F"/>
+          <w:sz w:val="20"/>
+          <w:szCs w:val="20"/>
+        </w:rPr>
+        <w:t>for successful creation</w:t>
+      </w:r>
+    </w:p>
+    <w:p>
+      <w:pPr>
+        <w:pStyle w:val="ListParagraph"/>
+        <w:numPr>
+          <w:ilvl w:val="0"/>
+          <w:numId w:val="2"/>
+        </w:numPr>
+        <w:autoSpaceDE w:val="0"/>
+        <w:autoSpaceDN w:val="0"/>
+        <w:adjustRightInd w:val="0"/>
+        <w:spacing w:after="0" w:line="240" w:lineRule="auto"/>
+        <w:rPr>
+          <w:rFonts w:ascii="Consolas" w:hAnsi="Consolas" w:cs="Consolas"/>
+          <w:sz w:val="20"/>
+          <w:szCs w:val="20"/>
+        </w:rPr>
+      </w:pPr>
+      <w:r>
+        <w:rPr>
+          <w:rFonts w:ascii="Consolas" w:hAnsi="Consolas" w:cs="Consolas"/>
+          <w:color w:val="3F7F5F"/>
+          <w:sz w:val="20"/>
+          <w:szCs w:val="20"/>
+        </w:rPr>
+        <w:t>for user already exists</w:t>
+      </w:r>
     </w:p>
     <w:p>
       <w:proofErr w:type="gramStart"/>
@@ -195,6 +283,109 @@
       <w:r>
         <w:tab/>
         <w:t>Mapping: /user/login</w:t>
+      </w:r>
+    </w:p>
+    <w:p>
+      <w:r>
+        <w:tab/>
+        <w:t xml:space="preserve">Returns: </w:t>
+      </w:r>
+    </w:p>
+    <w:p>
+      <w:pPr>
+        <w:autoSpaceDE w:val="0"/>
+        <w:autoSpaceDN w:val="0"/>
+        <w:adjustRightInd w:val="0"/>
+        <w:spacing w:after="0" w:line="240" w:lineRule="auto"/>
+        <w:rPr>
+          <w:rFonts w:ascii="Consolas" w:hAnsi="Consolas" w:cs="Consolas"/>
+          <w:sz w:val="20"/>
+          <w:szCs w:val="20"/>
+        </w:rPr>
+      </w:pPr>
+      <w:r>
+        <w:tab/>
+      </w:r>
+      <w:r>
+        <w:tab/>
+      </w:r>
+      <w:r>
+        <w:rPr>
+          <w:rFonts w:ascii="Consolas" w:hAnsi="Consolas" w:cs="Consolas"/>
+          <w:color w:val="3F7F5F"/>
+          <w:sz w:val="20"/>
+          <w:szCs w:val="20"/>
+        </w:rPr>
+        <w:t>0 for successful login</w:t>
+      </w:r>
+    </w:p>
+    <w:p>
+      <w:pPr>
+        <w:autoSpaceDE w:val="0"/>
+        <w:autoSpaceDN w:val="0"/>
+        <w:adjustRightInd w:val="0"/>
+        <w:spacing w:after="0" w:line="240" w:lineRule="auto"/>
+        <w:rPr>
+          <w:rFonts w:ascii="Consolas" w:hAnsi="Consolas" w:cs="Consolas"/>
+          <w:sz w:val="20"/>
+          <w:szCs w:val="20"/>
+        </w:rPr>
+      </w:pPr>
+      <w:r>
+        <w:rPr>
+          <w:rFonts w:ascii="Consolas" w:hAnsi="Consolas" w:cs="Consolas"/>
+          <w:color w:val="000000"/>
+          <w:sz w:val="20"/>
+          <w:szCs w:val="20"/>
+        </w:rPr>
+        <w:tab/>
+      </w:r>
+      <w:r>
+        <w:rPr>
+          <w:rFonts w:ascii="Consolas" w:hAnsi="Consolas" w:cs="Consolas"/>
+          <w:color w:val="000000"/>
+          <w:sz w:val="20"/>
+          <w:szCs w:val="20"/>
+        </w:rPr>
+        <w:tab/>
+      </w:r>
+      <w:r>
+        <w:rPr>
+          <w:rFonts w:ascii="Consolas" w:hAnsi="Consolas" w:cs="Consolas"/>
+          <w:color w:val="3F7F5F"/>
+          <w:sz w:val="20"/>
+          <w:szCs w:val="20"/>
+        </w:rPr>
+        <w:t>1 for user not created yet</w:t>
+      </w:r>
+    </w:p>
+    <w:p>
+      <w:r>
+        <w:rPr>
+          <w:rFonts w:ascii="Consolas" w:hAnsi="Consolas" w:cs="Consolas"/>
+          <w:color w:val="000000"/>
+          <w:sz w:val="20"/>
+          <w:szCs w:val="20"/>
+        </w:rPr>
+        <w:tab/>
+      </w:r>
+      <w:r>
+        <w:rPr>
+          <w:rFonts w:ascii="Consolas" w:hAnsi="Consolas" w:cs="Consolas"/>
+          <w:color w:val="000000"/>
+          <w:sz w:val="20"/>
+          <w:szCs w:val="20"/>
+        </w:rPr>
+        <w:tab/>
+      </w:r>
+      <w:r>
+        <w:rPr>
+          <w:rFonts w:ascii="Consolas" w:hAnsi="Consolas" w:cs="Consolas"/>
+          <w:color w:val="3F7F5F"/>
+          <w:sz w:val="20"/>
+          <w:szCs w:val="20"/>
+        </w:rPr>
+        <w:t>2 for wrong password</w:t>
       </w:r>
     </w:p>
     <w:p>
@@ -282,7 +473,6 @@
             </w:pPr>
             <w:proofErr w:type="spellStart"/>
             <w:r>
-              <w:lastRenderedPageBreak/>
               <w:t>o</w:t>
             </w:r>
             <w:r>
@@ -417,39 +607,196 @@
     <w:p/>
     <w:p/>
     <w:p>
-      <w:pPr>
+      <w:r>
         <w:rPr>
           <w:b/>
         </w:rPr>
-      </w:pPr>
+        <w:t xml:space="preserve">Stored procedures for </w:t>
+      </w:r>
+      <w:proofErr w:type="spellStart"/>
       <w:r>
         <w:rPr>
           <w:b/>
         </w:rPr>
-        <w:t xml:space="preserve">Stored procedures for </w:t>
-      </w:r>
-      <w:proofErr w:type="spellStart"/>
+        <w:t>org_table</w:t>
+      </w:r>
+      <w:proofErr w:type="spellEnd"/>
       <w:r>
         <w:rPr>
           <w:b/>
         </w:rPr>
+        <w:t>:</w:t>
+      </w:r>
+    </w:p>
+    <w:p>
+      <w:proofErr w:type="spellStart"/>
+      <w:proofErr w:type="gramStart"/>
+      <w:r>
+        <w:t>initOrgTable</w:t>
+      </w:r>
+      <w:proofErr w:type="spellEnd"/>
+      <w:r>
+        <w:t>(</w:t>
+      </w:r>
+      <w:proofErr w:type="gramEnd"/>
+      <w:r>
+        <w:t>) – Creates the org table</w:t>
+      </w:r>
+    </w:p>
+    <w:p>
+      <w:r>
+        <w:tab/>
+        <w:t>Mapping: /org/</w:t>
+      </w:r>
+      <w:proofErr w:type="spellStart"/>
+      <w:r>
+        <w:t>init</w:t>
+      </w:r>
+      <w:proofErr w:type="spellEnd"/>
+    </w:p>
+    <w:p>
+      <w:proofErr w:type="spellStart"/>
+      <w:proofErr w:type="gramStart"/>
+      <w:r>
+        <w:t>CreateOrg</w:t>
+      </w:r>
+      <w:proofErr w:type="spellEnd"/>
+      <w:r>
+        <w:t>(</w:t>
+      </w:r>
+      <w:proofErr w:type="spellStart"/>
+      <w:proofErr w:type="gramEnd"/>
+      <w:r>
+        <w:t>org_name</w:t>
+      </w:r>
+      <w:proofErr w:type="spellEnd"/>
+      <w:r>
+        <w:t xml:space="preserve">, </w:t>
+      </w:r>
+      <w:proofErr w:type="spellStart"/>
+      <w:r>
+        <w:t>contact_name</w:t>
+      </w:r>
+      <w:proofErr w:type="spellEnd"/>
+      <w:r>
+        <w:t xml:space="preserve">, </w:t>
+      </w:r>
+      <w:proofErr w:type="spellStart"/>
+      <w:r>
+        <w:t>contact_number</w:t>
+      </w:r>
+      <w:proofErr w:type="spellEnd"/>
+      <w:r>
+        <w:t xml:space="preserve">, </w:t>
+      </w:r>
+      <w:proofErr w:type="spellStart"/>
+      <w:r>
+        <w:t>contact_email</w:t>
+      </w:r>
+      <w:proofErr w:type="spellEnd"/>
+      <w:r>
+        <w:t xml:space="preserve">, notes) – insert everything into the </w:t>
+      </w:r>
+      <w:proofErr w:type="spellStart"/>
+      <w:r>
         <w:t>org_table</w:t>
       </w:r>
       <w:proofErr w:type="spellEnd"/>
-      <w:r>
-        <w:rPr>
-          <w:b/>
-        </w:rPr>
-        <w:t>:</w:t>
-      </w:r>
-      <w:bookmarkStart w:id="0" w:name="_GoBack"/>
-      <w:bookmarkEnd w:id="0"/>
+    </w:p>
+    <w:p>
+      <w:r>
+        <w:tab/>
+        <w:t>Mapping: /org/create</w:t>
+      </w:r>
+    </w:p>
+    <w:p>
+      <w:r>
+        <w:tab/>
+        <w:t xml:space="preserve">Returns: </w:t>
+      </w:r>
+    </w:p>
+    <w:p>
+      <w:pPr>
+        <w:autoSpaceDE w:val="0"/>
+        <w:autoSpaceDN w:val="0"/>
+        <w:adjustRightInd w:val="0"/>
+        <w:spacing w:after="0" w:line="240" w:lineRule="auto"/>
+        <w:rPr>
+          <w:rFonts w:ascii="Consolas" w:hAnsi="Consolas" w:cs="Consolas"/>
+          <w:sz w:val="20"/>
+          <w:szCs w:val="20"/>
+        </w:rPr>
+      </w:pPr>
+      <w:r>
+        <w:tab/>
+      </w:r>
+      <w:r>
+        <w:tab/>
+      </w:r>
+      <w:r>
+        <w:rPr>
+          <w:rFonts w:ascii="Consolas" w:hAnsi="Consolas" w:cs="Consolas"/>
+          <w:color w:val="3F7F5F"/>
+          <w:sz w:val="20"/>
+          <w:szCs w:val="20"/>
+        </w:rPr>
+        <w:t>0 for successful create</w:t>
+      </w:r>
+    </w:p>
+    <w:p>
+      <w:r>
+        <w:rPr>
+          <w:rFonts w:ascii="Consolas" w:hAnsi="Consolas" w:cs="Consolas"/>
+          <w:color w:val="000000"/>
+          <w:sz w:val="20"/>
+          <w:szCs w:val="20"/>
+        </w:rPr>
+        <w:lastRenderedPageBreak/>
+        <w:tab/>
+      </w:r>
+      <w:r>
+        <w:rPr>
+          <w:rFonts w:ascii="Consolas" w:hAnsi="Consolas" w:cs="Consolas"/>
+          <w:color w:val="000000"/>
+          <w:sz w:val="20"/>
+          <w:szCs w:val="20"/>
+        </w:rPr>
+        <w:tab/>
+      </w:r>
+      <w:r>
+        <w:rPr>
+          <w:rFonts w:ascii="Consolas" w:hAnsi="Consolas" w:cs="Consolas"/>
+          <w:color w:val="3F7F5F"/>
+          <w:sz w:val="20"/>
+          <w:szCs w:val="20"/>
+        </w:rPr>
+        <w:t xml:space="preserve">1 for </w:t>
+      </w:r>
+      <w:r>
+        <w:rPr>
+          <w:rFonts w:ascii="Consolas" w:hAnsi="Consolas" w:cs="Consolas"/>
+          <w:color w:val="3F7F5F"/>
+          <w:sz w:val="20"/>
+          <w:szCs w:val="20"/>
+          <w:u w:val="single"/>
+        </w:rPr>
+        <w:t>org</w:t>
+      </w:r>
+      <w:r>
+        <w:rPr>
+          <w:rFonts w:ascii="Consolas" w:hAnsi="Consolas" w:cs="Consolas"/>
+          <w:color w:val="3F7F5F"/>
+          <w:sz w:val="20"/>
+          <w:szCs w:val="20"/>
+        </w:rPr>
+        <w:t xml:space="preserve"> already exists</w:t>
+      </w:r>
     </w:p>
     <w:p>
       <w:proofErr w:type="spellStart"/>
       <w:proofErr w:type="gramStart"/>
       <w:r>
-        <w:t>CreateOrg</w:t>
+        <w:t>UpdateOrg</w:t>
       </w:r>
       <w:proofErr w:type="spellEnd"/>
       <w:r>
@@ -486,59 +833,97 @@
       </w:r>
       <w:proofErr w:type="spellEnd"/>
       <w:r>
-        <w:t xml:space="preserve">, notes) – insert everything into the </w:t>
-      </w:r>
-      <w:proofErr w:type="spellStart"/>
-      <w:r>
-        <w:t>org_table</w:t>
-      </w:r>
-      <w:proofErr w:type="spellEnd"/>
-    </w:p>
-    <w:p>
-      <w:proofErr w:type="spellStart"/>
-      <w:proofErr w:type="gramStart"/>
-      <w:r>
-        <w:t>UpdateOrg</w:t>
-      </w:r>
-      <w:proofErr w:type="spellEnd"/>
-      <w:r>
-        <w:t>(</w:t>
-      </w:r>
-      <w:proofErr w:type="spellStart"/>
-      <w:proofErr w:type="gramEnd"/>
-      <w:r>
-        <w:t>org_name</w:t>
-      </w:r>
-      <w:proofErr w:type="spellEnd"/>
-      <w:r>
-        <w:t xml:space="preserve">, </w:t>
-      </w:r>
-      <w:proofErr w:type="spellStart"/>
-      <w:r>
-        <w:t>contact_name</w:t>
-      </w:r>
-      <w:proofErr w:type="spellEnd"/>
-      <w:r>
-        <w:t xml:space="preserve">, </w:t>
-      </w:r>
-      <w:proofErr w:type="spellStart"/>
-      <w:r>
-        <w:t>contact_number</w:t>
-      </w:r>
-      <w:proofErr w:type="spellEnd"/>
-      <w:r>
-        <w:t xml:space="preserve">, </w:t>
-      </w:r>
-      <w:proofErr w:type="spellStart"/>
-      <w:r>
-        <w:t>contact_email</w:t>
-      </w:r>
-      <w:proofErr w:type="spellEnd"/>
-      <w:r>
         <w:t>, notes) – update the table with all values</w:t>
       </w:r>
     </w:p>
-    <w:p/>
+    <w:p>
+      <w:r>
+        <w:tab/>
+        <w:t>Mapping: /org/update</w:t>
+      </w:r>
+    </w:p>
+    <w:p>
+      <w:r>
+        <w:tab/>
+        <w:t>Returns:</w:t>
+      </w:r>
+    </w:p>
+    <w:p>
+      <w:pPr>
+        <w:autoSpaceDE w:val="0"/>
+        <w:autoSpaceDN w:val="0"/>
+        <w:adjustRightInd w:val="0"/>
+        <w:spacing w:after="0" w:line="240" w:lineRule="auto"/>
+        <w:rPr>
+          <w:rFonts w:ascii="Consolas" w:hAnsi="Consolas" w:cs="Consolas"/>
+          <w:sz w:val="20"/>
+          <w:szCs w:val="20"/>
+        </w:rPr>
+      </w:pPr>
+      <w:r>
+        <w:tab/>
+      </w:r>
+      <w:r>
+        <w:tab/>
+      </w:r>
+      <w:r>
+        <w:rPr>
+          <w:rFonts w:ascii="Consolas" w:hAnsi="Consolas" w:cs="Consolas"/>
+          <w:color w:val="3F7F5F"/>
+          <w:sz w:val="20"/>
+          <w:szCs w:val="20"/>
+        </w:rPr>
+        <w:t>0 for successful update</w:t>
+      </w:r>
+    </w:p>
+    <w:p>
+      <w:r>
+        <w:rPr>
+          <w:rFonts w:ascii="Consolas" w:hAnsi="Consolas" w:cs="Consolas"/>
+          <w:color w:val="000000"/>
+          <w:sz w:val="20"/>
+          <w:szCs w:val="20"/>
+        </w:rPr>
+        <w:tab/>
+      </w:r>
+      <w:r>
+        <w:rPr>
+          <w:rFonts w:ascii="Consolas" w:hAnsi="Consolas" w:cs="Consolas"/>
+          <w:color w:val="000000"/>
+          <w:sz w:val="20"/>
+          <w:szCs w:val="20"/>
+        </w:rPr>
+        <w:tab/>
+      </w:r>
+      <w:r>
+        <w:rPr>
+          <w:rFonts w:ascii="Consolas" w:hAnsi="Consolas" w:cs="Consolas"/>
+          <w:color w:val="3F7F5F"/>
+          <w:sz w:val="20"/>
+          <w:szCs w:val="20"/>
+        </w:rPr>
+        <w:t xml:space="preserve">1 for </w:t>
+      </w:r>
+      <w:r>
+        <w:rPr>
+          <w:rFonts w:ascii="Consolas" w:hAnsi="Consolas" w:cs="Consolas"/>
+          <w:color w:val="3F7F5F"/>
+          <w:sz w:val="20"/>
+          <w:szCs w:val="20"/>
+          <w:u w:val="single"/>
+        </w:rPr>
+        <w:t>org</w:t>
+      </w:r>
+      <w:r>
+        <w:rPr>
+          <w:rFonts w:ascii="Consolas" w:hAnsi="Consolas" w:cs="Consolas"/>
+          <w:color w:val="3F7F5F"/>
+          <w:sz w:val="20"/>
+          <w:szCs w:val="20"/>
+        </w:rPr>
+        <w:t xml:space="preserve"> not created yet</w:t>
+      </w:r>
+    </w:p>
     <w:p/>
     <w:p/>
     <w:p/>
@@ -569,7 +954,6 @@
             </w:pPr>
             <w:proofErr w:type="spellStart"/>
             <w:r>
-              <w:lastRenderedPageBreak/>
               <w:t>donation_table</w:t>
             </w:r>
             <w:proofErr w:type="spellEnd"/>
@@ -809,6 +1193,28 @@
       </w:r>
     </w:p>
     <w:p>
+      <w:r>
+        <w:lastRenderedPageBreak/>
+        <w:tab/>
+        <w:t>Mapping: donation/input</w:t>
+      </w:r>
+    </w:p>
+    <w:p>
+      <w:r>
+        <w:tab/>
+        <w:t xml:space="preserve">Returns: </w:t>
+      </w:r>
+    </w:p>
+    <w:p>
+      <w:r>
+        <w:tab/>
+      </w:r>
+      <w:r>
+        <w:tab/>
+        <w:t>0 for success</w:t>
+      </w:r>
+    </w:p>
+    <w:p>
       <w:proofErr w:type="spellStart"/>
       <w:r>
         <w:t>List</w:t>
@@ -848,6 +1254,32 @@
       </w:r>
       <w:r>
         <w:t xml:space="preserve"> entries</w:t>
+      </w:r>
+    </w:p>
+    <w:p>
+      <w:r>
+        <w:tab/>
+        <w:t>Mapping: donation/</w:t>
+      </w:r>
+      <w:proofErr w:type="spellStart"/>
+      <w:r>
+        <w:t>listOrg</w:t>
+      </w:r>
+      <w:proofErr w:type="spellEnd"/>
+    </w:p>
+    <w:p>
+      <w:r>
+        <w:tab/>
+        <w:t>Returns:</w:t>
+      </w:r>
+    </w:p>
+    <w:p>
+      <w:r>
+        <w:tab/>
+      </w:r>
+      <w:r>
+        <w:tab/>
+        <w:t>String array of org names</w:t>
       </w:r>
     </w:p>
     <w:p>
@@ -983,6 +1415,219 @@
     </w:sectPr>
   </w:body>
 </w:document>
+</file>
+
+<file path=word/numbering.xml><?xml version="1.0" encoding="utf-8"?>
+<w:numbering xmlns:wpc="http://schemas.microsoft.com/office/word/2010/wordprocessingCanvas" xmlns:cx="http://schemas.microsoft.com/office/drawing/2014/chartex" xmlns:cx1="http://schemas.microsoft.com/office/drawing/2015/9/8/chartex" xmlns:cx2="http://schemas.microsoft.com/office/drawing/2015/10/21/chartex" xmlns:cx3="http://schemas.microsoft.com/office/drawing/2016/5/9/chartex" xmlns:cx4="http://schemas.microsoft.com/office/drawing/2016/5/10/chartex" xmlns:cx5="http://schemas.microsoft.com/office/drawing/2016/5/11/chartex" xmlns:cx6="http://schemas.microsoft.com/office/drawing/2016/5/12/chartex" xmlns:cx7="http://schemas.microsoft.com/office/drawing/2016/5/13/chartex" xmlns:cx8="http://schemas.microsoft.com/office/drawing/2016/5/14/chartex" xmlns:mc="http://schemas.openxmlformats.org/markup-compatibility/2006" xmlns:aink="http://schemas.microsoft.com/office/drawing/2016/ink" xmlns:am3d="http://schemas.microsoft.com/office/drawing/2017/model3d" xmlns:o="urn:schemas-microsoft-com:office:office" xmlns:r="http://schemas.openxmlformats.org/officeDocument/2006/relationships" xmlns:m="http://schemas.openxmlformats.org/officeDocument/2006/math" xmlns:v="urn:schemas-microsoft-com:vml" xmlns:wp14="http://schemas.microsoft.com/office/word/2010/wordprocessingDrawing" xmlns:wp="http://schemas.openxmlformats.org/drawingml/2006/wordprocessingDrawing" xmlns:w10="urn:schemas-microsoft-com:office:word" xmlns:w="http://schemas.openxmlformats.org/wordprocessingml/2006/main" xmlns:w14="http://schemas.microsoft.com/office/word/2010/wordml" xmlns:w15="http://schemas.microsoft.com/office/word/2012/wordml" xmlns:w16cid="http://schemas.microsoft.com/office/word/2016/wordml/cid" xmlns:w16se="http://schemas.microsoft.com/office/word/2015/wordml/symex" xmlns:wpg="http://schemas.microsoft.com/office/word/2010/wordprocessingGroup" xmlns:wpi="http://schemas.microsoft.com/office/word/2010/wordprocessingInk" xmlns:wne="http://schemas.microsoft.com/office/word/2006/wordml" xmlns:wps="http://schemas.microsoft.com/office/word/2010/wordprocessingShape" mc:Ignorable="w14 w15 w16se w16cid wp14">
+  <w:abstractNum w:abstractNumId="0" w15:restartNumberingAfterBreak="0">
+    <w:nsid w:val="28BD165A"/>
+    <w:multiLevelType w:val="hybridMultilevel"/>
+    <w:tmpl w:val="317E0758"/>
+    <w:lvl w:ilvl="0" w:tplc="74E62566">
+      <w:numFmt w:val="decimal"/>
+      <w:lvlText w:val="%1"/>
+      <w:lvlJc w:val="left"/>
+      <w:pPr>
+        <w:ind w:left="1440" w:hanging="360"/>
+      </w:pPr>
+      <w:rPr>
+        <w:rFonts w:hint="default"/>
+        <w:color w:val="3F7F5F"/>
+      </w:rPr>
+    </w:lvl>
+    <w:lvl w:ilvl="1" w:tplc="04090019" w:tentative="1">
+      <w:start w:val="1"/>
+      <w:numFmt w:val="lowerLetter"/>
+      <w:lvlText w:val="%2."/>
+      <w:lvlJc w:val="left"/>
+      <w:pPr>
+        <w:ind w:left="2160" w:hanging="360"/>
+      </w:pPr>
+    </w:lvl>
+    <w:lvl w:ilvl="2" w:tplc="0409001B" w:tentative="1">
+      <w:start w:val="1"/>
+      <w:numFmt w:val="lowerRoman"/>
+      <w:lvlText w:val="%3."/>
+      <w:lvlJc w:val="right"/>
+      <w:pPr>
+        <w:ind w:left="2880" w:hanging="180"/>
+      </w:pPr>
+    </w:lvl>
+    <w:lvl w:ilvl="3" w:tplc="0409000F" w:tentative="1">
+      <w:start w:val="1"/>
+      <w:numFmt w:val="decimal"/>
+      <w:lvlText w:val="%4."/>
+      <w:lvlJc w:val="left"/>
+      <w:pPr>
+        <w:ind w:left="3600" w:hanging="360"/>
+      </w:pPr>
+    </w:lvl>
+    <w:lvl w:ilvl="4" w:tplc="04090019" w:tentative="1">
+      <w:start w:val="1"/>
+      <w:numFmt w:val="lowerLetter"/>
+      <w:lvlText w:val="%5."/>
+      <w:lvlJc w:val="left"/>
+      <w:pPr>
+        <w:ind w:left="4320" w:hanging="360"/>
+      </w:pPr>
+    </w:lvl>
+    <w:lvl w:ilvl="5" w:tplc="0409001B" w:tentative="1">
+      <w:start w:val="1"/>
+      <w:numFmt w:val="lowerRoman"/>
+      <w:lvlText w:val="%6."/>
+      <w:lvlJc w:val="right"/>
+      <w:pPr>
+        <w:ind w:left="5040" w:hanging="180"/>
+      </w:pPr>
+    </w:lvl>
+    <w:lvl w:ilvl="6" w:tplc="0409000F" w:tentative="1">
+      <w:start w:val="1"/>
+      <w:numFmt w:val="decimal"/>
+      <w:lvlText w:val="%7."/>
+      <w:lvlJc w:val="left"/>
+      <w:pPr>
+        <w:ind w:left="5760" w:hanging="360"/>
+      </w:pPr>
+    </w:lvl>
+    <w:lvl w:ilvl="7" w:tplc="04090019" w:tentative="1">
+      <w:start w:val="1"/>
+      <w:numFmt w:val="lowerLetter"/>
+      <w:lvlText w:val="%8."/>
+      <w:lvlJc w:val="left"/>
+      <w:pPr>
+        <w:ind w:left="6480" w:hanging="360"/>
+      </w:pPr>
+    </w:lvl>
+    <w:lvl w:ilvl="8" w:tplc="0409001B" w:tentative="1">
+      <w:start w:val="1"/>
+      <w:numFmt w:val="lowerRoman"/>
+      <w:lvlText w:val="%9."/>
+      <w:lvlJc w:val="right"/>
+      <w:pPr>
+        <w:ind w:left="7200" w:hanging="180"/>
+      </w:pPr>
+    </w:lvl>
+  </w:abstractNum>
+  <w:abstractNum w:abstractNumId="1" w15:restartNumberingAfterBreak="0">
+    <w:nsid w:val="5EC91994"/>
+    <w:multiLevelType w:val="hybridMultilevel"/>
+    <w:tmpl w:val="1640F918"/>
+    <w:lvl w:ilvl="0" w:tplc="04090001">
+      <w:start w:val="1"/>
+      <w:numFmt w:val="bullet"/>
+      <w:lvlText w:val=""/>
+      <w:lvlJc w:val="left"/>
+      <w:pPr>
+        <w:ind w:left="1440" w:hanging="360"/>
+      </w:pPr>
+      <w:rPr>
+        <w:rFonts w:ascii="Symbol" w:hAnsi="Symbol" w:hint="default"/>
+      </w:rPr>
+    </w:lvl>
+    <w:lvl w:ilvl="1" w:tplc="04090003" w:tentative="1">
+      <w:start w:val="1"/>
+      <w:numFmt w:val="bullet"/>
+      <w:lvlText w:val="o"/>
+      <w:lvlJc w:val="left"/>
+      <w:pPr>
+        <w:ind w:left="2160" w:hanging="360"/>
+      </w:pPr>
+      <w:rPr>
+        <w:rFonts w:ascii="Courier New" w:hAnsi="Courier New" w:cs="Courier New" w:hint="default"/>
+      </w:rPr>
+    </w:lvl>
+    <w:lvl w:ilvl="2" w:tplc="04090005" w:tentative="1">
+      <w:start w:val="1"/>
+      <w:numFmt w:val="bullet"/>
+      <w:lvlText w:val=""/>
+      <w:lvlJc w:val="left"/>
+      <w:pPr>
+        <w:ind w:left="2880" w:hanging="360"/>
+      </w:pPr>
+      <w:rPr>
+        <w:rFonts w:ascii="Wingdings" w:hAnsi="Wingdings" w:hint="default"/>
+      </w:rPr>
+    </w:lvl>
+    <w:lvl w:ilvl="3" w:tplc="04090001" w:tentative="1">
+      <w:start w:val="1"/>
+      <w:numFmt w:val="bullet"/>
+      <w:lvlText w:val=""/>
+      <w:lvlJc w:val="left"/>
+      <w:pPr>
+        <w:ind w:left="3600" w:hanging="360"/>
+      </w:pPr>
+      <w:rPr>
+        <w:rFonts w:ascii="Symbol" w:hAnsi="Symbol" w:hint="default"/>
+      </w:rPr>
+    </w:lvl>
+    <w:lvl w:ilvl="4" w:tplc="04090003" w:tentative="1">
+      <w:start w:val="1"/>
+      <w:numFmt w:val="bullet"/>
+      <w:lvlText w:val="o"/>
+      <w:lvlJc w:val="left"/>
+      <w:pPr>
+        <w:ind w:left="4320" w:hanging="360"/>
+      </w:pPr>
+      <w:rPr>
+        <w:rFonts w:ascii="Courier New" w:hAnsi="Courier New" w:cs="Courier New" w:hint="default"/>
+      </w:rPr>
+    </w:lvl>
+    <w:lvl w:ilvl="5" w:tplc="04090005" w:tentative="1">
+      <w:start w:val="1"/>
+      <w:numFmt w:val="bullet"/>
+      <w:lvlText w:val=""/>
+      <w:lvlJc w:val="left"/>
+      <w:pPr>
+        <w:ind w:left="5040" w:hanging="360"/>
+      </w:pPr>
+      <w:rPr>
+        <w:rFonts w:ascii="Wingdings" w:hAnsi="Wingdings" w:hint="default"/>
+      </w:rPr>
+    </w:lvl>
+    <w:lvl w:ilvl="6" w:tplc="04090001" w:tentative="1">
+      <w:start w:val="1"/>
+      <w:numFmt w:val="bullet"/>
+      <w:lvlText w:val=""/>
+      <w:lvlJc w:val="left"/>
+      <w:pPr>
+        <w:ind w:left="5760" w:hanging="360"/>
+      </w:pPr>
+      <w:rPr>
+        <w:rFonts w:ascii="Symbol" w:hAnsi="Symbol" w:hint="default"/>
+      </w:rPr>
+    </w:lvl>
+    <w:lvl w:ilvl="7" w:tplc="04090003" w:tentative="1">
+      <w:start w:val="1"/>
+      <w:numFmt w:val="bullet"/>
+      <w:lvlText w:val="o"/>
+      <w:lvlJc w:val="left"/>
+      <w:pPr>
+        <w:ind w:left="6480" w:hanging="360"/>
+      </w:pPr>
+      <w:rPr>
+        <w:rFonts w:ascii="Courier New" w:hAnsi="Courier New" w:cs="Courier New" w:hint="default"/>
+      </w:rPr>
+    </w:lvl>
+    <w:lvl w:ilvl="8" w:tplc="04090005" w:tentative="1">
+      <w:start w:val="1"/>
+      <w:numFmt w:val="bullet"/>
+      <w:lvlText w:val=""/>
+      <w:lvlJc w:val="left"/>
+      <w:pPr>
+        <w:ind w:left="7200" w:hanging="360"/>
+      </w:pPr>
+      <w:rPr>
+        <w:rFonts w:ascii="Wingdings" w:hAnsi="Wingdings" w:hint="default"/>
+      </w:rPr>
+    </w:lvl>
+  </w:abstractNum>
+  <w:num w:numId="1">
+    <w:abstractNumId w:val="1"/>
+  </w:num>
+  <w:num w:numId="2">
+    <w:abstractNumId w:val="0"/>
+  </w:num>
+</w:numbering>
 </file>
 
 <file path=word/styles.xml><?xml version="1.0" encoding="utf-8"?>
@@ -1429,6 +2074,17 @@
       </w:tblBorders>
     </w:tblPr>
   </w:style>
+  <w:style w:type="paragraph" w:styleId="ListParagraph">
+    <w:name w:val="List Paragraph"/>
+    <w:basedOn w:val="Normal"/>
+    <w:uiPriority w:val="34"/>
+    <w:qFormat/>
+    <w:rsid w:val="005C1E55"/>
+    <w:pPr>
+      <w:ind w:left="720"/>
+      <w:contextualSpacing/>
+    </w:pPr>
+  </w:style>
 </w:styles>
 </file>
 

</xml_diff>

<commit_message>
Added reports page. donation/report endpoint not working at the moment
</commit_message>
<xml_diff>
--- a/Database Design.docx
+++ b/Database Design.docx
@@ -23,11 +23,9 @@
             <w:pPr>
               <w:jc w:val="center"/>
             </w:pPr>
-            <w:proofErr w:type="spellStart"/>
             <w:r>
               <w:t>user_table</w:t>
             </w:r>
-            <w:proofErr w:type="spellEnd"/>
           </w:p>
         </w:tc>
       </w:tr>
@@ -40,13 +38,8 @@
             <w:tcW w:w="3426" w:type="dxa"/>
           </w:tcPr>
           <w:p>
-            <w:proofErr w:type="spellStart"/>
-            <w:r>
-              <w:t>user_id</w:t>
-            </w:r>
-            <w:proofErr w:type="spellEnd"/>
-            <w:r>
-              <w:t xml:space="preserve"> (primary key)</w:t>
+            <w:r>
+              <w:t>user_id (primary key)</w:t>
             </w:r>
           </w:p>
         </w:tc>
@@ -90,13 +83,8 @@
             <w:tcW w:w="3426" w:type="dxa"/>
           </w:tcPr>
           <w:p>
-            <w:proofErr w:type="spellStart"/>
-            <w:r>
-              <w:t>user_email</w:t>
-            </w:r>
-            <w:proofErr w:type="spellEnd"/>
-            <w:r>
-              <w:t>(TINYTEXT)</w:t>
+            <w:r>
+              <w:t>user_email(TINYTEXT)</w:t>
             </w:r>
           </w:p>
         </w:tc>
@@ -113,76 +101,30 @@
         <w:rPr>
           <w:b/>
         </w:rPr>
-        <w:t xml:space="preserve">Stored procedures for </w:t>
-      </w:r>
-      <w:proofErr w:type="spellStart"/>
-      <w:r>
-        <w:rPr>
-          <w:b/>
-        </w:rPr>
-        <w:t>user_table</w:t>
-      </w:r>
-      <w:proofErr w:type="spellEnd"/>
-      <w:r>
-        <w:rPr>
-          <w:b/>
-        </w:rPr>
-        <w:t>:</w:t>
-      </w:r>
-    </w:p>
-    <w:p>
-      <w:proofErr w:type="spellStart"/>
-      <w:proofErr w:type="gramStart"/>
-      <w:r>
-        <w:t>initUserTable</w:t>
-      </w:r>
-      <w:proofErr w:type="spellEnd"/>
-      <w:r>
-        <w:t>(</w:t>
-      </w:r>
-      <w:proofErr w:type="gramEnd"/>
-      <w:r>
-        <w:t>) – creates the table</w:t>
-      </w:r>
-    </w:p>
-    <w:p>
-      <w:r>
-        <w:tab/>
-        <w:t>Mapping: /user/</w:t>
-      </w:r>
-      <w:proofErr w:type="spellStart"/>
-      <w:r>
-        <w:t>init</w:t>
-      </w:r>
-      <w:proofErr w:type="spellEnd"/>
-    </w:p>
-    <w:p>
-      <w:proofErr w:type="spellStart"/>
-      <w:proofErr w:type="gramStart"/>
-      <w:r>
-        <w:t>CreateUser</w:t>
-      </w:r>
-      <w:proofErr w:type="spellEnd"/>
-      <w:r>
-        <w:t>(</w:t>
-      </w:r>
-      <w:proofErr w:type="gramEnd"/>
-      <w:r>
-        <w:t xml:space="preserve">username, password, </w:t>
-      </w:r>
-      <w:proofErr w:type="spellStart"/>
+        <w:t>Stored procedures for user_table:</w:t>
+      </w:r>
+    </w:p>
+    <w:p>
+      <w:r>
+        <w:t>initUserTable() – creates the table</w:t>
+      </w:r>
+    </w:p>
+    <w:p>
+      <w:r>
+        <w:tab/>
+        <w:t>Mapping: /user/init</w:t>
+      </w:r>
+    </w:p>
+    <w:p>
+      <w:r>
+        <w:t xml:space="preserve">CreateUser(username, password, </w:t>
+      </w:r>
       <w:r>
         <w:t>user_email</w:t>
       </w:r>
-      <w:proofErr w:type="spellEnd"/>
-      <w:r>
-        <w:t xml:space="preserve">) – insert everything into the </w:t>
-      </w:r>
-      <w:proofErr w:type="spellStart"/>
-      <w:r>
-        <w:t>user_table</w:t>
-      </w:r>
-      <w:proofErr w:type="spellEnd"/>
+      <w:r>
+        <w:t>) – insert everything into the user_table</w:t>
+      </w:r>
     </w:p>
     <w:p>
       <w:r>
@@ -195,8 +137,6 @@
       <w:r>
         <w:t>create</w:t>
       </w:r>
-      <w:bookmarkStart w:id="0" w:name="_GoBack"/>
-      <w:bookmarkEnd w:id="0"/>
     </w:p>
     <w:p>
       <w:r>
@@ -259,22 +199,12 @@
       </w:r>
     </w:p>
     <w:p>
-      <w:proofErr w:type="gramStart"/>
-      <w:r>
-        <w:t>Login(</w:t>
-      </w:r>
-      <w:proofErr w:type="gramEnd"/>
-      <w:r>
-        <w:t>username, password) – find user by username and confirm if password matches</w:t>
-      </w:r>
-      <w:r>
-        <w:t xml:space="preserve">, then return </w:t>
-      </w:r>
-      <w:proofErr w:type="spellStart"/>
-      <w:r>
-        <w:t>user_id</w:t>
-      </w:r>
-      <w:proofErr w:type="spellEnd"/>
+      <w:r>
+        <w:t>Login(username, password) – find user by username and confirm if password matches</w:t>
+      </w:r>
+      <w:r>
+        <w:t>, then return user_id</w:t>
+      </w:r>
       <w:r>
         <w:t xml:space="preserve"> and username</w:t>
       </w:r>
@@ -320,17 +250,6 @@
       </w:r>
     </w:p>
     <w:p>
-      <w:pPr>
-        <w:autoSpaceDE w:val="0"/>
-        <w:autoSpaceDN w:val="0"/>
-        <w:adjustRightInd w:val="0"/>
-        <w:spacing w:after="0" w:line="240" w:lineRule="auto"/>
-        <w:rPr>
-          <w:rFonts w:ascii="Consolas" w:hAnsi="Consolas" w:cs="Consolas"/>
-          <w:sz w:val="20"/>
-          <w:szCs w:val="20"/>
-        </w:rPr>
-      </w:pPr>
       <w:r>
         <w:rPr>
           <w:rFonts w:ascii="Consolas" w:hAnsi="Consolas" w:cs="Consolas"/>
@@ -356,27 +275,7 @@
           <w:sz w:val="20"/>
           <w:szCs w:val="20"/>
         </w:rPr>
-        <w:t>1 for user not created yet</w:t>
-      </w:r>
-    </w:p>
-    <w:p>
-      <w:r>
-        <w:rPr>
-          <w:rFonts w:ascii="Consolas" w:hAnsi="Consolas" w:cs="Consolas"/>
-          <w:color w:val="000000"/>
-          <w:sz w:val="20"/>
-          <w:szCs w:val="20"/>
-        </w:rPr>
-        <w:tab/>
-      </w:r>
-      <w:r>
-        <w:rPr>
-          <w:rFonts w:ascii="Consolas" w:hAnsi="Consolas" w:cs="Consolas"/>
-          <w:color w:val="000000"/>
-          <w:sz w:val="20"/>
-          <w:szCs w:val="20"/>
-        </w:rPr>
-        <w:tab/>
+        <w:t>1</w:t>
       </w:r>
       <w:r>
         <w:rPr>
@@ -385,54 +284,24 @@
           <w:sz w:val="20"/>
           <w:szCs w:val="20"/>
         </w:rPr>
-        <w:t>2 for wrong password</w:t>
-      </w:r>
-    </w:p>
-    <w:p>
-      <w:proofErr w:type="spellStart"/>
-      <w:proofErr w:type="gramStart"/>
-      <w:r>
-        <w:t>ChangePassword</w:t>
-      </w:r>
-      <w:proofErr w:type="spellEnd"/>
-      <w:r>
-        <w:t>(</w:t>
-      </w:r>
-      <w:proofErr w:type="spellStart"/>
-      <w:proofErr w:type="gramEnd"/>
-      <w:r>
-        <w:t>user_id</w:t>
-      </w:r>
-      <w:proofErr w:type="spellEnd"/>
-      <w:r>
-        <w:t xml:space="preserve">, </w:t>
-      </w:r>
-      <w:proofErr w:type="spellStart"/>
+        <w:t xml:space="preserve"> for wrong password</w:t>
+      </w:r>
+    </w:p>
+    <w:p>
+      <w:r>
+        <w:t xml:space="preserve">ChangePassword(user_id, </w:t>
+      </w:r>
       <w:r>
         <w:t>old</w:t>
       </w:r>
       <w:r>
         <w:t>password</w:t>
       </w:r>
-      <w:proofErr w:type="spellEnd"/>
-      <w:r>
-        <w:t xml:space="preserve">, </w:t>
-      </w:r>
-      <w:proofErr w:type="spellStart"/>
-      <w:r>
-        <w:t>newpassword</w:t>
-      </w:r>
-      <w:proofErr w:type="spellEnd"/>
-      <w:r>
-        <w:t xml:space="preserve">) – find user by </w:t>
-      </w:r>
-      <w:proofErr w:type="spellStart"/>
-      <w:r>
-        <w:t>user_id</w:t>
-      </w:r>
-      <w:proofErr w:type="spellEnd"/>
-      <w:r>
-        <w:t xml:space="preserve"> and then</w:t>
+      <w:r>
+        <w:t>, newpassword</w:t>
+      </w:r>
+      <w:r>
+        <w:t>) – find user by user_id and then</w:t>
       </w:r>
       <w:r>
         <w:t xml:space="preserve"> confirm old password matches before updating it with the new password</w:t>
@@ -471,7 +340,6 @@
             <w:pPr>
               <w:jc w:val="center"/>
             </w:pPr>
-            <w:proofErr w:type="spellStart"/>
             <w:r>
               <w:t>o</w:t>
             </w:r>
@@ -481,7 +349,6 @@
             <w:r>
               <w:t>_table</w:t>
             </w:r>
-            <w:proofErr w:type="spellEnd"/>
           </w:p>
         </w:tc>
       </w:tr>
@@ -494,13 +361,8 @@
             <w:tcW w:w="4681" w:type="dxa"/>
           </w:tcPr>
           <w:p>
-            <w:proofErr w:type="spellStart"/>
-            <w:r>
-              <w:t>org_id</w:t>
-            </w:r>
-            <w:proofErr w:type="spellEnd"/>
-            <w:r>
-              <w:t xml:space="preserve"> (primary key)</w:t>
+            <w:r>
+              <w:t>org_id (primary key)</w:t>
             </w:r>
           </w:p>
         </w:tc>
@@ -514,13 +376,8 @@
             <w:tcW w:w="4681" w:type="dxa"/>
           </w:tcPr>
           <w:p>
-            <w:proofErr w:type="spellStart"/>
-            <w:r>
-              <w:t>org_name</w:t>
-            </w:r>
-            <w:proofErr w:type="spellEnd"/>
-            <w:r>
-              <w:t xml:space="preserve"> (TINYTEXT)</w:t>
+            <w:r>
+              <w:t>org_name (TINYTEXT)</w:t>
             </w:r>
           </w:p>
         </w:tc>
@@ -534,13 +391,8 @@
             <w:tcW w:w="4681" w:type="dxa"/>
           </w:tcPr>
           <w:p>
-            <w:proofErr w:type="spellStart"/>
-            <w:r>
-              <w:t>contact_name</w:t>
-            </w:r>
-            <w:proofErr w:type="spellEnd"/>
-            <w:r>
-              <w:t xml:space="preserve"> (TINYTEXT)</w:t>
+            <w:r>
+              <w:t>contact_name (TINYTEXT)</w:t>
             </w:r>
           </w:p>
         </w:tc>
@@ -554,13 +406,8 @@
             <w:tcW w:w="4681" w:type="dxa"/>
           </w:tcPr>
           <w:p>
-            <w:proofErr w:type="spellStart"/>
-            <w:r>
-              <w:t>contact_number</w:t>
-            </w:r>
-            <w:proofErr w:type="spellEnd"/>
-            <w:r>
-              <w:t xml:space="preserve"> (TINYTEXT)</w:t>
+            <w:r>
+              <w:t>contact_number (TINYTEXT)</w:t>
             </w:r>
           </w:p>
         </w:tc>
@@ -574,13 +421,8 @@
             <w:tcW w:w="4681" w:type="dxa"/>
           </w:tcPr>
           <w:p>
-            <w:proofErr w:type="spellStart"/>
-            <w:r>
-              <w:t>contact_email</w:t>
-            </w:r>
-            <w:proofErr w:type="spellEnd"/>
-            <w:r>
-              <w:t xml:space="preserve"> (TINYTEXT)</w:t>
+            <w:r>
+              <w:t>contact_email (TINYTEXT)</w:t>
             </w:r>
           </w:p>
         </w:tc>
@@ -611,97 +453,39 @@
         <w:rPr>
           <w:b/>
         </w:rPr>
-        <w:t xml:space="preserve">Stored procedures for </w:t>
-      </w:r>
-      <w:proofErr w:type="spellStart"/>
+        <w:t>Stored procedures for org_table</w:t>
+      </w:r>
       <w:r>
         <w:rPr>
           <w:b/>
         </w:rPr>
-        <w:t>org_table</w:t>
-      </w:r>
-      <w:proofErr w:type="spellEnd"/>
-      <w:r>
-        <w:rPr>
-          <w:b/>
-        </w:rPr>
         <w:t>:</w:t>
       </w:r>
     </w:p>
     <w:p>
-      <w:proofErr w:type="spellStart"/>
-      <w:proofErr w:type="gramStart"/>
-      <w:r>
-        <w:t>initOrgTable</w:t>
-      </w:r>
-      <w:proofErr w:type="spellEnd"/>
-      <w:r>
-        <w:t>(</w:t>
-      </w:r>
-      <w:proofErr w:type="gramEnd"/>
-      <w:r>
-        <w:t>) – Creates the org table</w:t>
-      </w:r>
-    </w:p>
-    <w:p>
-      <w:r>
-        <w:tab/>
-        <w:t>Mapping: /org/</w:t>
-      </w:r>
-      <w:proofErr w:type="spellStart"/>
-      <w:r>
-        <w:t>init</w:t>
-      </w:r>
-      <w:proofErr w:type="spellEnd"/>
-    </w:p>
-    <w:p>
-      <w:proofErr w:type="spellStart"/>
-      <w:proofErr w:type="gramStart"/>
-      <w:r>
-        <w:t>CreateOrg</w:t>
-      </w:r>
-      <w:proofErr w:type="spellEnd"/>
-      <w:r>
-        <w:t>(</w:t>
-      </w:r>
-      <w:proofErr w:type="spellStart"/>
-      <w:proofErr w:type="gramEnd"/>
-      <w:r>
-        <w:t>org_name</w:t>
-      </w:r>
-      <w:proofErr w:type="spellEnd"/>
-      <w:r>
-        <w:t xml:space="preserve">, </w:t>
-      </w:r>
-      <w:proofErr w:type="spellStart"/>
-      <w:r>
-        <w:t>contact_name</w:t>
-      </w:r>
-      <w:proofErr w:type="spellEnd"/>
-      <w:r>
-        <w:t xml:space="preserve">, </w:t>
-      </w:r>
-      <w:proofErr w:type="spellStart"/>
-      <w:r>
-        <w:t>contact_number</w:t>
-      </w:r>
-      <w:proofErr w:type="spellEnd"/>
-      <w:r>
-        <w:t xml:space="preserve">, </w:t>
-      </w:r>
-      <w:proofErr w:type="spellStart"/>
-      <w:r>
-        <w:t>contact_email</w:t>
-      </w:r>
-      <w:proofErr w:type="spellEnd"/>
-      <w:r>
-        <w:t xml:space="preserve">, notes) – insert everything into the </w:t>
-      </w:r>
-      <w:proofErr w:type="spellStart"/>
-      <w:r>
-        <w:t>org_table</w:t>
-      </w:r>
-      <w:proofErr w:type="spellEnd"/>
+      <w:r>
+        <w:t>initOrgTable() – Creates the org table</w:t>
+      </w:r>
+    </w:p>
+    <w:p>
+      <w:r>
+        <w:tab/>
+        <w:t>Mapping: /org/init</w:t>
+      </w:r>
+    </w:p>
+    <w:p>
+      <w:r>
+        <w:t>CreateOrg(</w:t>
+      </w:r>
+      <w:r>
+        <w:t xml:space="preserve">org_name, </w:t>
+      </w:r>
+      <w:r>
+        <w:t>contact_name, contact_number</w:t>
+      </w:r>
+      <w:r>
+        <w:t>, contact_email, notes) – insert everything into the org_table</w:t>
+      </w:r>
     </w:p>
     <w:p>
       <w:r>
@@ -793,47 +577,8 @@
       </w:r>
     </w:p>
     <w:p>
-      <w:proofErr w:type="spellStart"/>
-      <w:proofErr w:type="gramStart"/>
-      <w:r>
-        <w:t>UpdateOrg</w:t>
-      </w:r>
-      <w:proofErr w:type="spellEnd"/>
-      <w:r>
-        <w:t>(</w:t>
-      </w:r>
-      <w:proofErr w:type="spellStart"/>
-      <w:proofErr w:type="gramEnd"/>
-      <w:r>
-        <w:t>org_name</w:t>
-      </w:r>
-      <w:proofErr w:type="spellEnd"/>
-      <w:r>
-        <w:t xml:space="preserve">, </w:t>
-      </w:r>
-      <w:proofErr w:type="spellStart"/>
-      <w:r>
-        <w:t>contact_name</w:t>
-      </w:r>
-      <w:proofErr w:type="spellEnd"/>
-      <w:r>
-        <w:t xml:space="preserve">, </w:t>
-      </w:r>
-      <w:proofErr w:type="spellStart"/>
-      <w:r>
-        <w:t>contact_number</w:t>
-      </w:r>
-      <w:proofErr w:type="spellEnd"/>
-      <w:r>
-        <w:t xml:space="preserve">, </w:t>
-      </w:r>
-      <w:proofErr w:type="spellStart"/>
-      <w:r>
-        <w:t>contact_email</w:t>
-      </w:r>
-      <w:proofErr w:type="spellEnd"/>
-      <w:r>
-        <w:t>, notes) – update the table with all values</w:t>
+      <w:r>
+        <w:t>UpdateOrg(org_name, contact_name, contact_number, contact_email, notes) – update the table with all values</w:t>
       </w:r>
     </w:p>
     <w:p>
@@ -952,11 +697,9 @@
             <w:pPr>
               <w:jc w:val="center"/>
             </w:pPr>
-            <w:proofErr w:type="spellStart"/>
             <w:r>
               <w:t>donation_table</w:t>
             </w:r>
-            <w:proofErr w:type="spellEnd"/>
           </w:p>
         </w:tc>
       </w:tr>
@@ -969,13 +712,8 @@
             <w:tcW w:w="5093" w:type="dxa"/>
           </w:tcPr>
           <w:p>
-            <w:proofErr w:type="spellStart"/>
-            <w:r>
-              <w:t>order_id</w:t>
-            </w:r>
-            <w:proofErr w:type="spellEnd"/>
-            <w:r>
-              <w:t xml:space="preserve"> (primary key)</w:t>
+            <w:r>
+              <w:t>order_id (primary key)</w:t>
             </w:r>
           </w:p>
         </w:tc>
@@ -989,13 +727,8 @@
             <w:tcW w:w="5093" w:type="dxa"/>
           </w:tcPr>
           <w:p>
-            <w:proofErr w:type="spellStart"/>
-            <w:r>
-              <w:t>org_id</w:t>
-            </w:r>
-            <w:proofErr w:type="spellEnd"/>
-            <w:r>
-              <w:t xml:space="preserve"> (foreign key)</w:t>
+            <w:r>
+              <w:t>org_id (foreign key)</w:t>
             </w:r>
           </w:p>
         </w:tc>
@@ -1009,13 +742,8 @@
             <w:tcW w:w="5093" w:type="dxa"/>
           </w:tcPr>
           <w:p>
-            <w:proofErr w:type="spellStart"/>
-            <w:r>
-              <w:t>org_name</w:t>
-            </w:r>
-            <w:proofErr w:type="spellEnd"/>
-            <w:r>
-              <w:t xml:space="preserve"> (TINYTEXT)</w:t>
+            <w:r>
+              <w:t>org_name (TINYTEXT)</w:t>
             </w:r>
           </w:p>
         </w:tc>
@@ -1045,16 +773,11 @@
           </w:tcPr>
           <w:p>
             <w:r>
-              <w:t>weight (</w:t>
-            </w:r>
-            <w:proofErr w:type="gramStart"/>
-            <w:r>
-              <w:t>INT</w:t>
+              <w:t>weight (INT</w:t>
             </w:r>
             <w:r>
               <w:t>(</w:t>
             </w:r>
-            <w:proofErr w:type="gramEnd"/>
             <w:r>
               <w:t>1000000</w:t>
             </w:r>
@@ -1083,15 +806,7 @@
               <w:t xml:space="preserve"> </w:t>
             </w:r>
             <w:r>
-              <w:t>(</w:t>
-            </w:r>
-            <w:proofErr w:type="gramStart"/>
-            <w:r>
-              <w:t>INT(</w:t>
-            </w:r>
-            <w:proofErr w:type="gramEnd"/>
-            <w:r>
-              <w:t>1))</w:t>
+              <w:t>(INT(1))</w:t>
             </w:r>
             <w:r>
               <w:t xml:space="preserve"> – </w:t>
@@ -1111,13 +826,8 @@
             <w:tcW w:w="5093" w:type="dxa"/>
           </w:tcPr>
           <w:p>
-            <w:proofErr w:type="spellStart"/>
-            <w:r>
-              <w:t>date_created</w:t>
-            </w:r>
-            <w:proofErr w:type="spellEnd"/>
-            <w:r>
-              <w:t>(DATETIME)</w:t>
+            <w:r>
+              <w:t>date_created(DATETIME)</w:t>
             </w:r>
           </w:p>
         </w:tc>
@@ -1134,242 +844,239 @@
         <w:rPr>
           <w:b/>
         </w:rPr>
-        <w:t xml:space="preserve">Stored procedures for </w:t>
-      </w:r>
-      <w:proofErr w:type="spellStart"/>
-      <w:r>
+        <w:t>Stored procedures for donation_table:</w:t>
+      </w:r>
+    </w:p>
+    <w:p>
+      <w:r>
+        <w:t xml:space="preserve">Donation(org_name, category, weight, </w:t>
+      </w:r>
+      <w:r>
+        <w:t>donation</w:t>
+      </w:r>
+      <w:r>
+        <w:t>, date_created</w:t>
+      </w:r>
+      <w:r>
+        <w:t>)</w:t>
+      </w:r>
+      <w:r>
+        <w:t xml:space="preserve"> – add entry to the donation table with </w:t>
+      </w:r>
+      <w:r>
+        <w:t xml:space="preserve">incoming or </w:t>
+      </w:r>
+      <w:r>
+        <w:t>outgoing donation</w:t>
+      </w:r>
+      <w:r>
+        <w:t xml:space="preserve"> flag</w:t>
+      </w:r>
+    </w:p>
+    <w:p>
+      <w:r>
+        <w:lastRenderedPageBreak/>
+        <w:tab/>
+        <w:t>Mapping: donation/input</w:t>
+      </w:r>
+    </w:p>
+    <w:p>
+      <w:r>
+        <w:tab/>
+        <w:t xml:space="preserve">Returns: </w:t>
+      </w:r>
+    </w:p>
+    <w:p>
+      <w:r>
+        <w:tab/>
+      </w:r>
+      <w:r>
+        <w:tab/>
+        <w:t>0 for success</w:t>
+      </w:r>
+    </w:p>
+    <w:p>
+      <w:pPr>
+        <w:ind w:left="720"/>
+      </w:pPr>
+      <w:r>
+        <w:t xml:space="preserve">Example: </w:t>
+      </w:r>
+      <w:r>
+        <w:rPr>
+          <w:rFonts w:ascii="Helvetica" w:hAnsi="Helvetica" w:cs="Helvetica"/>
+          <w:color w:val="505050"/>
+          <w:sz w:val="18"/>
+          <w:szCs w:val="18"/>
+          <w:shd w:val="clear" w:color="auto" w:fill="FAFAFA"/>
+        </w:rPr>
+        <w:t>localhost:8080/org/create?org_name=org1&amp;contact_name=Bob&amp;contact_number=123-4567&amp;contact_email=billybob@jo.bob&amp;notes=donated a french fry last week</w:t>
+      </w:r>
+    </w:p>
+    <w:p>
+      <w:r>
+        <w:t>List</w:t>
+      </w:r>
+      <w:r>
+        <w:t>Org</w:t>
+      </w:r>
+      <w:r>
+        <w:t>(</w:t>
+      </w:r>
+      <w:r>
+        <w:t>donation</w:t>
+      </w:r>
+      <w:r>
+        <w:t>)</w:t>
+      </w:r>
+      <w:r>
+        <w:t xml:space="preserve"> – return </w:t>
+      </w:r>
+      <w:r>
+        <w:t xml:space="preserve">org_name </w:t>
+      </w:r>
+      <w:r>
+        <w:t>for all incoming</w:t>
+      </w:r>
+      <w:r>
+        <w:t xml:space="preserve"> or </w:t>
+      </w:r>
+      <w:r>
+        <w:t>outgoing</w:t>
+      </w:r>
+      <w:r>
+        <w:t xml:space="preserve"> entries</w:t>
+      </w:r>
+    </w:p>
+    <w:p>
+      <w:r>
+        <w:tab/>
+        <w:t>Mapping: donation/listOrg</w:t>
+      </w:r>
+    </w:p>
+    <w:p>
+      <w:r>
+        <w:tab/>
+        <w:t>Returns:</w:t>
+      </w:r>
+    </w:p>
+    <w:p>
+      <w:r>
+        <w:tab/>
+      </w:r>
+      <w:r>
+        <w:tab/>
+        <w:t>String array of org names</w:t>
+      </w:r>
+    </w:p>
+    <w:p>
+      <w:r>
+        <w:tab/>
+        <w:t xml:space="preserve">Example: </w:t>
+      </w:r>
+      <w:r>
+        <w:rPr>
+          <w:rFonts w:ascii="Helvetica" w:hAnsi="Helvetica" w:cs="Helvetica"/>
+          <w:color w:val="505050"/>
+          <w:sz w:val="18"/>
+          <w:szCs w:val="18"/>
+          <w:shd w:val="clear" w:color="auto" w:fill="FAFAFA"/>
+        </w:rPr>
+        <w:t>localhost:8080/donation/input?org_name=org1&amp;category=vegetables&amp;weight=70&amp;donation=0</w:t>
+      </w:r>
+    </w:p>
+    <w:p>
+      <w:r>
+        <w:t>ListInfo(org_name</w:t>
+      </w:r>
+      <w:r>
+        <w:t xml:space="preserve">, </w:t>
+      </w:r>
+      <w:r>
+        <w:t>donation</w:t>
+      </w:r>
+      <w:r>
+        <w:t>)</w:t>
+      </w:r>
+      <w:r>
+        <w:t xml:space="preserve"> </w:t>
+      </w:r>
+      <w:r>
+        <w:t>–</w:t>
+      </w:r>
+      <w:r>
+        <w:t xml:space="preserve"> </w:t>
+      </w:r>
+      <w:r>
+        <w:t xml:space="preserve">return </w:t>
+      </w:r>
+      <w:r>
+        <w:t>org_name, category, weight, date_created</w:t>
+      </w:r>
+    </w:p>
+    <w:p>
+      <w:r>
+        <w:tab/>
+        <w:t>Mapping: donation/listInfo</w:t>
+      </w:r>
+    </w:p>
+    <w:p>
+      <w:r>
+        <w:tab/>
+        <w:t>Returns:</w:t>
+      </w:r>
+    </w:p>
+    <w:p>
+      <w:r>
+        <w:tab/>
+      </w:r>
+      <w:r>
+        <w:tab/>
+        <w:t>List of donations</w:t>
+      </w:r>
+    </w:p>
+    <w:p/>
+    <w:p>
+      <w:pPr>
         <w:rPr>
           <w:b/>
         </w:rPr>
-        <w:t>donation_table</w:t>
-      </w:r>
-      <w:proofErr w:type="spellEnd"/>
+      </w:pPr>
       <w:r>
         <w:rPr>
           <w:b/>
         </w:rPr>
-        <w:t>:</w:t>
-      </w:r>
-    </w:p>
-    <w:p>
-      <w:proofErr w:type="gramStart"/>
-      <w:r>
-        <w:t>Donation(</w:t>
-      </w:r>
-      <w:proofErr w:type="spellStart"/>
-      <w:proofErr w:type="gramEnd"/>
-      <w:r>
-        <w:t>org_name</w:t>
-      </w:r>
-      <w:proofErr w:type="spellEnd"/>
-      <w:r>
-        <w:t xml:space="preserve">, category, weight, </w:t>
+        <w:t>Stored procedure to generate report data:</w:t>
+      </w:r>
+    </w:p>
+    <w:p>
+      <w:r>
+        <w:t>GetReport(</w:t>
       </w:r>
       <w:r>
         <w:t>donation</w:t>
       </w:r>
       <w:r>
-        <w:t xml:space="preserve">, </w:t>
-      </w:r>
-      <w:proofErr w:type="spellStart"/>
-      <w:r>
-        <w:t>date_created</w:t>
-      </w:r>
-      <w:proofErr w:type="spellEnd"/>
+        <w:t>, start_date, end_</w:t>
+      </w:r>
+      <w:r>
+        <w:t>date,</w:t>
+      </w:r>
       <w:r>
         <w:t>)</w:t>
       </w:r>
-      <w:r>
-        <w:t xml:space="preserve"> – add entry to the donation table with </w:t>
-      </w:r>
-      <w:r>
-        <w:t xml:space="preserve">incoming or </w:t>
-      </w:r>
-      <w:r>
-        <w:t>outgoing donation</w:t>
-      </w:r>
-      <w:r>
-        <w:t xml:space="preserve"> flag</w:t>
-      </w:r>
-    </w:p>
-    <w:p>
-      <w:r>
-        <w:lastRenderedPageBreak/>
-        <w:tab/>
-        <w:t>Mapping: donation/input</w:t>
-      </w:r>
-    </w:p>
-    <w:p>
-      <w:r>
-        <w:tab/>
-        <w:t xml:space="preserve">Returns: </w:t>
-      </w:r>
-    </w:p>
-    <w:p>
-      <w:r>
-        <w:tab/>
-      </w:r>
-      <w:r>
-        <w:tab/>
-        <w:t>0 for success</w:t>
-      </w:r>
-    </w:p>
-    <w:p>
-      <w:proofErr w:type="spellStart"/>
-      <w:r>
-        <w:t>List</w:t>
-      </w:r>
-      <w:r>
-        <w:t>Org</w:t>
-      </w:r>
-      <w:proofErr w:type="spellEnd"/>
-      <w:r>
-        <w:t>(</w:t>
-      </w:r>
-      <w:r>
-        <w:t>donation</w:t>
-      </w:r>
-      <w:r>
-        <w:t>)</w:t>
-      </w:r>
-      <w:r>
-        <w:t xml:space="preserve"> – return </w:t>
-      </w:r>
-      <w:proofErr w:type="spellStart"/>
-      <w:r>
-        <w:t>org_name</w:t>
-      </w:r>
-      <w:proofErr w:type="spellEnd"/>
-      <w:r>
-        <w:t xml:space="preserve"> </w:t>
-      </w:r>
-      <w:r>
-        <w:t>for all incoming</w:t>
-      </w:r>
-      <w:r>
-        <w:t xml:space="preserve"> or </w:t>
-      </w:r>
-      <w:r>
-        <w:t>outgoing</w:t>
-      </w:r>
-      <w:r>
-        <w:t xml:space="preserve"> entries</w:t>
-      </w:r>
     </w:p>
     <w:p>
       <w:r>
         <w:tab/>
         <w:t>Mapping: donation/</w:t>
       </w:r>
-      <w:proofErr w:type="spellStart"/>
-      <w:r>
-        <w:t>listOrg</w:t>
-      </w:r>
-      <w:proofErr w:type="spellEnd"/>
-    </w:p>
-    <w:p>
-      <w:r>
-        <w:tab/>
-        <w:t>Returns:</w:t>
-      </w:r>
-    </w:p>
-    <w:p>
-      <w:r>
-        <w:tab/>
-      </w:r>
-      <w:r>
-        <w:tab/>
-        <w:t>String array of org names</w:t>
-      </w:r>
-    </w:p>
-    <w:p>
-      <w:proofErr w:type="spellStart"/>
-      <w:proofErr w:type="gramStart"/>
-      <w:r>
-        <w:t>ListInfo</w:t>
-      </w:r>
-      <w:proofErr w:type="spellEnd"/>
-      <w:r>
-        <w:t>(</w:t>
-      </w:r>
-      <w:proofErr w:type="spellStart"/>
-      <w:proofErr w:type="gramEnd"/>
-      <w:r>
-        <w:t>org_name</w:t>
-      </w:r>
-      <w:proofErr w:type="spellEnd"/>
-      <w:r>
-        <w:t xml:space="preserve">, </w:t>
-      </w:r>
-      <w:r>
-        <w:t>donation</w:t>
-      </w:r>
-      <w:r>
-        <w:t>)</w:t>
-      </w:r>
-      <w:r>
-        <w:t xml:space="preserve"> </w:t>
-      </w:r>
-      <w:r>
-        <w:t>–</w:t>
-      </w:r>
-      <w:r>
-        <w:t xml:space="preserve"> </w:t>
-      </w:r>
-      <w:r>
-        <w:t xml:space="preserve">return </w:t>
-      </w:r>
-      <w:proofErr w:type="spellStart"/>
-      <w:r>
-        <w:t>org_name</w:t>
-      </w:r>
-      <w:proofErr w:type="spellEnd"/>
-      <w:r>
-        <w:t xml:space="preserve">, category, weight, </w:t>
-      </w:r>
-      <w:proofErr w:type="spellStart"/>
-      <w:r>
-        <w:t>date_created</w:t>
-      </w:r>
-      <w:proofErr w:type="spellEnd"/>
-    </w:p>
-    <w:p/>
-    <w:p/>
-    <w:p>
-      <w:pPr>
-        <w:rPr>
-          <w:b/>
-        </w:rPr>
-      </w:pPr>
-      <w:r>
-        <w:rPr>
-          <w:b/>
-        </w:rPr>
-        <w:t>Stored procedure to generate report data:</w:t>
-      </w:r>
-    </w:p>
-    <w:p>
-      <w:proofErr w:type="spellStart"/>
-      <w:proofErr w:type="gramStart"/>
-      <w:r>
-        <w:t>GetReport</w:t>
-      </w:r>
-      <w:proofErr w:type="spellEnd"/>
-      <w:r>
-        <w:t>(</w:t>
-      </w:r>
-      <w:proofErr w:type="gramEnd"/>
-      <w:r>
-        <w:t xml:space="preserve">start date, end date, </w:t>
-      </w:r>
-      <w:r>
-        <w:t>donation</w:t>
-      </w:r>
-      <w:r>
-        <w:t>)</w:t>
-      </w:r>
-    </w:p>
-    <w:p/>
+      <w:r>
+        <w:t>report</w:t>
+      </w:r>
+      <w:bookmarkStart w:id="0" w:name="_GoBack"/>
+      <w:bookmarkEnd w:id="0"/>
+    </w:p>
     <w:p/>
     <w:p/>
     <w:p>

</xml_diff>

<commit_message>
fixed /user/changePassword end point. Cleaned up some warnings and reports page looks pretty goofy now
</commit_message>
<xml_diff>
--- a/Database Design.docx
+++ b/Database Design.docx
@@ -23,9 +23,11 @@
             <w:pPr>
               <w:jc w:val="center"/>
             </w:pPr>
+            <w:proofErr w:type="spellStart"/>
             <w:r>
               <w:t>user_table</w:t>
             </w:r>
+            <w:proofErr w:type="spellEnd"/>
           </w:p>
         </w:tc>
       </w:tr>
@@ -38,8 +40,13 @@
             <w:tcW w:w="3426" w:type="dxa"/>
           </w:tcPr>
           <w:p>
-            <w:r>
-              <w:t>user_id (primary key)</w:t>
+            <w:proofErr w:type="spellStart"/>
+            <w:r>
+              <w:t>user_id</w:t>
+            </w:r>
+            <w:proofErr w:type="spellEnd"/>
+            <w:r>
+              <w:t xml:space="preserve"> (primary key)</w:t>
             </w:r>
           </w:p>
         </w:tc>
@@ -83,8 +90,13 @@
             <w:tcW w:w="3426" w:type="dxa"/>
           </w:tcPr>
           <w:p>
-            <w:r>
-              <w:t>user_email(TINYTEXT)</w:t>
+            <w:proofErr w:type="spellStart"/>
+            <w:r>
+              <w:t>user_email</w:t>
+            </w:r>
+            <w:proofErr w:type="spellEnd"/>
+            <w:r>
+              <w:t>(TINYTEXT)</w:t>
             </w:r>
           </w:p>
         </w:tc>
@@ -101,30 +113,76 @@
         <w:rPr>
           <w:b/>
         </w:rPr>
-        <w:t>Stored procedures for user_table:</w:t>
-      </w:r>
-    </w:p>
-    <w:p>
-      <w:r>
-        <w:t>initUserTable() – creates the table</w:t>
-      </w:r>
-    </w:p>
-    <w:p>
-      <w:r>
-        <w:tab/>
-        <w:t>Mapping: /user/init</w:t>
-      </w:r>
-    </w:p>
-    <w:p>
-      <w:r>
-        <w:t xml:space="preserve">CreateUser(username, password, </w:t>
-      </w:r>
+        <w:t xml:space="preserve">Stored procedures for </w:t>
+      </w:r>
+      <w:proofErr w:type="spellStart"/>
+      <w:r>
+        <w:rPr>
+          <w:b/>
+        </w:rPr>
+        <w:t>user_table</w:t>
+      </w:r>
+      <w:proofErr w:type="spellEnd"/>
+      <w:r>
+        <w:rPr>
+          <w:b/>
+        </w:rPr>
+        <w:t>:</w:t>
+      </w:r>
+    </w:p>
+    <w:p>
+      <w:proofErr w:type="spellStart"/>
+      <w:proofErr w:type="gramStart"/>
+      <w:r>
+        <w:t>initUserTable</w:t>
+      </w:r>
+      <w:proofErr w:type="spellEnd"/>
+      <w:r>
+        <w:t>(</w:t>
+      </w:r>
+      <w:proofErr w:type="gramEnd"/>
+      <w:r>
+        <w:t>) – creates the table</w:t>
+      </w:r>
+    </w:p>
+    <w:p>
+      <w:r>
+        <w:tab/>
+        <w:t>Mapping: /user/</w:t>
+      </w:r>
+      <w:proofErr w:type="spellStart"/>
+      <w:r>
+        <w:t>init</w:t>
+      </w:r>
+      <w:proofErr w:type="spellEnd"/>
+    </w:p>
+    <w:p>
+      <w:proofErr w:type="spellStart"/>
+      <w:proofErr w:type="gramStart"/>
+      <w:r>
+        <w:t>CreateUser</w:t>
+      </w:r>
+      <w:proofErr w:type="spellEnd"/>
+      <w:r>
+        <w:t>(</w:t>
+      </w:r>
+      <w:proofErr w:type="gramEnd"/>
+      <w:r>
+        <w:t xml:space="preserve">username, password, </w:t>
+      </w:r>
+      <w:proofErr w:type="spellStart"/>
       <w:r>
         <w:t>user_email</w:t>
       </w:r>
-      <w:r>
-        <w:t>) – insert everything into the user_table</w:t>
-      </w:r>
+      <w:proofErr w:type="spellEnd"/>
+      <w:r>
+        <w:t xml:space="preserve">) – insert everything into the </w:t>
+      </w:r>
+      <w:proofErr w:type="spellStart"/>
+      <w:r>
+        <w:t>user_table</w:t>
+      </w:r>
+      <w:proofErr w:type="spellEnd"/>
     </w:p>
     <w:p>
       <w:r>
@@ -199,12 +257,22 @@
       </w:r>
     </w:p>
     <w:p>
-      <w:r>
-        <w:t>Login(username, password) – find user by username and confirm if password matches</w:t>
-      </w:r>
-      <w:r>
-        <w:t>, then return user_id</w:t>
-      </w:r>
+      <w:proofErr w:type="gramStart"/>
+      <w:r>
+        <w:t>Login(</w:t>
+      </w:r>
+      <w:proofErr w:type="gramEnd"/>
+      <w:r>
+        <w:t>username, password) – find user by username and confirm if password matches</w:t>
+      </w:r>
+      <w:r>
+        <w:t xml:space="preserve">, then return </w:t>
+      </w:r>
+      <w:proofErr w:type="spellStart"/>
+      <w:r>
+        <w:t>user_id</w:t>
+      </w:r>
+      <w:proofErr w:type="spellEnd"/>
       <w:r>
         <w:t xml:space="preserve"> and username</w:t>
       </w:r>
@@ -288,26 +356,131 @@
       </w:r>
     </w:p>
     <w:p>
-      <w:r>
-        <w:t xml:space="preserve">ChangePassword(user_id, </w:t>
-      </w:r>
+      <w:proofErr w:type="spellStart"/>
+      <w:proofErr w:type="gramStart"/>
+      <w:r>
+        <w:t>ChangePassword</w:t>
+      </w:r>
+      <w:proofErr w:type="spellEnd"/>
+      <w:r>
+        <w:t>(</w:t>
+      </w:r>
+      <w:proofErr w:type="spellStart"/>
+      <w:proofErr w:type="gramEnd"/>
+      <w:r>
+        <w:t>user_id</w:t>
+      </w:r>
+      <w:proofErr w:type="spellEnd"/>
+      <w:r>
+        <w:t xml:space="preserve">, </w:t>
+      </w:r>
+      <w:proofErr w:type="spellStart"/>
       <w:r>
         <w:t>old</w:t>
       </w:r>
       <w:r>
         <w:t>password</w:t>
       </w:r>
-      <w:r>
-        <w:t>, newpassword</w:t>
-      </w:r>
-      <w:r>
-        <w:t>) – find user by user_id and then</w:t>
+      <w:proofErr w:type="spellEnd"/>
+      <w:r>
+        <w:t xml:space="preserve">, </w:t>
+      </w:r>
+      <w:proofErr w:type="spellStart"/>
+      <w:r>
+        <w:t>newpassword</w:t>
+      </w:r>
+      <w:proofErr w:type="spellEnd"/>
+      <w:r>
+        <w:t xml:space="preserve">) – find user by </w:t>
+      </w:r>
+      <w:proofErr w:type="spellStart"/>
+      <w:r>
+        <w:t>user_id</w:t>
+      </w:r>
+      <w:proofErr w:type="spellEnd"/>
+      <w:r>
+        <w:t xml:space="preserve"> and then</w:t>
       </w:r>
       <w:r>
         <w:t xml:space="preserve"> confirm old password matches before updating it with the new password</w:t>
       </w:r>
     </w:p>
-    <w:p/>
+    <w:p>
+      <w:r>
+        <w:tab/>
+        <w:t>Mapping: /user/</w:t>
+      </w:r>
+      <w:proofErr w:type="spellStart"/>
+      <w:r>
+        <w:t>changePassword</w:t>
+      </w:r>
+      <w:proofErr w:type="spellEnd"/>
+    </w:p>
+    <w:p>
+      <w:r>
+        <w:tab/>
+        <w:t>Returns:</w:t>
+      </w:r>
+      <w:bookmarkStart w:id="0" w:name="_GoBack"/>
+      <w:bookmarkEnd w:id="0"/>
+    </w:p>
+    <w:p>
+      <w:pPr>
+        <w:autoSpaceDE w:val="0"/>
+        <w:autoSpaceDN w:val="0"/>
+        <w:adjustRightInd w:val="0"/>
+        <w:spacing w:after="0" w:line="240" w:lineRule="auto"/>
+        <w:rPr>
+          <w:rFonts w:ascii="Consolas" w:hAnsi="Consolas" w:cs="Consolas"/>
+          <w:sz w:val="20"/>
+          <w:szCs w:val="20"/>
+        </w:rPr>
+      </w:pPr>
+      <w:r>
+        <w:tab/>
+      </w:r>
+      <w:r>
+        <w:tab/>
+      </w:r>
+      <w:r>
+        <w:rPr>
+          <w:rFonts w:ascii="Consolas" w:hAnsi="Consolas" w:cs="Consolas"/>
+          <w:color w:val="3F7F5F"/>
+          <w:sz w:val="20"/>
+          <w:szCs w:val="20"/>
+        </w:rPr>
+        <w:t>0 for successful change</w:t>
+      </w:r>
+    </w:p>
+    <w:p>
+      <w:r>
+        <w:rPr>
+          <w:rFonts w:ascii="Consolas" w:hAnsi="Consolas" w:cs="Consolas"/>
+          <w:color w:val="000000"/>
+          <w:sz w:val="20"/>
+          <w:szCs w:val="20"/>
+        </w:rPr>
+        <w:tab/>
+      </w:r>
+      <w:r>
+        <w:rPr>
+          <w:rFonts w:ascii="Consolas" w:hAnsi="Consolas" w:cs="Consolas"/>
+          <w:color w:val="000000"/>
+          <w:sz w:val="20"/>
+          <w:szCs w:val="20"/>
+        </w:rPr>
+        <w:tab/>
+      </w:r>
+      <w:r>
+        <w:rPr>
+          <w:rFonts w:ascii="Consolas" w:hAnsi="Consolas" w:cs="Consolas"/>
+          <w:color w:val="3F7F5F"/>
+          <w:sz w:val="20"/>
+          <w:szCs w:val="20"/>
+        </w:rPr>
+        <w:t>1 for wrong password</w:t>
+      </w:r>
+    </w:p>
     <w:p/>
     <w:p/>
     <w:p/>
@@ -340,6 +513,7 @@
             <w:pPr>
               <w:jc w:val="center"/>
             </w:pPr>
+            <w:proofErr w:type="spellStart"/>
             <w:r>
               <w:t>o</w:t>
             </w:r>
@@ -349,6 +523,7 @@
             <w:r>
               <w:t>_table</w:t>
             </w:r>
+            <w:proofErr w:type="spellEnd"/>
           </w:p>
         </w:tc>
       </w:tr>
@@ -361,8 +536,13 @@
             <w:tcW w:w="4681" w:type="dxa"/>
           </w:tcPr>
           <w:p>
-            <w:r>
-              <w:t>org_id (primary key)</w:t>
+            <w:proofErr w:type="spellStart"/>
+            <w:r>
+              <w:t>org_id</w:t>
+            </w:r>
+            <w:proofErr w:type="spellEnd"/>
+            <w:r>
+              <w:t xml:space="preserve"> (primary key)</w:t>
             </w:r>
           </w:p>
         </w:tc>
@@ -376,8 +556,13 @@
             <w:tcW w:w="4681" w:type="dxa"/>
           </w:tcPr>
           <w:p>
-            <w:r>
-              <w:t>org_name (TINYTEXT)</w:t>
+            <w:proofErr w:type="spellStart"/>
+            <w:r>
+              <w:t>org_name</w:t>
+            </w:r>
+            <w:proofErr w:type="spellEnd"/>
+            <w:r>
+              <w:t xml:space="preserve"> (TINYTEXT)</w:t>
             </w:r>
           </w:p>
         </w:tc>
@@ -391,8 +576,13 @@
             <w:tcW w:w="4681" w:type="dxa"/>
           </w:tcPr>
           <w:p>
-            <w:r>
-              <w:t>contact_name (TINYTEXT)</w:t>
+            <w:proofErr w:type="spellStart"/>
+            <w:r>
+              <w:t>contact_name</w:t>
+            </w:r>
+            <w:proofErr w:type="spellEnd"/>
+            <w:r>
+              <w:t xml:space="preserve"> (TINYTEXT)</w:t>
             </w:r>
           </w:p>
         </w:tc>
@@ -406,8 +596,13 @@
             <w:tcW w:w="4681" w:type="dxa"/>
           </w:tcPr>
           <w:p>
-            <w:r>
-              <w:t>contact_number (TINYTEXT)</w:t>
+            <w:proofErr w:type="spellStart"/>
+            <w:r>
+              <w:t>contact_number</w:t>
+            </w:r>
+            <w:proofErr w:type="spellEnd"/>
+            <w:r>
+              <w:t xml:space="preserve"> (TINYTEXT)</w:t>
             </w:r>
           </w:p>
         </w:tc>
@@ -421,8 +616,13 @@
             <w:tcW w:w="4681" w:type="dxa"/>
           </w:tcPr>
           <w:p>
-            <w:r>
-              <w:t>contact_email (TINYTEXT)</w:t>
+            <w:proofErr w:type="spellStart"/>
+            <w:r>
+              <w:t>contact_email</w:t>
+            </w:r>
+            <w:proofErr w:type="spellEnd"/>
+            <w:r>
+              <w:t xml:space="preserve"> (TINYTEXT)</w:t>
             </w:r>
           </w:p>
         </w:tc>
@@ -453,39 +653,97 @@
         <w:rPr>
           <w:b/>
         </w:rPr>
-        <w:t>Stored procedures for org_table</w:t>
-      </w:r>
+        <w:t xml:space="preserve">Stored procedures for </w:t>
+      </w:r>
+      <w:proofErr w:type="spellStart"/>
       <w:r>
         <w:rPr>
           <w:b/>
         </w:rPr>
+        <w:t>org_table</w:t>
+      </w:r>
+      <w:proofErr w:type="spellEnd"/>
+      <w:r>
+        <w:rPr>
+          <w:b/>
+        </w:rPr>
         <w:t>:</w:t>
       </w:r>
     </w:p>
     <w:p>
-      <w:r>
-        <w:t>initOrgTable() – Creates the org table</w:t>
-      </w:r>
-    </w:p>
-    <w:p>
-      <w:r>
-        <w:tab/>
-        <w:t>Mapping: /org/init</w:t>
-      </w:r>
-    </w:p>
-    <w:p>
-      <w:r>
-        <w:t>CreateOrg(</w:t>
-      </w:r>
-      <w:r>
-        <w:t xml:space="preserve">org_name, </w:t>
-      </w:r>
-      <w:r>
-        <w:t>contact_name, contact_number</w:t>
-      </w:r>
-      <w:r>
-        <w:t>, contact_email, notes) – insert everything into the org_table</w:t>
-      </w:r>
+      <w:proofErr w:type="spellStart"/>
+      <w:proofErr w:type="gramStart"/>
+      <w:r>
+        <w:t>initOrgTable</w:t>
+      </w:r>
+      <w:proofErr w:type="spellEnd"/>
+      <w:r>
+        <w:t>(</w:t>
+      </w:r>
+      <w:proofErr w:type="gramEnd"/>
+      <w:r>
+        <w:t>) – Creates the org table</w:t>
+      </w:r>
+    </w:p>
+    <w:p>
+      <w:r>
+        <w:tab/>
+        <w:t>Mapping: /org/</w:t>
+      </w:r>
+      <w:proofErr w:type="spellStart"/>
+      <w:r>
+        <w:t>init</w:t>
+      </w:r>
+      <w:proofErr w:type="spellEnd"/>
+    </w:p>
+    <w:p>
+      <w:proofErr w:type="spellStart"/>
+      <w:proofErr w:type="gramStart"/>
+      <w:r>
+        <w:t>CreateOrg</w:t>
+      </w:r>
+      <w:proofErr w:type="spellEnd"/>
+      <w:r>
+        <w:t>(</w:t>
+      </w:r>
+      <w:proofErr w:type="spellStart"/>
+      <w:proofErr w:type="gramEnd"/>
+      <w:r>
+        <w:t>org_name</w:t>
+      </w:r>
+      <w:proofErr w:type="spellEnd"/>
+      <w:r>
+        <w:t xml:space="preserve">, </w:t>
+      </w:r>
+      <w:proofErr w:type="spellStart"/>
+      <w:r>
+        <w:t>contact_name</w:t>
+      </w:r>
+      <w:proofErr w:type="spellEnd"/>
+      <w:r>
+        <w:t xml:space="preserve">, </w:t>
+      </w:r>
+      <w:proofErr w:type="spellStart"/>
+      <w:r>
+        <w:t>contact_number</w:t>
+      </w:r>
+      <w:proofErr w:type="spellEnd"/>
+      <w:r>
+        <w:t xml:space="preserve">, </w:t>
+      </w:r>
+      <w:proofErr w:type="spellStart"/>
+      <w:r>
+        <w:t>contact_email</w:t>
+      </w:r>
+      <w:proofErr w:type="spellEnd"/>
+      <w:r>
+        <w:t xml:space="preserve">, notes) – insert everything into the </w:t>
+      </w:r>
+      <w:proofErr w:type="spellStart"/>
+      <w:r>
+        <w:t>org_table</w:t>
+      </w:r>
+      <w:proofErr w:type="spellEnd"/>
     </w:p>
     <w:p>
       <w:r>
@@ -495,6 +753,7 @@
     </w:p>
     <w:p>
       <w:r>
+        <w:lastRenderedPageBreak/>
         <w:tab/>
         <w:t xml:space="preserve">Returns: </w:t>
       </w:r>
@@ -535,7 +794,6 @@
           <w:sz w:val="20"/>
           <w:szCs w:val="20"/>
         </w:rPr>
-        <w:lastRenderedPageBreak/>
         <w:tab/>
       </w:r>
       <w:r>
@@ -577,8 +835,47 @@
       </w:r>
     </w:p>
     <w:p>
-      <w:r>
-        <w:t>UpdateOrg(org_name, contact_name, contact_number, contact_email, notes) – update the table with all values</w:t>
+      <w:proofErr w:type="spellStart"/>
+      <w:proofErr w:type="gramStart"/>
+      <w:r>
+        <w:t>UpdateOrg</w:t>
+      </w:r>
+      <w:proofErr w:type="spellEnd"/>
+      <w:r>
+        <w:t>(</w:t>
+      </w:r>
+      <w:proofErr w:type="spellStart"/>
+      <w:proofErr w:type="gramEnd"/>
+      <w:r>
+        <w:t>org_name</w:t>
+      </w:r>
+      <w:proofErr w:type="spellEnd"/>
+      <w:r>
+        <w:t xml:space="preserve">, </w:t>
+      </w:r>
+      <w:proofErr w:type="spellStart"/>
+      <w:r>
+        <w:t>contact_name</w:t>
+      </w:r>
+      <w:proofErr w:type="spellEnd"/>
+      <w:r>
+        <w:t xml:space="preserve">, </w:t>
+      </w:r>
+      <w:proofErr w:type="spellStart"/>
+      <w:r>
+        <w:t>contact_number</w:t>
+      </w:r>
+      <w:proofErr w:type="spellEnd"/>
+      <w:r>
+        <w:t xml:space="preserve">, </w:t>
+      </w:r>
+      <w:proofErr w:type="spellStart"/>
+      <w:r>
+        <w:t>contact_email</w:t>
+      </w:r>
+      <w:proofErr w:type="spellEnd"/>
+      <w:r>
+        <w:t>, notes) – update the table with all values</w:t>
       </w:r>
     </w:p>
     <w:p>
@@ -697,9 +994,11 @@
             <w:pPr>
               <w:jc w:val="center"/>
             </w:pPr>
+            <w:proofErr w:type="spellStart"/>
             <w:r>
               <w:t>donation_table</w:t>
             </w:r>
+            <w:proofErr w:type="spellEnd"/>
           </w:p>
         </w:tc>
       </w:tr>
@@ -712,8 +1011,13 @@
             <w:tcW w:w="5093" w:type="dxa"/>
           </w:tcPr>
           <w:p>
-            <w:r>
-              <w:t>order_id (primary key)</w:t>
+            <w:proofErr w:type="spellStart"/>
+            <w:r>
+              <w:t>order_id</w:t>
+            </w:r>
+            <w:proofErr w:type="spellEnd"/>
+            <w:r>
+              <w:t xml:space="preserve"> (primary key)</w:t>
             </w:r>
           </w:p>
         </w:tc>
@@ -727,8 +1031,13 @@
             <w:tcW w:w="5093" w:type="dxa"/>
           </w:tcPr>
           <w:p>
-            <w:r>
-              <w:t>org_id (foreign key)</w:t>
+            <w:proofErr w:type="spellStart"/>
+            <w:r>
+              <w:t>org_id</w:t>
+            </w:r>
+            <w:proofErr w:type="spellEnd"/>
+            <w:r>
+              <w:t xml:space="preserve"> (foreign key)</w:t>
             </w:r>
           </w:p>
         </w:tc>
@@ -742,8 +1051,13 @@
             <w:tcW w:w="5093" w:type="dxa"/>
           </w:tcPr>
           <w:p>
-            <w:r>
-              <w:t>org_name (TINYTEXT)</w:t>
+            <w:proofErr w:type="spellStart"/>
+            <w:r>
+              <w:t>org_name</w:t>
+            </w:r>
+            <w:proofErr w:type="spellEnd"/>
+            <w:r>
+              <w:t xml:space="preserve"> (TINYTEXT)</w:t>
             </w:r>
           </w:p>
         </w:tc>
@@ -773,11 +1087,16 @@
           </w:tcPr>
           <w:p>
             <w:r>
-              <w:t>weight (INT</w:t>
+              <w:t>weight (</w:t>
+            </w:r>
+            <w:proofErr w:type="gramStart"/>
+            <w:r>
+              <w:t>INT</w:t>
             </w:r>
             <w:r>
               <w:t>(</w:t>
             </w:r>
+            <w:proofErr w:type="gramEnd"/>
             <w:r>
               <w:t>1000000</w:t>
             </w:r>
@@ -806,7 +1125,15 @@
               <w:t xml:space="preserve"> </w:t>
             </w:r>
             <w:r>
-              <w:t>(INT(1))</w:t>
+              <w:t>(</w:t>
+            </w:r>
+            <w:proofErr w:type="gramStart"/>
+            <w:r>
+              <w:t>INT(</w:t>
+            </w:r>
+            <w:proofErr w:type="gramEnd"/>
+            <w:r>
+              <w:t>1))</w:t>
             </w:r>
             <w:r>
               <w:t xml:space="preserve"> – </w:t>
@@ -826,8 +1153,13 @@
             <w:tcW w:w="5093" w:type="dxa"/>
           </w:tcPr>
           <w:p>
-            <w:r>
-              <w:t>date_created(DATETIME)</w:t>
+            <w:proofErr w:type="spellStart"/>
+            <w:r>
+              <w:t>date_created</w:t>
+            </w:r>
+            <w:proofErr w:type="spellEnd"/>
+            <w:r>
+              <w:t>(DATETIME)</w:t>
             </w:r>
           </w:p>
         </w:tc>
@@ -844,19 +1176,49 @@
         <w:rPr>
           <w:b/>
         </w:rPr>
-        <w:t>Stored procedures for donation_table:</w:t>
-      </w:r>
-    </w:p>
-    <w:p>
-      <w:r>
-        <w:t xml:space="preserve">Donation(org_name, category, weight, </w:t>
+        <w:t xml:space="preserve">Stored procedures for </w:t>
+      </w:r>
+      <w:proofErr w:type="spellStart"/>
+      <w:r>
+        <w:rPr>
+          <w:b/>
+        </w:rPr>
+        <w:t>donation_table</w:t>
+      </w:r>
+      <w:proofErr w:type="spellEnd"/>
+      <w:r>
+        <w:rPr>
+          <w:b/>
+        </w:rPr>
+        <w:t>:</w:t>
+      </w:r>
+    </w:p>
+    <w:p>
+      <w:proofErr w:type="gramStart"/>
+      <w:r>
+        <w:lastRenderedPageBreak/>
+        <w:t>Donation(</w:t>
+      </w:r>
+      <w:proofErr w:type="spellStart"/>
+      <w:proofErr w:type="gramEnd"/>
+      <w:r>
+        <w:t>org_name</w:t>
+      </w:r>
+      <w:proofErr w:type="spellEnd"/>
+      <w:r>
+        <w:t xml:space="preserve">, category, weight, </w:t>
       </w:r>
       <w:r>
         <w:t>donation</w:t>
       </w:r>
       <w:r>
-        <w:t>, date_created</w:t>
-      </w:r>
+        <w:t xml:space="preserve">, </w:t>
+      </w:r>
+      <w:proofErr w:type="spellStart"/>
+      <w:r>
+        <w:t>date_created</w:t>
+      </w:r>
+      <w:proofErr w:type="spellEnd"/>
       <w:r>
         <w:t>)</w:t>
       </w:r>
@@ -875,7 +1237,6 @@
     </w:p>
     <w:p>
       <w:r>
-        <w:lastRenderedPageBreak/>
         <w:tab/>
         <w:t>Mapping: donation/input</w:t>
       </w:r>
@@ -902,6 +1263,7 @@
       <w:r>
         <w:t xml:space="preserve">Example: </w:t>
       </w:r>
+      <w:proofErr w:type="gramStart"/>
       <w:r>
         <w:rPr>
           <w:rFonts w:ascii="Helvetica" w:hAnsi="Helvetica" w:cs="Helvetica"/>
@@ -910,70 +1272,9 @@
           <w:szCs w:val="18"/>
           <w:shd w:val="clear" w:color="auto" w:fill="FAFAFA"/>
         </w:rPr>
-        <w:t>localhost:8080/org/create?org_name=org1&amp;contact_name=Bob&amp;contact_number=123-4567&amp;contact_email=billybob@jo.bob&amp;notes=donated a french fry last week</w:t>
-      </w:r>
-    </w:p>
-    <w:p>
-      <w:r>
-        <w:t>List</w:t>
-      </w:r>
-      <w:r>
-        <w:t>Org</w:t>
-      </w:r>
-      <w:r>
-        <w:t>(</w:t>
-      </w:r>
-      <w:r>
-        <w:t>donation</w:t>
-      </w:r>
-      <w:r>
-        <w:t>)</w:t>
-      </w:r>
-      <w:r>
-        <w:t xml:space="preserve"> – return </w:t>
-      </w:r>
-      <w:r>
-        <w:t xml:space="preserve">org_name </w:t>
-      </w:r>
-      <w:r>
-        <w:t>for all incoming</w:t>
-      </w:r>
-      <w:r>
-        <w:t xml:space="preserve"> or </w:t>
-      </w:r>
-      <w:r>
-        <w:t>outgoing</w:t>
-      </w:r>
-      <w:r>
-        <w:t xml:space="preserve"> entries</w:t>
-      </w:r>
-    </w:p>
-    <w:p>
-      <w:r>
-        <w:tab/>
-        <w:t>Mapping: donation/listOrg</w:t>
-      </w:r>
-    </w:p>
-    <w:p>
-      <w:r>
-        <w:tab/>
-        <w:t>Returns:</w:t>
-      </w:r>
-    </w:p>
-    <w:p>
-      <w:r>
-        <w:tab/>
-      </w:r>
-      <w:r>
-        <w:tab/>
-        <w:t>String array of org names</w:t>
-      </w:r>
-    </w:p>
-    <w:p>
-      <w:r>
-        <w:tab/>
-        <w:t xml:space="preserve">Example: </w:t>
-      </w:r>
+        <w:t>localhost:8080/org/create?org_name=org1&amp;contact_name=Bob&amp;contact_number=123-4567&amp;contact_email=billybob@jo.bob</w:t>
+      </w:r>
+      <w:proofErr w:type="gramEnd"/>
       <w:r>
         <w:rPr>
           <w:rFonts w:ascii="Helvetica" w:hAnsi="Helvetica" w:cs="Helvetica"/>
@@ -982,13 +1283,153 @@
           <w:szCs w:val="18"/>
           <w:shd w:val="clear" w:color="auto" w:fill="FAFAFA"/>
         </w:rPr>
-        <w:t>localhost:8080/donation/input?org_name=org1&amp;category=vegetables&amp;weight=70&amp;donation=0</w:t>
-      </w:r>
-    </w:p>
-    <w:p>
-      <w:r>
-        <w:t>ListInfo(org_name</w:t>
-      </w:r>
+        <w:t xml:space="preserve">&amp;notes=donated a </w:t>
+      </w:r>
+      <w:proofErr w:type="spellStart"/>
+      <w:r>
+        <w:rPr>
+          <w:rFonts w:ascii="Helvetica" w:hAnsi="Helvetica" w:cs="Helvetica"/>
+          <w:color w:val="505050"/>
+          <w:sz w:val="18"/>
+          <w:szCs w:val="18"/>
+          <w:shd w:val="clear" w:color="auto" w:fill="FAFAFA"/>
+        </w:rPr>
+        <w:t>french</w:t>
+      </w:r>
+      <w:proofErr w:type="spellEnd"/>
+      <w:r>
+        <w:rPr>
+          <w:rFonts w:ascii="Helvetica" w:hAnsi="Helvetica" w:cs="Helvetica"/>
+          <w:color w:val="505050"/>
+          <w:sz w:val="18"/>
+          <w:szCs w:val="18"/>
+          <w:shd w:val="clear" w:color="auto" w:fill="FAFAFA"/>
+        </w:rPr>
+        <w:t xml:space="preserve"> fry last week</w:t>
+      </w:r>
+    </w:p>
+    <w:p>
+      <w:proofErr w:type="spellStart"/>
+      <w:r>
+        <w:t>List</w:t>
+      </w:r>
+      <w:r>
+        <w:t>Org</w:t>
+      </w:r>
+      <w:proofErr w:type="spellEnd"/>
+      <w:r>
+        <w:t>(</w:t>
+      </w:r>
+      <w:r>
+        <w:t>donation</w:t>
+      </w:r>
+      <w:r>
+        <w:t>)</w:t>
+      </w:r>
+      <w:r>
+        <w:t xml:space="preserve"> – return </w:t>
+      </w:r>
+      <w:proofErr w:type="spellStart"/>
+      <w:r>
+        <w:t>org_name</w:t>
+      </w:r>
+      <w:proofErr w:type="spellEnd"/>
+      <w:r>
+        <w:t xml:space="preserve"> </w:t>
+      </w:r>
+      <w:r>
+        <w:t>for all incoming</w:t>
+      </w:r>
+      <w:r>
+        <w:t xml:space="preserve"> or </w:t>
+      </w:r>
+      <w:r>
+        <w:t>outgoing</w:t>
+      </w:r>
+      <w:r>
+        <w:t xml:space="preserve"> entries</w:t>
+      </w:r>
+    </w:p>
+    <w:p>
+      <w:r>
+        <w:tab/>
+        <w:t>Mapping: donation/</w:t>
+      </w:r>
+      <w:proofErr w:type="spellStart"/>
+      <w:r>
+        <w:t>listOrg</w:t>
+      </w:r>
+      <w:proofErr w:type="spellEnd"/>
+    </w:p>
+    <w:p>
+      <w:r>
+        <w:tab/>
+        <w:t>Returns:</w:t>
+      </w:r>
+    </w:p>
+    <w:p>
+      <w:r>
+        <w:tab/>
+      </w:r>
+      <w:r>
+        <w:tab/>
+        <w:t>String array of org names</w:t>
+      </w:r>
+    </w:p>
+    <w:p>
+      <w:r>
+        <w:tab/>
+        <w:t xml:space="preserve">Example: </w:t>
+      </w:r>
+      <w:r>
+        <w:rPr>
+          <w:rFonts w:ascii="Helvetica" w:hAnsi="Helvetica" w:cs="Helvetica"/>
+          <w:color w:val="505050"/>
+          <w:sz w:val="18"/>
+          <w:szCs w:val="18"/>
+          <w:shd w:val="clear" w:color="auto" w:fill="FAFAFA"/>
+        </w:rPr>
+        <w:t>localhost:8080/donation/</w:t>
+      </w:r>
+      <w:proofErr w:type="gramStart"/>
+      <w:r>
+        <w:rPr>
+          <w:rFonts w:ascii="Helvetica" w:hAnsi="Helvetica" w:cs="Helvetica"/>
+          <w:color w:val="505050"/>
+          <w:sz w:val="18"/>
+          <w:szCs w:val="18"/>
+          <w:shd w:val="clear" w:color="auto" w:fill="FAFAFA"/>
+        </w:rPr>
+        <w:t>input?org</w:t>
+      </w:r>
+      <w:proofErr w:type="gramEnd"/>
+      <w:r>
+        <w:rPr>
+          <w:rFonts w:ascii="Helvetica" w:hAnsi="Helvetica" w:cs="Helvetica"/>
+          <w:color w:val="505050"/>
+          <w:sz w:val="18"/>
+          <w:szCs w:val="18"/>
+          <w:shd w:val="clear" w:color="auto" w:fill="FAFAFA"/>
+        </w:rPr>
+        <w:t>_name=org1&amp;category=vegetables&amp;weight=70&amp;donation=0</w:t>
+      </w:r>
+    </w:p>
+    <w:p>
+      <w:proofErr w:type="spellStart"/>
+      <w:proofErr w:type="gramStart"/>
+      <w:r>
+        <w:t>ListInfo</w:t>
+      </w:r>
+      <w:proofErr w:type="spellEnd"/>
+      <w:r>
+        <w:t>(</w:t>
+      </w:r>
+      <w:proofErr w:type="spellStart"/>
+      <w:proofErr w:type="gramEnd"/>
+      <w:r>
+        <w:t>org_name</w:t>
+      </w:r>
+      <w:proofErr w:type="spellEnd"/>
       <w:r>
         <w:t xml:space="preserve">, </w:t>
       </w:r>
@@ -1010,15 +1451,30 @@
       <w:r>
         <w:t xml:space="preserve">return </w:t>
       </w:r>
-      <w:r>
-        <w:t>org_name, category, weight, date_created</w:t>
-      </w:r>
-    </w:p>
-    <w:p>
-      <w:r>
-        <w:tab/>
-        <w:t>Mapping: donation/listInfo</w:t>
-      </w:r>
+      <w:proofErr w:type="spellStart"/>
+      <w:r>
+        <w:t>org_name</w:t>
+      </w:r>
+      <w:proofErr w:type="spellEnd"/>
+      <w:r>
+        <w:t xml:space="preserve">, category, weight, </w:t>
+      </w:r>
+      <w:proofErr w:type="spellStart"/>
+      <w:r>
+        <w:t>date_created</w:t>
+      </w:r>
+      <w:proofErr w:type="spellEnd"/>
+    </w:p>
+    <w:p>
+      <w:r>
+        <w:tab/>
+        <w:t>Mapping: donation/</w:t>
+      </w:r>
+      <w:proofErr w:type="spellStart"/>
+      <w:r>
+        <w:t>listInfo</w:t>
+      </w:r>
+      <w:proofErr w:type="spellEnd"/>
     </w:p>
     <w:p>
       <w:r>
@@ -1050,17 +1506,37 @@
       </w:r>
     </w:p>
     <w:p>
-      <w:r>
-        <w:t>GetReport(</w:t>
-      </w:r>
-      <w:r>
-        <w:t>donation</w:t>
-      </w:r>
-      <w:r>
-        <w:t>, start_date, end_</w:t>
-      </w:r>
-      <w:r>
-        <w:t>date,</w:t>
+      <w:proofErr w:type="spellStart"/>
+      <w:proofErr w:type="gramStart"/>
+      <w:r>
+        <w:t>GetReport</w:t>
+      </w:r>
+      <w:proofErr w:type="spellEnd"/>
+      <w:r>
+        <w:t>(</w:t>
+      </w:r>
+      <w:proofErr w:type="gramEnd"/>
+      <w:r>
+        <w:t xml:space="preserve">donation, </w:t>
+      </w:r>
+      <w:proofErr w:type="spellStart"/>
+      <w:r>
+        <w:t>start_date</w:t>
+      </w:r>
+      <w:proofErr w:type="spellEnd"/>
+      <w:r>
+        <w:t xml:space="preserve">, </w:t>
+      </w:r>
+      <w:proofErr w:type="spellStart"/>
+      <w:r>
+        <w:t>end_</w:t>
+      </w:r>
+      <w:r>
+        <w:t>date</w:t>
+      </w:r>
+      <w:proofErr w:type="spellEnd"/>
+      <w:r>
+        <w:t>,</w:t>
       </w:r>
       <w:r>
         <w:t>)</w:t>
@@ -1074,8 +1550,6 @@
       <w:r>
         <w:t>report</w:t>
       </w:r>
-      <w:bookmarkStart w:id="0" w:name="_GoBack"/>
-      <w:bookmarkEnd w:id="0"/>
     </w:p>
     <w:p/>
     <w:p/>

</xml_diff>

<commit_message>
updated stored procedure doc for widget donations
</commit_message>
<xml_diff>
--- a/Database Design.docx
+++ b/Database Design.docx
@@ -1,6 +1,6 @@
 
 <file path=word/document.xml><?xml version="1.0" encoding="utf-8"?>
-<w:document xmlns:wpc="http://schemas.microsoft.com/office/word/2010/wordprocessingCanvas" xmlns:cx="http://schemas.microsoft.com/office/drawing/2014/chartex" xmlns:cx1="http://schemas.microsoft.com/office/drawing/2015/9/8/chartex" xmlns:cx2="http://schemas.microsoft.com/office/drawing/2015/10/21/chartex" xmlns:cx3="http://schemas.microsoft.com/office/drawing/2016/5/9/chartex" xmlns:cx4="http://schemas.microsoft.com/office/drawing/2016/5/10/chartex" xmlns:cx5="http://schemas.microsoft.com/office/drawing/2016/5/11/chartex" xmlns:cx6="http://schemas.microsoft.com/office/drawing/2016/5/12/chartex" xmlns:cx7="http://schemas.microsoft.com/office/drawing/2016/5/13/chartex" xmlns:cx8="http://schemas.microsoft.com/office/drawing/2016/5/14/chartex" xmlns:mc="http://schemas.openxmlformats.org/markup-compatibility/2006" xmlns:aink="http://schemas.microsoft.com/office/drawing/2016/ink" xmlns:am3d="http://schemas.microsoft.com/office/drawing/2017/model3d" xmlns:o="urn:schemas-microsoft-com:office:office" xmlns:r="http://schemas.openxmlformats.org/officeDocument/2006/relationships" xmlns:m="http://schemas.openxmlformats.org/officeDocument/2006/math" xmlns:v="urn:schemas-microsoft-com:vml" xmlns:wp14="http://schemas.microsoft.com/office/word/2010/wordprocessingDrawing" xmlns:wp="http://schemas.openxmlformats.org/drawingml/2006/wordprocessingDrawing" xmlns:w10="urn:schemas-microsoft-com:office:word" xmlns:w="http://schemas.openxmlformats.org/wordprocessingml/2006/main" xmlns:w14="http://schemas.microsoft.com/office/word/2010/wordml" xmlns:w15="http://schemas.microsoft.com/office/word/2012/wordml" xmlns:w16cid="http://schemas.microsoft.com/office/word/2016/wordml/cid" xmlns:w16se="http://schemas.microsoft.com/office/word/2015/wordml/symex" xmlns:wpg="http://schemas.microsoft.com/office/word/2010/wordprocessingGroup" xmlns:wpi="http://schemas.microsoft.com/office/word/2010/wordprocessingInk" xmlns:wne="http://schemas.microsoft.com/office/word/2006/wordml" xmlns:wps="http://schemas.microsoft.com/office/word/2010/wordprocessingShape" mc:Ignorable="w14 w15 w16se w16cid wp14">
+<w:document xmlns:wpc="http://schemas.microsoft.com/office/word/2010/wordprocessingCanvas" xmlns:cx="http://schemas.microsoft.com/office/drawing/2014/chartex" xmlns:cx1="http://schemas.microsoft.com/office/drawing/2015/9/8/chartex" xmlns:cx2="http://schemas.microsoft.com/office/drawing/2015/10/21/chartex" xmlns:cx3="http://schemas.microsoft.com/office/drawing/2016/5/9/chartex" xmlns:cx4="http://schemas.microsoft.com/office/drawing/2016/5/10/chartex" xmlns:cx5="http://schemas.microsoft.com/office/drawing/2016/5/11/chartex" xmlns:cx6="http://schemas.microsoft.com/office/drawing/2016/5/12/chartex" xmlns:cx7="http://schemas.microsoft.com/office/drawing/2016/5/13/chartex" xmlns:cx8="http://schemas.microsoft.com/office/drawing/2016/5/14/chartex" xmlns:mc="http://schemas.openxmlformats.org/markup-compatibility/2006" xmlns:aink="http://schemas.microsoft.com/office/drawing/2016/ink" xmlns:am3d="http://schemas.microsoft.com/office/drawing/2017/model3d" xmlns:o="urn:schemas-microsoft-com:office:office" xmlns:r="http://schemas.openxmlformats.org/officeDocument/2006/relationships" xmlns:m="http://schemas.openxmlformats.org/officeDocument/2006/math" xmlns:v="urn:schemas-microsoft-com:vml" xmlns:wp14="http://schemas.microsoft.com/office/word/2010/wordprocessingDrawing" xmlns:wp="http://schemas.openxmlformats.org/drawingml/2006/wordprocessingDrawing" xmlns:w10="urn:schemas-microsoft-com:office:word" xmlns:w="http://schemas.openxmlformats.org/wordprocessingml/2006/main" xmlns:w14="http://schemas.microsoft.com/office/word/2010/wordml" xmlns:w15="http://schemas.microsoft.com/office/word/2012/wordml" xmlns:w16se="http://schemas.microsoft.com/office/word/2015/wordml/symex" xmlns:wpg="http://schemas.microsoft.com/office/word/2010/wordprocessingGroup" xmlns:wpi="http://schemas.microsoft.com/office/word/2010/wordprocessingInk" xmlns:wne="http://schemas.microsoft.com/office/word/2006/wordml" xmlns:wps="http://schemas.microsoft.com/office/word/2010/wordprocessingShape" mc:Ignorable="w14 w15 w16se wp14">
   <w:body>
     <w:tbl>
       <w:tblPr>
@@ -23,11 +23,9 @@
             <w:pPr>
               <w:jc w:val="center"/>
             </w:pPr>
-            <w:proofErr w:type="spellStart"/>
             <w:r>
               <w:t>user_table</w:t>
             </w:r>
-            <w:proofErr w:type="spellEnd"/>
           </w:p>
         </w:tc>
       </w:tr>
@@ -40,13 +38,8 @@
             <w:tcW w:w="3426" w:type="dxa"/>
           </w:tcPr>
           <w:p>
-            <w:proofErr w:type="spellStart"/>
-            <w:r>
-              <w:t>user_id</w:t>
-            </w:r>
-            <w:proofErr w:type="spellEnd"/>
-            <w:r>
-              <w:t xml:space="preserve"> (primary key)</w:t>
+            <w:r>
+              <w:t>user_id (primary key)</w:t>
             </w:r>
           </w:p>
         </w:tc>
@@ -90,13 +83,8 @@
             <w:tcW w:w="3426" w:type="dxa"/>
           </w:tcPr>
           <w:p>
-            <w:proofErr w:type="spellStart"/>
-            <w:r>
-              <w:t>user_email</w:t>
-            </w:r>
-            <w:proofErr w:type="spellEnd"/>
-            <w:r>
-              <w:t>(TINYTEXT)</w:t>
+            <w:r>
+              <w:t>user_email(TINYTEXT)</w:t>
             </w:r>
           </w:p>
         </w:tc>
@@ -113,76 +101,30 @@
         <w:rPr>
           <w:b/>
         </w:rPr>
-        <w:t xml:space="preserve">Stored procedures for </w:t>
-      </w:r>
-      <w:proofErr w:type="spellStart"/>
-      <w:r>
-        <w:rPr>
-          <w:b/>
-        </w:rPr>
-        <w:t>user_table</w:t>
-      </w:r>
-      <w:proofErr w:type="spellEnd"/>
-      <w:r>
-        <w:rPr>
-          <w:b/>
-        </w:rPr>
-        <w:t>:</w:t>
-      </w:r>
-    </w:p>
-    <w:p>
-      <w:proofErr w:type="spellStart"/>
-      <w:proofErr w:type="gramStart"/>
-      <w:r>
-        <w:t>initUserTable</w:t>
-      </w:r>
-      <w:proofErr w:type="spellEnd"/>
-      <w:r>
-        <w:t>(</w:t>
-      </w:r>
-      <w:proofErr w:type="gramEnd"/>
-      <w:r>
-        <w:t>) – creates the table</w:t>
-      </w:r>
-    </w:p>
-    <w:p>
-      <w:r>
-        <w:tab/>
-        <w:t>Mapping: /user/</w:t>
-      </w:r>
-      <w:proofErr w:type="spellStart"/>
-      <w:r>
-        <w:t>init</w:t>
-      </w:r>
-      <w:proofErr w:type="spellEnd"/>
-    </w:p>
-    <w:p>
-      <w:proofErr w:type="spellStart"/>
-      <w:proofErr w:type="gramStart"/>
-      <w:r>
-        <w:t>CreateUser</w:t>
-      </w:r>
-      <w:proofErr w:type="spellEnd"/>
-      <w:r>
-        <w:t>(</w:t>
-      </w:r>
-      <w:proofErr w:type="gramEnd"/>
-      <w:r>
-        <w:t xml:space="preserve">username, password, </w:t>
-      </w:r>
-      <w:proofErr w:type="spellStart"/>
+        <w:t>Stored procedures for user_table:</w:t>
+      </w:r>
+    </w:p>
+    <w:p>
+      <w:r>
+        <w:t>initUserTable() – creates the table</w:t>
+      </w:r>
+    </w:p>
+    <w:p>
+      <w:r>
+        <w:tab/>
+        <w:t>Mapping: /user/init</w:t>
+      </w:r>
+    </w:p>
+    <w:p>
+      <w:r>
+        <w:t xml:space="preserve">CreateUser(username, password, </w:t>
+      </w:r>
       <w:r>
         <w:t>user_email</w:t>
       </w:r>
-      <w:proofErr w:type="spellEnd"/>
-      <w:r>
-        <w:t xml:space="preserve">) – insert everything into the </w:t>
-      </w:r>
-      <w:proofErr w:type="spellStart"/>
-      <w:r>
-        <w:t>user_table</w:t>
-      </w:r>
-      <w:proofErr w:type="spellEnd"/>
+      <w:r>
+        <w:t>) – insert everything into the user_table</w:t>
+      </w:r>
     </w:p>
     <w:p>
       <w:r>
@@ -257,22 +199,12 @@
       </w:r>
     </w:p>
     <w:p>
-      <w:proofErr w:type="gramStart"/>
-      <w:r>
-        <w:t>Login(</w:t>
-      </w:r>
-      <w:proofErr w:type="gramEnd"/>
-      <w:r>
-        <w:t>username, password) – find user by username and confirm if password matches</w:t>
-      </w:r>
-      <w:r>
-        <w:t xml:space="preserve">, then return </w:t>
-      </w:r>
-      <w:proofErr w:type="spellStart"/>
-      <w:r>
-        <w:t>user_id</w:t>
-      </w:r>
-      <w:proofErr w:type="spellEnd"/>
+      <w:r>
+        <w:t>Login(username, password) – find user by username and confirm if password matches</w:t>
+      </w:r>
+      <w:r>
+        <w:t>, then return user_id</w:t>
+      </w:r>
       <w:r>
         <w:t xml:space="preserve"> and username</w:t>
       </w:r>
@@ -356,50 +288,20 @@
       </w:r>
     </w:p>
     <w:p>
-      <w:proofErr w:type="spellStart"/>
-      <w:proofErr w:type="gramStart"/>
-      <w:r>
-        <w:t>ChangePassword</w:t>
-      </w:r>
-      <w:proofErr w:type="spellEnd"/>
-      <w:r>
-        <w:t>(</w:t>
-      </w:r>
-      <w:proofErr w:type="spellStart"/>
-      <w:proofErr w:type="gramEnd"/>
-      <w:r>
-        <w:t>user_id</w:t>
-      </w:r>
-      <w:proofErr w:type="spellEnd"/>
-      <w:r>
-        <w:t xml:space="preserve">, </w:t>
-      </w:r>
-      <w:proofErr w:type="spellStart"/>
+      <w:r>
+        <w:t xml:space="preserve">ChangePassword(user_id, </w:t>
+      </w:r>
       <w:r>
         <w:t>old</w:t>
       </w:r>
       <w:r>
         <w:t>password</w:t>
       </w:r>
-      <w:proofErr w:type="spellEnd"/>
-      <w:r>
-        <w:t xml:space="preserve">, </w:t>
-      </w:r>
-      <w:proofErr w:type="spellStart"/>
-      <w:r>
-        <w:t>newpassword</w:t>
-      </w:r>
-      <w:proofErr w:type="spellEnd"/>
-      <w:r>
-        <w:t xml:space="preserve">) – find user by </w:t>
-      </w:r>
-      <w:proofErr w:type="spellStart"/>
-      <w:r>
-        <w:t>user_id</w:t>
-      </w:r>
-      <w:proofErr w:type="spellEnd"/>
-      <w:r>
-        <w:t xml:space="preserve"> and then</w:t>
+      <w:r>
+        <w:t>, newpassword</w:t>
+      </w:r>
+      <w:r>
+        <w:t>) – find user by user_id and then</w:t>
       </w:r>
       <w:r>
         <w:t xml:space="preserve"> confirm old password matches before updating it with the new password</w:t>
@@ -408,21 +310,14 @@
     <w:p>
       <w:r>
         <w:tab/>
-        <w:t>Mapping: /user/</w:t>
-      </w:r>
-      <w:proofErr w:type="spellStart"/>
-      <w:r>
-        <w:t>changePassword</w:t>
-      </w:r>
-      <w:proofErr w:type="spellEnd"/>
+        <w:t>Mapping: /user/changePassword</w:t>
+      </w:r>
     </w:p>
     <w:p>
       <w:r>
         <w:tab/>
         <w:t>Returns:</w:t>
       </w:r>
-      <w:bookmarkStart w:id="0" w:name="_GoBack"/>
-      <w:bookmarkEnd w:id="0"/>
     </w:p>
     <w:p>
       <w:pPr>
@@ -513,7 +408,6 @@
             <w:pPr>
               <w:jc w:val="center"/>
             </w:pPr>
-            <w:proofErr w:type="spellStart"/>
             <w:r>
               <w:t>o</w:t>
             </w:r>
@@ -523,7 +417,6 @@
             <w:r>
               <w:t>_table</w:t>
             </w:r>
-            <w:proofErr w:type="spellEnd"/>
           </w:p>
         </w:tc>
       </w:tr>
@@ -536,13 +429,8 @@
             <w:tcW w:w="4681" w:type="dxa"/>
           </w:tcPr>
           <w:p>
-            <w:proofErr w:type="spellStart"/>
-            <w:r>
-              <w:t>org_id</w:t>
-            </w:r>
-            <w:proofErr w:type="spellEnd"/>
-            <w:r>
-              <w:t xml:space="preserve"> (primary key)</w:t>
+            <w:r>
+              <w:t>org_id (primary key)</w:t>
             </w:r>
           </w:p>
         </w:tc>
@@ -556,13 +444,8 @@
             <w:tcW w:w="4681" w:type="dxa"/>
           </w:tcPr>
           <w:p>
-            <w:proofErr w:type="spellStart"/>
-            <w:r>
-              <w:t>org_name</w:t>
-            </w:r>
-            <w:proofErr w:type="spellEnd"/>
-            <w:r>
-              <w:t xml:space="preserve"> (TINYTEXT)</w:t>
+            <w:r>
+              <w:t>org_name (TINYTEXT)</w:t>
             </w:r>
           </w:p>
         </w:tc>
@@ -576,13 +459,8 @@
             <w:tcW w:w="4681" w:type="dxa"/>
           </w:tcPr>
           <w:p>
-            <w:proofErr w:type="spellStart"/>
-            <w:r>
-              <w:t>contact_name</w:t>
-            </w:r>
-            <w:proofErr w:type="spellEnd"/>
-            <w:r>
-              <w:t xml:space="preserve"> (TINYTEXT)</w:t>
+            <w:r>
+              <w:t>contact_name (TINYTEXT)</w:t>
             </w:r>
           </w:p>
         </w:tc>
@@ -596,13 +474,8 @@
             <w:tcW w:w="4681" w:type="dxa"/>
           </w:tcPr>
           <w:p>
-            <w:proofErr w:type="spellStart"/>
-            <w:r>
-              <w:t>contact_number</w:t>
-            </w:r>
-            <w:proofErr w:type="spellEnd"/>
-            <w:r>
-              <w:t xml:space="preserve"> (TINYTEXT)</w:t>
+            <w:r>
+              <w:t>contact_number (TINYTEXT)</w:t>
             </w:r>
           </w:p>
         </w:tc>
@@ -616,13 +489,8 @@
             <w:tcW w:w="4681" w:type="dxa"/>
           </w:tcPr>
           <w:p>
-            <w:proofErr w:type="spellStart"/>
-            <w:r>
-              <w:t>contact_email</w:t>
-            </w:r>
-            <w:proofErr w:type="spellEnd"/>
-            <w:r>
-              <w:t xml:space="preserve"> (TINYTEXT)</w:t>
+            <w:r>
+              <w:t>contact_email (TINYTEXT)</w:t>
             </w:r>
           </w:p>
         </w:tc>
@@ -653,97 +521,39 @@
         <w:rPr>
           <w:b/>
         </w:rPr>
-        <w:t xml:space="preserve">Stored procedures for </w:t>
-      </w:r>
-      <w:proofErr w:type="spellStart"/>
+        <w:t>Stored procedures for org_table</w:t>
+      </w:r>
       <w:r>
         <w:rPr>
           <w:b/>
         </w:rPr>
-        <w:t>org_table</w:t>
-      </w:r>
-      <w:proofErr w:type="spellEnd"/>
-      <w:r>
-        <w:rPr>
-          <w:b/>
-        </w:rPr>
         <w:t>:</w:t>
       </w:r>
     </w:p>
     <w:p>
-      <w:proofErr w:type="spellStart"/>
-      <w:proofErr w:type="gramStart"/>
-      <w:r>
-        <w:t>initOrgTable</w:t>
-      </w:r>
-      <w:proofErr w:type="spellEnd"/>
-      <w:r>
-        <w:t>(</w:t>
-      </w:r>
-      <w:proofErr w:type="gramEnd"/>
-      <w:r>
-        <w:t>) – Creates the org table</w:t>
-      </w:r>
-    </w:p>
-    <w:p>
-      <w:r>
-        <w:tab/>
-        <w:t>Mapping: /org/</w:t>
-      </w:r>
-      <w:proofErr w:type="spellStart"/>
-      <w:r>
-        <w:t>init</w:t>
-      </w:r>
-      <w:proofErr w:type="spellEnd"/>
-    </w:p>
-    <w:p>
-      <w:proofErr w:type="spellStart"/>
-      <w:proofErr w:type="gramStart"/>
-      <w:r>
-        <w:t>CreateOrg</w:t>
-      </w:r>
-      <w:proofErr w:type="spellEnd"/>
-      <w:r>
-        <w:t>(</w:t>
-      </w:r>
-      <w:proofErr w:type="spellStart"/>
-      <w:proofErr w:type="gramEnd"/>
-      <w:r>
-        <w:t>org_name</w:t>
-      </w:r>
-      <w:proofErr w:type="spellEnd"/>
-      <w:r>
-        <w:t xml:space="preserve">, </w:t>
-      </w:r>
-      <w:proofErr w:type="spellStart"/>
-      <w:r>
-        <w:t>contact_name</w:t>
-      </w:r>
-      <w:proofErr w:type="spellEnd"/>
-      <w:r>
-        <w:t xml:space="preserve">, </w:t>
-      </w:r>
-      <w:proofErr w:type="spellStart"/>
-      <w:r>
-        <w:t>contact_number</w:t>
-      </w:r>
-      <w:proofErr w:type="spellEnd"/>
-      <w:r>
-        <w:t xml:space="preserve">, </w:t>
-      </w:r>
-      <w:proofErr w:type="spellStart"/>
-      <w:r>
-        <w:t>contact_email</w:t>
-      </w:r>
-      <w:proofErr w:type="spellEnd"/>
-      <w:r>
-        <w:t xml:space="preserve">, notes) – insert everything into the </w:t>
-      </w:r>
-      <w:proofErr w:type="spellStart"/>
-      <w:r>
-        <w:t>org_table</w:t>
-      </w:r>
-      <w:proofErr w:type="spellEnd"/>
+      <w:r>
+        <w:t>initOrgTable() – Creates the org table</w:t>
+      </w:r>
+    </w:p>
+    <w:p>
+      <w:r>
+        <w:tab/>
+        <w:t>Mapping: /org/init</w:t>
+      </w:r>
+    </w:p>
+    <w:p>
+      <w:r>
+        <w:t>CreateOrg(</w:t>
+      </w:r>
+      <w:r>
+        <w:t xml:space="preserve">org_name, </w:t>
+      </w:r>
+      <w:r>
+        <w:t>contact_name, contact_number</w:t>
+      </w:r>
+      <w:r>
+        <w:t>, contact_email, notes) – insert everything into the org_table</w:t>
+      </w:r>
     </w:p>
     <w:p>
       <w:r>
@@ -835,47 +645,8 @@
       </w:r>
     </w:p>
     <w:p>
-      <w:proofErr w:type="spellStart"/>
-      <w:proofErr w:type="gramStart"/>
-      <w:r>
-        <w:t>UpdateOrg</w:t>
-      </w:r>
-      <w:proofErr w:type="spellEnd"/>
-      <w:r>
-        <w:t>(</w:t>
-      </w:r>
-      <w:proofErr w:type="spellStart"/>
-      <w:proofErr w:type="gramEnd"/>
-      <w:r>
-        <w:t>org_name</w:t>
-      </w:r>
-      <w:proofErr w:type="spellEnd"/>
-      <w:r>
-        <w:t xml:space="preserve">, </w:t>
-      </w:r>
-      <w:proofErr w:type="spellStart"/>
-      <w:r>
-        <w:t>contact_name</w:t>
-      </w:r>
-      <w:proofErr w:type="spellEnd"/>
-      <w:r>
-        <w:t xml:space="preserve">, </w:t>
-      </w:r>
-      <w:proofErr w:type="spellStart"/>
-      <w:r>
-        <w:t>contact_number</w:t>
-      </w:r>
-      <w:proofErr w:type="spellEnd"/>
-      <w:r>
-        <w:t xml:space="preserve">, </w:t>
-      </w:r>
-      <w:proofErr w:type="spellStart"/>
-      <w:r>
-        <w:t>contact_email</w:t>
-      </w:r>
-      <w:proofErr w:type="spellEnd"/>
-      <w:r>
-        <w:t>, notes) – update the table with all values</w:t>
+      <w:r>
+        <w:t>UpdateOrg(org_name, contact_name, contact_number, contact_email, notes) – update the table with all values</w:t>
       </w:r>
     </w:p>
     <w:p>
@@ -994,11 +765,9 @@
             <w:pPr>
               <w:jc w:val="center"/>
             </w:pPr>
-            <w:proofErr w:type="spellStart"/>
             <w:r>
               <w:t>donation_table</w:t>
             </w:r>
-            <w:proofErr w:type="spellEnd"/>
           </w:p>
         </w:tc>
       </w:tr>
@@ -1011,13 +780,8 @@
             <w:tcW w:w="5093" w:type="dxa"/>
           </w:tcPr>
           <w:p>
-            <w:proofErr w:type="spellStart"/>
-            <w:r>
-              <w:t>order_id</w:t>
-            </w:r>
-            <w:proofErr w:type="spellEnd"/>
-            <w:r>
-              <w:t xml:space="preserve"> (primary key)</w:t>
+            <w:r>
+              <w:t>order_id (primary key)</w:t>
             </w:r>
           </w:p>
         </w:tc>
@@ -1031,13 +795,8 @@
             <w:tcW w:w="5093" w:type="dxa"/>
           </w:tcPr>
           <w:p>
-            <w:proofErr w:type="spellStart"/>
-            <w:r>
-              <w:t>org_id</w:t>
-            </w:r>
-            <w:proofErr w:type="spellEnd"/>
-            <w:r>
-              <w:t xml:space="preserve"> (foreign key)</w:t>
+            <w:r>
+              <w:t>org_id (foreign key)</w:t>
             </w:r>
           </w:p>
         </w:tc>
@@ -1051,13 +810,8 @@
             <w:tcW w:w="5093" w:type="dxa"/>
           </w:tcPr>
           <w:p>
-            <w:proofErr w:type="spellStart"/>
-            <w:r>
-              <w:t>org_name</w:t>
-            </w:r>
-            <w:proofErr w:type="spellEnd"/>
-            <w:r>
-              <w:t xml:space="preserve"> (TINYTEXT)</w:t>
+            <w:r>
+              <w:t>org_name (TINYTEXT)</w:t>
             </w:r>
           </w:p>
         </w:tc>
@@ -1087,16 +841,11 @@
           </w:tcPr>
           <w:p>
             <w:r>
-              <w:t>weight (</w:t>
-            </w:r>
-            <w:proofErr w:type="gramStart"/>
-            <w:r>
-              <w:t>INT</w:t>
+              <w:t>weight (INT</w:t>
             </w:r>
             <w:r>
               <w:t>(</w:t>
             </w:r>
-            <w:proofErr w:type="gramEnd"/>
             <w:r>
               <w:t>1000000</w:t>
             </w:r>
@@ -1125,15 +874,7 @@
               <w:t xml:space="preserve"> </w:t>
             </w:r>
             <w:r>
-              <w:t>(</w:t>
-            </w:r>
-            <w:proofErr w:type="gramStart"/>
-            <w:r>
-              <w:t>INT(</w:t>
-            </w:r>
-            <w:proofErr w:type="gramEnd"/>
-            <w:r>
-              <w:t>1))</w:t>
+              <w:t>(INT(1))</w:t>
             </w:r>
             <w:r>
               <w:t xml:space="preserve"> – </w:t>
@@ -1153,13 +894,8 @@
             <w:tcW w:w="5093" w:type="dxa"/>
           </w:tcPr>
           <w:p>
-            <w:proofErr w:type="spellStart"/>
-            <w:r>
-              <w:t>date_created</w:t>
-            </w:r>
-            <w:proofErr w:type="spellEnd"/>
-            <w:r>
-              <w:t>(DATETIME)</w:t>
+            <w:r>
+              <w:t>date_created(DATETIME)</w:t>
             </w:r>
           </w:p>
         </w:tc>
@@ -1176,50 +912,18 @@
         <w:rPr>
           <w:b/>
         </w:rPr>
-        <w:t xml:space="preserve">Stored procedures for </w:t>
-      </w:r>
-      <w:proofErr w:type="spellStart"/>
-      <w:r>
-        <w:rPr>
-          <w:b/>
-        </w:rPr>
-        <w:t>donation_table</w:t>
-      </w:r>
-      <w:proofErr w:type="spellEnd"/>
-      <w:r>
-        <w:rPr>
-          <w:b/>
-        </w:rPr>
-        <w:t>:</w:t>
-      </w:r>
-    </w:p>
-    <w:p>
-      <w:proofErr w:type="gramStart"/>
+        <w:t>Stored procedures for donation_table:</w:t>
+      </w:r>
+    </w:p>
+    <w:p>
       <w:r>
         <w:lastRenderedPageBreak/>
-        <w:t>Donation(</w:t>
-      </w:r>
-      <w:proofErr w:type="spellStart"/>
-      <w:proofErr w:type="gramEnd"/>
-      <w:r>
-        <w:t>org_name</w:t>
-      </w:r>
-      <w:proofErr w:type="spellEnd"/>
-      <w:r>
-        <w:t xml:space="preserve">, category, weight, </w:t>
+        <w:t xml:space="preserve">Donation(org_name, category, weight, </w:t>
       </w:r>
       <w:r>
         <w:t>donation</w:t>
       </w:r>
       <w:r>
-        <w:t xml:space="preserve">, </w:t>
-      </w:r>
-      <w:proofErr w:type="spellStart"/>
-      <w:r>
-        <w:t>date_created</w:t>
-      </w:r>
-      <w:proofErr w:type="spellEnd"/>
-      <w:r>
         <w:t>)</w:t>
       </w:r>
       <w:r>
@@ -1259,12 +963,6 @@
     <w:p>
       <w:pPr>
         <w:ind w:left="720"/>
-      </w:pPr>
-      <w:r>
-        <w:t xml:space="preserve">Example: </w:t>
-      </w:r>
-      <w:proofErr w:type="gramStart"/>
-      <w:r>
         <w:rPr>
           <w:rFonts w:ascii="Helvetica" w:hAnsi="Helvetica" w:cs="Helvetica"/>
           <w:color w:val="505050"/>
@@ -1272,9 +970,10 @@
           <w:szCs w:val="18"/>
           <w:shd w:val="clear" w:color="auto" w:fill="FAFAFA"/>
         </w:rPr>
-        <w:t>localhost:8080/org/create?org_name=org1&amp;contact_name=Bob&amp;contact_number=123-4567&amp;contact_email=billybob@jo.bob</w:t>
-      </w:r>
-      <w:proofErr w:type="gramEnd"/>
+      </w:pPr>
+      <w:r>
+        <w:t xml:space="preserve">Example: </w:t>
+      </w:r>
       <w:r>
         <w:rPr>
           <w:rFonts w:ascii="Helvetica" w:hAnsi="Helvetica" w:cs="Helvetica"/>
@@ -1283,9 +982,70 @@
           <w:szCs w:val="18"/>
           <w:shd w:val="clear" w:color="auto" w:fill="FAFAFA"/>
         </w:rPr>
-        <w:t xml:space="preserve">&amp;notes=donated a </w:t>
-      </w:r>
-      <w:proofErr w:type="spellStart"/>
+        <w:t>localhost:8080/org/create?org_name=org1&amp;contact_name=Bob&amp;contact_number=123-4567&amp;contact_email=billybob@jo.bob&amp;notes=donated a french fry last week</w:t>
+      </w:r>
+    </w:p>
+    <w:p>
+      <w:r>
+        <w:t>List</w:t>
+      </w:r>
+      <w:r>
+        <w:t>Org</w:t>
+      </w:r>
+      <w:r>
+        <w:t>(</w:t>
+      </w:r>
+      <w:r>
+        <w:t>donation</w:t>
+      </w:r>
+      <w:r>
+        <w:t>)</w:t>
+      </w:r>
+      <w:r>
+        <w:t xml:space="preserve"> – return </w:t>
+      </w:r>
+      <w:r>
+        <w:t xml:space="preserve">org_name </w:t>
+      </w:r>
+      <w:r>
+        <w:t>for all incoming</w:t>
+      </w:r>
+      <w:r>
+        <w:t xml:space="preserve"> or </w:t>
+      </w:r>
+      <w:r>
+        <w:t>outgoing</w:t>
+      </w:r>
+      <w:r>
+        <w:t xml:space="preserve"> entries</w:t>
+      </w:r>
+    </w:p>
+    <w:p>
+      <w:r>
+        <w:tab/>
+        <w:t>Mapping: donation/listOrg</w:t>
+      </w:r>
+    </w:p>
+    <w:p>
+      <w:r>
+        <w:tab/>
+        <w:t>Returns:</w:t>
+      </w:r>
+    </w:p>
+    <w:p>
+      <w:r>
+        <w:tab/>
+      </w:r>
+      <w:r>
+        <w:tab/>
+        <w:t>String array of org names</w:t>
+      </w:r>
+    </w:p>
+    <w:p>
+      <w:r>
+        <w:tab/>
+        <w:t xml:space="preserve">Example: </w:t>
+      </w:r>
       <w:r>
         <w:rPr>
           <w:rFonts w:ascii="Helvetica" w:hAnsi="Helvetica" w:cs="Helvetica"/>
@@ -1294,299 +1054,392 @@
           <w:szCs w:val="18"/>
           <w:shd w:val="clear" w:color="auto" w:fill="FAFAFA"/>
         </w:rPr>
-        <w:t>french</w:t>
-      </w:r>
-      <w:proofErr w:type="spellEnd"/>
-      <w:r>
-        <w:rPr>
-          <w:rFonts w:ascii="Helvetica" w:hAnsi="Helvetica" w:cs="Helvetica"/>
+        <w:t>localhost:8080/donation/input?org_name=org1&amp;category=vegetables&amp;weight=70&amp;donation=0</w:t>
+      </w:r>
+    </w:p>
+    <w:p>
+      <w:r>
+        <w:t>ListInfo(org_name</w:t>
+      </w:r>
+      <w:r>
+        <w:t xml:space="preserve">, </w:t>
+      </w:r>
+      <w:r>
+        <w:t>donation</w:t>
+      </w:r>
+      <w:r>
+        <w:t>)</w:t>
+      </w:r>
+      <w:r>
+        <w:t xml:space="preserve"> </w:t>
+      </w:r>
+      <w:r>
+        <w:t>–</w:t>
+      </w:r>
+      <w:r>
+        <w:t xml:space="preserve"> </w:t>
+      </w:r>
+      <w:r>
+        <w:t xml:space="preserve">return </w:t>
+      </w:r>
+      <w:r>
+        <w:t>org_name, category, weight, date_created</w:t>
+      </w:r>
+    </w:p>
+    <w:p>
+      <w:r>
+        <w:tab/>
+        <w:t>Mapping: donation/listInfo</w:t>
+      </w:r>
+    </w:p>
+    <w:p>
+      <w:r>
+        <w:tab/>
+        <w:t>Returns:</w:t>
+      </w:r>
+    </w:p>
+    <w:p>
+      <w:r>
+        <w:tab/>
+      </w:r>
+      <w:r>
+        <w:tab/>
+        <w:t>List of donations</w:t>
+      </w:r>
+    </w:p>
+    <w:p/>
+    <w:p>
+      <w:pPr>
+        <w:rPr>
+          <w:b/>
+        </w:rPr>
+      </w:pPr>
+      <w:r>
+        <w:rPr>
+          <w:b/>
+        </w:rPr>
+        <w:t>Stored procedure to generate report data:</w:t>
+      </w:r>
+    </w:p>
+    <w:p>
+      <w:r>
+        <w:t>GetReport(</w:t>
+      </w:r>
+      <w:r>
+        <w:t>donation, start_date, end_</w:t>
+      </w:r>
+      <w:r>
+        <w:t>date,</w:t>
+      </w:r>
+      <w:r>
+        <w:t>)</w:t>
+      </w:r>
+    </w:p>
+    <w:p>
+      <w:r>
+        <w:tab/>
+        <w:t>Mapping: donation/</w:t>
+      </w:r>
+      <w:r>
+        <w:t>report</w:t>
+      </w:r>
+    </w:p>
+    <w:p/>
+    <w:p>
+      <w:pPr>
+        <w:spacing w:before="240"/>
+      </w:pPr>
+      <w:r>
+        <w:t>***</w:t>
+      </w:r>
+      <w:r>
+        <w:t>Need to create</w:t>
+      </w:r>
+      <w:r>
+        <w:t xml:space="preserve"> a</w:t>
+      </w:r>
+      <w:r>
+        <w:t xml:space="preserve"> table for </w:t>
+      </w:r>
+      <w:r>
+        <w:t xml:space="preserve">the </w:t>
+      </w:r>
+      <w:r>
+        <w:t>user model</w:t>
+      </w:r>
+      <w:r>
+        <w:t xml:space="preserve"> and stored procedure</w:t>
+      </w:r>
+      <w:r>
+        <w:t>s</w:t>
+      </w:r>
+      <w:r>
+        <w:t xml:space="preserve"> to query table</w:t>
+      </w:r>
+      <w:r>
+        <w:t>***</w:t>
+      </w:r>
+    </w:p>
+    <w:p>
+      <w:pPr>
+        <w:spacing w:before="240"/>
+        <w:rPr>
+          <w:b/>
+        </w:rPr>
+      </w:pPr>
+    </w:p>
+    <w:p>
+      <w:pPr>
+        <w:spacing w:before="240"/>
+      </w:pPr>
+      <w:r>
+        <w:t>Widget Donation object</w:t>
+      </w:r>
+      <w:r>
+        <w:t>:</w:t>
+      </w:r>
+    </w:p>
+    <w:p>
+      <w:pPr>
+        <w:spacing w:before="240"/>
+      </w:pPr>
+      <w:r>
+        <w:tab/>
+        <w:t>String org_name</w:t>
+      </w:r>
+    </w:p>
+    <w:p>
+      <w:pPr>
+        <w:spacing w:before="240"/>
+      </w:pPr>
+      <w:r>
+        <w:tab/>
+        <w:t>Int rank</w:t>
+      </w:r>
+    </w:p>
+    <w:p>
+      <w:pPr>
+        <w:spacing w:before="240"/>
+      </w:pPr>
+      <w:r>
+        <w:tab/>
+        <w:t>Int donation</w:t>
+      </w:r>
+    </w:p>
+    <w:p>
+      <w:pPr>
+        <w:spacing w:before="240"/>
+      </w:pPr>
+      <w:r>
+        <w:tab/>
+        <w:t>String deli</w:t>
+      </w:r>
+    </w:p>
+    <w:p>
+      <w:pPr>
+        <w:spacing w:before="240"/>
+      </w:pPr>
+      <w:r>
+        <w:lastRenderedPageBreak/>
+        <w:tab/>
+        <w:t>String dairy</w:t>
+      </w:r>
+    </w:p>
+    <w:p>
+      <w:pPr>
+        <w:spacing w:before="240"/>
+      </w:pPr>
+      <w:r>
+        <w:tab/>
+        <w:t>String meat</w:t>
+      </w:r>
+    </w:p>
+    <w:p>
+      <w:pPr>
+        <w:spacing w:before="240"/>
+      </w:pPr>
+      <w:r>
+        <w:tab/>
+        <w:t>String produce</w:t>
+      </w:r>
+    </w:p>
+    <w:p>
+      <w:pPr>
+        <w:spacing w:before="240"/>
+      </w:pPr>
+      <w:r>
+        <w:tab/>
+        <w:t>String pantry</w:t>
+      </w:r>
+    </w:p>
+    <w:p>
+      <w:pPr>
+        <w:spacing w:before="240"/>
+      </w:pPr>
+      <w:r>
+        <w:tab/>
+        <w:t>String bakery</w:t>
+      </w:r>
+    </w:p>
+    <w:p>
+      <w:pPr>
+        <w:rPr>
+          <w:rFonts w:ascii="Times New Roman" w:hAnsi="Times New Roman" w:cs="Times New Roman"/>
           <w:color w:val="505050"/>
-          <w:sz w:val="18"/>
-          <w:szCs w:val="18"/>
+          <w:sz w:val="24"/>
+          <w:szCs w:val="24"/>
           <w:shd w:val="clear" w:color="auto" w:fill="FAFAFA"/>
         </w:rPr>
-        <w:t xml:space="preserve"> fry last week</w:t>
-      </w:r>
-    </w:p>
-    <w:p>
-      <w:proofErr w:type="spellStart"/>
-      <w:r>
-        <w:t>List</w:t>
-      </w:r>
-      <w:r>
-        <w:t>Org</w:t>
-      </w:r>
-      <w:proofErr w:type="spellEnd"/>
-      <w:r>
+      </w:pPr>
+      <w:r>
+        <w:rPr>
+          <w:rFonts w:ascii="Times New Roman" w:hAnsi="Times New Roman" w:cs="Times New Roman"/>
+          <w:color w:val="505050"/>
+          <w:sz w:val="24"/>
+          <w:szCs w:val="24"/>
+          <w:shd w:val="clear" w:color="auto" w:fill="FAFAFA"/>
+        </w:rPr>
+        <w:t>InitWidget(</w:t>
+      </w:r>
+      <w:r>
+        <w:rPr>
+          <w:rFonts w:ascii="Times New Roman" w:hAnsi="Times New Roman" w:cs="Times New Roman"/>
+          <w:color w:val="505050"/>
+          <w:sz w:val="24"/>
+          <w:szCs w:val="24"/>
+          <w:shd w:val="clear" w:color="auto" w:fill="FAFAFA"/>
+        </w:rPr>
+        <w:t>)</w:t>
+      </w:r>
+    </w:p>
+    <w:p>
+      <w:pPr>
+        <w:rPr>
+          <w:rFonts w:ascii="Times New Roman" w:hAnsi="Times New Roman" w:cs="Times New Roman"/>
+          <w:color w:val="505050"/>
+          <w:sz w:val="24"/>
+          <w:szCs w:val="24"/>
+          <w:shd w:val="clear" w:color="auto" w:fill="FAFAFA"/>
+        </w:rPr>
+      </w:pPr>
+      <w:r>
+        <w:rPr>
+          <w:rFonts w:ascii="Times New Roman" w:hAnsi="Times New Roman" w:cs="Times New Roman"/>
+          <w:color w:val="505050"/>
+          <w:sz w:val="24"/>
+          <w:szCs w:val="24"/>
+          <w:shd w:val="clear" w:color="auto" w:fill="FAFAFA"/>
+        </w:rPr>
+        <w:tab/>
+        <w:t>Mapping: donation/initwidget</w:t>
+      </w:r>
+    </w:p>
+    <w:p>
+      <w:pPr>
+        <w:rPr>
+          <w:rFonts w:ascii="Times New Roman" w:hAnsi="Times New Roman" w:cs="Times New Roman"/>
+          <w:color w:val="505050"/>
+          <w:sz w:val="24"/>
+          <w:szCs w:val="24"/>
+          <w:shd w:val="clear" w:color="auto" w:fill="FAFAFA"/>
+        </w:rPr>
+      </w:pPr>
+      <w:r>
+        <w:rPr>
+          <w:rFonts w:ascii="Times New Roman" w:hAnsi="Times New Roman" w:cs="Times New Roman"/>
+          <w:color w:val="505050"/>
+          <w:sz w:val="24"/>
+          <w:szCs w:val="24"/>
+          <w:shd w:val="clear" w:color="auto" w:fill="FAFAFA"/>
+        </w:rPr>
+        <w:tab/>
+        <w:t>Returns: Three WidgetDonation objects</w:t>
+      </w:r>
+    </w:p>
+    <w:p>
+      <w:pPr>
+        <w:rPr>
+          <w:rFonts w:ascii="Times New Roman" w:hAnsi="Times New Roman" w:cs="Times New Roman"/>
+          <w:color w:val="505050"/>
+          <w:sz w:val="24"/>
+          <w:szCs w:val="24"/>
+          <w:shd w:val="clear" w:color="auto" w:fill="FAFAFA"/>
+        </w:rPr>
+      </w:pPr>
+      <w:r>
+        <w:rPr>
+          <w:rFonts w:ascii="Times New Roman" w:hAnsi="Times New Roman" w:cs="Times New Roman"/>
+          <w:color w:val="505050"/>
+          <w:sz w:val="24"/>
+          <w:szCs w:val="24"/>
+          <w:shd w:val="clear" w:color="auto" w:fill="FAFAFA"/>
+        </w:rPr>
+        <w:t>WidgetDonation</w:t>
+      </w:r>
+      <w:r>
+        <w:rPr>
+          <w:rFonts w:ascii="Times New Roman" w:hAnsi="Times New Roman" w:cs="Times New Roman"/>
+          <w:color w:val="505050"/>
+          <w:sz w:val="24"/>
+          <w:szCs w:val="24"/>
+          <w:shd w:val="clear" w:color="auto" w:fill="FAFAFA"/>
+        </w:rPr>
         <w:t>(</w:t>
       </w:r>
       <w:r>
-        <w:t>donation</w:t>
-      </w:r>
-      <w:r>
-        <w:t>)</w:t>
-      </w:r>
-      <w:r>
-        <w:t xml:space="preserve"> – return </w:t>
-      </w:r>
-      <w:proofErr w:type="spellStart"/>
-      <w:r>
-        <w:t>org_name</w:t>
-      </w:r>
-      <w:proofErr w:type="spellEnd"/>
-      <w:r>
-        <w:t xml:space="preserve"> </w:t>
-      </w:r>
-      <w:r>
-        <w:t>for all incoming</w:t>
-      </w:r>
-      <w:r>
-        <w:t xml:space="preserve"> or </w:t>
-      </w:r>
-      <w:r>
-        <w:t>outgoing</w:t>
-      </w:r>
-      <w:r>
-        <w:t xml:space="preserve"> entries</w:t>
-      </w:r>
-    </w:p>
-    <w:p>
-      <w:r>
-        <w:tab/>
-        <w:t>Mapping: donation/</w:t>
-      </w:r>
-      <w:proofErr w:type="spellStart"/>
-      <w:r>
-        <w:t>listOrg</w:t>
-      </w:r>
-      <w:proofErr w:type="spellEnd"/>
-    </w:p>
-    <w:p>
-      <w:r>
-        <w:tab/>
-        <w:t>Returns:</w:t>
-      </w:r>
-    </w:p>
-    <w:p>
-      <w:r>
-        <w:tab/>
-      </w:r>
-      <w:r>
-        <w:tab/>
-        <w:t>String array of org names</w:t>
-      </w:r>
-    </w:p>
-    <w:p>
-      <w:r>
-        <w:tab/>
-        <w:t xml:space="preserve">Example: </w:t>
-      </w:r>
-      <w:r>
-        <w:rPr>
-          <w:rFonts w:ascii="Helvetica" w:hAnsi="Helvetica" w:cs="Helvetica"/>
+        <w:rPr>
+          <w:rFonts w:ascii="Times New Roman" w:hAnsi="Times New Roman" w:cs="Times New Roman"/>
           <w:color w:val="505050"/>
-          <w:sz w:val="18"/>
-          <w:szCs w:val="18"/>
+          <w:sz w:val="24"/>
+          <w:szCs w:val="24"/>
           <w:shd w:val="clear" w:color="auto" w:fill="FAFAFA"/>
         </w:rPr>
-        <w:t>localhost:8080/donation/</w:t>
-      </w:r>
-      <w:proofErr w:type="gramStart"/>
-      <w:r>
-        <w:rPr>
-          <w:rFonts w:ascii="Helvetica" w:hAnsi="Helvetica" w:cs="Helvetica"/>
+        <w:t>org_name, rank, donation, deli, dairy, meat, produce, pantry, bakery)</w:t>
+      </w:r>
+    </w:p>
+    <w:p>
+      <w:pPr>
+        <w:rPr>
+          <w:rFonts w:ascii="Times New Roman" w:hAnsi="Times New Roman" w:cs="Times New Roman"/>
           <w:color w:val="505050"/>
-          <w:sz w:val="18"/>
-          <w:szCs w:val="18"/>
+          <w:sz w:val="24"/>
+          <w:szCs w:val="24"/>
           <w:shd w:val="clear" w:color="auto" w:fill="FAFAFA"/>
         </w:rPr>
-        <w:t>input?org</w:t>
-      </w:r>
-      <w:proofErr w:type="gramEnd"/>
-      <w:r>
-        <w:rPr>
-          <w:rFonts w:ascii="Helvetica" w:hAnsi="Helvetica" w:cs="Helvetica"/>
+      </w:pPr>
+      <w:r>
+        <w:rPr>
+          <w:rFonts w:ascii="Times New Roman" w:hAnsi="Times New Roman" w:cs="Times New Roman"/>
           <w:color w:val="505050"/>
-          <w:sz w:val="18"/>
-          <w:szCs w:val="18"/>
+          <w:sz w:val="24"/>
+          <w:szCs w:val="24"/>
           <w:shd w:val="clear" w:color="auto" w:fill="FAFAFA"/>
         </w:rPr>
-        <w:t>_name=org1&amp;category=vegetables&amp;weight=70&amp;donation=0</w:t>
-      </w:r>
-    </w:p>
-    <w:p>
-      <w:proofErr w:type="spellStart"/>
-      <w:proofErr w:type="gramStart"/>
-      <w:r>
-        <w:t>ListInfo</w:t>
-      </w:r>
-      <w:proofErr w:type="spellEnd"/>
-      <w:r>
-        <w:t>(</w:t>
-      </w:r>
-      <w:proofErr w:type="spellStart"/>
-      <w:proofErr w:type="gramEnd"/>
-      <w:r>
-        <w:t>org_name</w:t>
-      </w:r>
-      <w:proofErr w:type="spellEnd"/>
-      <w:r>
-        <w:t xml:space="preserve">, </w:t>
-      </w:r>
-      <w:r>
-        <w:t>donation</w:t>
-      </w:r>
-      <w:r>
-        <w:t>)</w:t>
-      </w:r>
-      <w:r>
-        <w:t xml:space="preserve"> </w:t>
-      </w:r>
-      <w:r>
-        <w:t>–</w:t>
-      </w:r>
-      <w:r>
-        <w:t xml:space="preserve"> </w:t>
-      </w:r>
-      <w:r>
-        <w:t xml:space="preserve">return </w:t>
-      </w:r>
-      <w:proofErr w:type="spellStart"/>
-      <w:r>
-        <w:t>org_name</w:t>
-      </w:r>
-      <w:proofErr w:type="spellEnd"/>
-      <w:r>
-        <w:t xml:space="preserve">, category, weight, </w:t>
-      </w:r>
-      <w:proofErr w:type="spellStart"/>
-      <w:r>
-        <w:t>date_created</w:t>
-      </w:r>
-      <w:proofErr w:type="spellEnd"/>
-    </w:p>
-    <w:p>
-      <w:r>
-        <w:tab/>
-        <w:t>Mapping: donation/</w:t>
-      </w:r>
-      <w:proofErr w:type="spellStart"/>
-      <w:r>
-        <w:t>listInfo</w:t>
-      </w:r>
-      <w:proofErr w:type="spellEnd"/>
-    </w:p>
-    <w:p>
-      <w:r>
-        <w:tab/>
-        <w:t>Returns:</w:t>
-      </w:r>
-    </w:p>
-    <w:p>
-      <w:r>
-        <w:tab/>
-      </w:r>
-      <w:r>
-        <w:tab/>
-        <w:t>List of donations</w:t>
-      </w:r>
-    </w:p>
-    <w:p/>
-    <w:p>
-      <w:pPr>
-        <w:rPr>
-          <w:b/>
-        </w:rPr>
-      </w:pPr>
-      <w:r>
-        <w:rPr>
-          <w:b/>
-        </w:rPr>
-        <w:t>Stored procedure to generate report data:</w:t>
-      </w:r>
-    </w:p>
-    <w:p>
-      <w:proofErr w:type="spellStart"/>
-      <w:proofErr w:type="gramStart"/>
-      <w:r>
-        <w:t>GetReport</w:t>
-      </w:r>
-      <w:proofErr w:type="spellEnd"/>
-      <w:r>
-        <w:t>(</w:t>
-      </w:r>
-      <w:proofErr w:type="gramEnd"/>
-      <w:r>
-        <w:t xml:space="preserve">donation, </w:t>
-      </w:r>
-      <w:proofErr w:type="spellStart"/>
-      <w:r>
-        <w:t>start_date</w:t>
-      </w:r>
-      <w:proofErr w:type="spellEnd"/>
-      <w:r>
-        <w:t xml:space="preserve">, </w:t>
-      </w:r>
-      <w:proofErr w:type="spellStart"/>
-      <w:r>
-        <w:t>end_</w:t>
-      </w:r>
-      <w:r>
-        <w:t>date</w:t>
-      </w:r>
-      <w:proofErr w:type="spellEnd"/>
-      <w:r>
-        <w:t>,</w:t>
-      </w:r>
-      <w:r>
-        <w:t>)</w:t>
-      </w:r>
-    </w:p>
-    <w:p>
-      <w:r>
-        <w:tab/>
-        <w:t>Mapping: donation/</w:t>
-      </w:r>
-      <w:r>
-        <w:t>report</w:t>
-      </w:r>
-    </w:p>
-    <w:p/>
-    <w:p/>
-    <w:p>
-      <w:pPr>
-        <w:spacing w:before="240"/>
-      </w:pPr>
-      <w:r>
-        <w:t>***</w:t>
-      </w:r>
-      <w:r>
-        <w:t>Need to create</w:t>
-      </w:r>
-      <w:r>
-        <w:t xml:space="preserve"> a</w:t>
-      </w:r>
-      <w:r>
-        <w:t xml:space="preserve"> table for </w:t>
-      </w:r>
-      <w:r>
-        <w:t xml:space="preserve">the </w:t>
-      </w:r>
-      <w:r>
-        <w:t>user model</w:t>
-      </w:r>
-      <w:r>
-        <w:t xml:space="preserve"> and stored procedure</w:t>
-      </w:r>
-      <w:r>
-        <w:t>s</w:t>
-      </w:r>
-      <w:r>
-        <w:t xml:space="preserve"> to query table</w:t>
-      </w:r>
-      <w:r>
-        <w:t>***</w:t>
-      </w:r>
+        <w:tab/>
+        <w:t>Mapping: donation/widgetdonation</w:t>
+      </w:r>
+    </w:p>
+    <w:p>
+      <w:pPr>
+        <w:rPr>
+          <w:rFonts w:ascii="Times New Roman" w:hAnsi="Times New Roman" w:cs="Times New Roman"/>
+          <w:sz w:val="24"/>
+          <w:szCs w:val="24"/>
+        </w:rPr>
+      </w:pPr>
+      <w:r>
+        <w:rPr>
+          <w:rFonts w:ascii="Times New Roman" w:hAnsi="Times New Roman" w:cs="Times New Roman"/>
+          <w:color w:val="505050"/>
+          <w:sz w:val="24"/>
+          <w:szCs w:val="24"/>
+          <w:shd w:val="clear" w:color="auto" w:fill="FAFAFA"/>
+        </w:rPr>
+        <w:tab/>
+        <w:t>Returns: WidgetDonation object</w:t>
+      </w:r>
+      <w:bookmarkStart w:id="0" w:name="_GoBack"/>
+      <w:bookmarkEnd w:id="0"/>
     </w:p>
     <w:sectPr>
       <w:pgSz w:w="12240" w:h="15840"/>
@@ -1599,7 +1452,7 @@
 </file>
 
 <file path=word/numbering.xml><?xml version="1.0" encoding="utf-8"?>
-<w:numbering xmlns:wpc="http://schemas.microsoft.com/office/word/2010/wordprocessingCanvas" xmlns:cx="http://schemas.microsoft.com/office/drawing/2014/chartex" xmlns:cx1="http://schemas.microsoft.com/office/drawing/2015/9/8/chartex" xmlns:cx2="http://schemas.microsoft.com/office/drawing/2015/10/21/chartex" xmlns:cx3="http://schemas.microsoft.com/office/drawing/2016/5/9/chartex" xmlns:cx4="http://schemas.microsoft.com/office/drawing/2016/5/10/chartex" xmlns:cx5="http://schemas.microsoft.com/office/drawing/2016/5/11/chartex" xmlns:cx6="http://schemas.microsoft.com/office/drawing/2016/5/12/chartex" xmlns:cx7="http://schemas.microsoft.com/office/drawing/2016/5/13/chartex" xmlns:cx8="http://schemas.microsoft.com/office/drawing/2016/5/14/chartex" xmlns:mc="http://schemas.openxmlformats.org/markup-compatibility/2006" xmlns:aink="http://schemas.microsoft.com/office/drawing/2016/ink" xmlns:am3d="http://schemas.microsoft.com/office/drawing/2017/model3d" xmlns:o="urn:schemas-microsoft-com:office:office" xmlns:r="http://schemas.openxmlformats.org/officeDocument/2006/relationships" xmlns:m="http://schemas.openxmlformats.org/officeDocument/2006/math" xmlns:v="urn:schemas-microsoft-com:vml" xmlns:wp14="http://schemas.microsoft.com/office/word/2010/wordprocessingDrawing" xmlns:wp="http://schemas.openxmlformats.org/drawingml/2006/wordprocessingDrawing" xmlns:w10="urn:schemas-microsoft-com:office:word" xmlns:w="http://schemas.openxmlformats.org/wordprocessingml/2006/main" xmlns:w14="http://schemas.microsoft.com/office/word/2010/wordml" xmlns:w15="http://schemas.microsoft.com/office/word/2012/wordml" xmlns:w16cid="http://schemas.microsoft.com/office/word/2016/wordml/cid" xmlns:w16se="http://schemas.microsoft.com/office/word/2015/wordml/symex" xmlns:wpg="http://schemas.microsoft.com/office/word/2010/wordprocessingGroup" xmlns:wpi="http://schemas.microsoft.com/office/word/2010/wordprocessingInk" xmlns:wne="http://schemas.microsoft.com/office/word/2006/wordml" xmlns:wps="http://schemas.microsoft.com/office/word/2010/wordprocessingShape" mc:Ignorable="w14 w15 w16se w16cid wp14">
+<w:numbering xmlns:wpc="http://schemas.microsoft.com/office/word/2010/wordprocessingCanvas" xmlns:cx="http://schemas.microsoft.com/office/drawing/2014/chartex" xmlns:cx1="http://schemas.microsoft.com/office/drawing/2015/9/8/chartex" xmlns:cx2="http://schemas.microsoft.com/office/drawing/2015/10/21/chartex" xmlns:cx3="http://schemas.microsoft.com/office/drawing/2016/5/9/chartex" xmlns:cx4="http://schemas.microsoft.com/office/drawing/2016/5/10/chartex" xmlns:cx5="http://schemas.microsoft.com/office/drawing/2016/5/11/chartex" xmlns:cx6="http://schemas.microsoft.com/office/drawing/2016/5/12/chartex" xmlns:cx7="http://schemas.microsoft.com/office/drawing/2016/5/13/chartex" xmlns:cx8="http://schemas.microsoft.com/office/drawing/2016/5/14/chartex" xmlns:mc="http://schemas.openxmlformats.org/markup-compatibility/2006" xmlns:aink="http://schemas.microsoft.com/office/drawing/2016/ink" xmlns:am3d="http://schemas.microsoft.com/office/drawing/2017/model3d" xmlns:o="urn:schemas-microsoft-com:office:office" xmlns:r="http://schemas.openxmlformats.org/officeDocument/2006/relationships" xmlns:m="http://schemas.openxmlformats.org/officeDocument/2006/math" xmlns:v="urn:schemas-microsoft-com:vml" xmlns:wp14="http://schemas.microsoft.com/office/word/2010/wordprocessingDrawing" xmlns:wp="http://schemas.openxmlformats.org/drawingml/2006/wordprocessingDrawing" xmlns:w10="urn:schemas-microsoft-com:office:word" xmlns:w="http://schemas.openxmlformats.org/wordprocessingml/2006/main" xmlns:w14="http://schemas.microsoft.com/office/word/2010/wordml" xmlns:w15="http://schemas.microsoft.com/office/word/2012/wordml" xmlns:w16se="http://schemas.microsoft.com/office/word/2015/wordml/symex" xmlns:wpg="http://schemas.microsoft.com/office/word/2010/wordprocessingGroup" xmlns:wpi="http://schemas.microsoft.com/office/word/2010/wordprocessingInk" xmlns:wne="http://schemas.microsoft.com/office/word/2006/wordml" xmlns:wps="http://schemas.microsoft.com/office/word/2010/wordprocessingShape" mc:Ignorable="w14 w15 w16se wp14">
   <w:abstractNum w:abstractNumId="0" w15:restartNumberingAfterBreak="0">
     <w:nsid w:val="28BD165A"/>
     <w:multiLevelType w:val="hybridMultilevel"/>
@@ -1812,7 +1665,7 @@
 </file>
 
 <file path=word/styles.xml><?xml version="1.0" encoding="utf-8"?>
-<w:styles xmlns:mc="http://schemas.openxmlformats.org/markup-compatibility/2006" xmlns:r="http://schemas.openxmlformats.org/officeDocument/2006/relationships" xmlns:w="http://schemas.openxmlformats.org/wordprocessingml/2006/main" xmlns:w14="http://schemas.microsoft.com/office/word/2010/wordml" xmlns:w15="http://schemas.microsoft.com/office/word/2012/wordml" xmlns:w16cid="http://schemas.microsoft.com/office/word/2016/wordml/cid" xmlns:w16se="http://schemas.microsoft.com/office/word/2015/wordml/symex" mc:Ignorable="w14 w15 w16se w16cid">
+<w:styles xmlns:mc="http://schemas.openxmlformats.org/markup-compatibility/2006" xmlns:r="http://schemas.openxmlformats.org/officeDocument/2006/relationships" xmlns:w="http://schemas.openxmlformats.org/wordprocessingml/2006/main" xmlns:w14="http://schemas.microsoft.com/office/word/2010/wordml" xmlns:w15="http://schemas.microsoft.com/office/word/2012/wordml" xmlns:w16se="http://schemas.microsoft.com/office/word/2015/wordml/symex" mc:Ignorable="w14 w15 w16se">
   <w:docDefaults>
     <w:rPrDefault>
       <w:rPr>

</xml_diff>